<commit_message>
Finished data cleaning/exportation of all network data, Project Proposal updated
</commit_message>
<xml_diff>
--- a/Reports/Progress_Report.docx
+++ b/Reports/Progress_Report.docx
@@ -796,13 +796,7 @@
           <w:rStyle w:val="Label"/>
         </w:rPr>
         <w:lastRenderedPageBreak/>
-        <w:t>2.</w:t>
-      </w:r>
-      <w:r>
-        <w:rPr>
-          <w:rStyle w:val="Label"/>
-        </w:rPr>
-        <w:t>2</w:t>
+        <w:t>2.2</w:t>
       </w:r>
       <w:r>
         <w:t> </w:t>
@@ -1007,6 +1001,1294 @@
       <w:r>
         <w:t>All descriptions and genres were gathered from Goodreads, and all banned/challenged books were gathered using ALA, Wiki, and PEN America’s Index. All uncensored books will be ignored, as they do not pertain to this project.</w:t>
       </w:r>
+    </w:p>
+    <w:p>
+      <w:pPr>
+        <w:pStyle w:val="Head1"/>
+      </w:pPr>
+      <w:r>
+        <w:rPr>
+          <w:rStyle w:val="Label"/>
+        </w:rPr>
+        <w:t>5</w:t>
+      </w:r>
+      <w:r>
+        <w:t> </w:t>
+      </w:r>
+      <w:r>
+        <w:t>METHODOLOGY</w:t>
+      </w:r>
+    </w:p>
+    <w:p>
+      <w:pPr>
+        <w:pStyle w:val="Para"/>
+      </w:pPr>
+      <w:r>
+        <w:t xml:space="preserve">For </w:t>
+      </w:r>
+      <w:proofErr w:type="gramStart"/>
+      <w:r>
+        <w:t>the network</w:t>
+      </w:r>
+      <w:proofErr w:type="gramEnd"/>
+      <w:r>
+        <w:t xml:space="preserve"> analys</w:t>
+      </w:r>
+      <w:r>
+        <w:t>e</w:t>
+      </w:r>
+      <w:r>
+        <w:t>s, multiple networks are created. This section will explain the network construction, and graph analysis techniques for each network.</w:t>
+      </w:r>
+    </w:p>
+    <w:p>
+      <w:pPr>
+        <w:pStyle w:val="Head1"/>
+        <w:ind w:left="278" w:hanging="278"/>
+      </w:pPr>
+      <w:r>
+        <w:rPr>
+          <w:rStyle w:val="Label"/>
+        </w:rPr>
+        <w:t>5.1</w:t>
+      </w:r>
+      <w:r>
+        <w:t> </w:t>
+      </w:r>
+      <w:r>
+        <w:t>Genre</w:t>
+      </w:r>
+      <w:r>
+        <w:t xml:space="preserve">-Book Bipartite </w:t>
+      </w:r>
+      <w:r>
+        <w:t>Network</w:t>
+      </w:r>
+    </w:p>
+    <w:p>
+      <w:pPr>
+        <w:pStyle w:val="Para"/>
+        <w:ind w:firstLine="278"/>
+      </w:pPr>
+      <w:r>
+        <w:rPr>
+          <w:rFonts w:ascii="Linux Biolinum" w:hAnsi="Linux Biolinum" w:cs="Linux Biolinum"/>
+          <w:i/>
+        </w:rPr>
+        <w:t>5</w:t>
+      </w:r>
+      <w:r>
+        <w:rPr>
+          <w:rFonts w:ascii="Linux Biolinum" w:hAnsi="Linux Biolinum" w:cs="Linux Biolinum"/>
+          <w:i/>
+        </w:rPr>
+        <w:t>.1</w:t>
+      </w:r>
+      <w:r>
+        <w:rPr>
+          <w:rStyle w:val="Label"/>
+          <w:rFonts w:cs="Linux Libertine"/>
+          <w:i/>
+        </w:rPr>
+        <w:t>.</w:t>
+      </w:r>
+      <w:r>
+        <w:rPr>
+          <w:rStyle w:val="Label"/>
+          <w:rFonts w:cs="Linux Libertine"/>
+          <w:i/>
+        </w:rPr>
+        <w:t>1</w:t>
+      </w:r>
+      <w:r>
+        <w:rPr>
+          <w:rFonts w:ascii="Linux Biolinum" w:hAnsi="Linux Biolinum" w:cs="Linux Biolinum"/>
+          <w:i/>
+        </w:rPr>
+        <w:t xml:space="preserve"> </w:t>
+      </w:r>
+      <w:r>
+        <w:rPr>
+          <w:rFonts w:ascii="Linux Biolinum" w:hAnsi="Linux Biolinum" w:cs="Linux Biolinum"/>
+          <w:i/>
+        </w:rPr>
+        <w:t>Network Construction</w:t>
+      </w:r>
+      <w:r>
+        <w:rPr>
+          <w:rFonts w:ascii="Linux Biolinum" w:hAnsi="Linux Biolinum" w:cs="Linux Biolinum"/>
+          <w:i/>
+        </w:rPr>
+        <w:t xml:space="preserve">. </w:t>
+      </w:r>
+      <w:r>
+        <w:t>The network</w:t>
+      </w:r>
+      <w:r>
+        <w:t xml:space="preserve"> will be a bipartite graph, where nodes are divided into two distinct sets, and edges can only exist between sets. The first set of nodes will consist of the genres, while the second set of nodes will consist of the books.</w:t>
+      </w:r>
+      <w:r>
+        <w:t xml:space="preserve"> </w:t>
+      </w:r>
+      <w:r>
+        <w:t>Edges will connect books to their corresponding genres.</w:t>
+      </w:r>
+    </w:p>
+    <w:p>
+      <w:pPr>
+        <w:pStyle w:val="Para"/>
+        <w:ind w:firstLine="278"/>
+        <w:rPr>
+          <w:rFonts w:ascii="Linux Biolinum" w:hAnsi="Linux Biolinum" w:cs="Linux Biolinum"/>
+          <w:iCs/>
+        </w:rPr>
+      </w:pPr>
+      <w:r>
+        <w:rPr>
+          <w:rFonts w:ascii="Linux Biolinum" w:hAnsi="Linux Biolinum" w:cs="Linux Biolinum"/>
+          <w:i/>
+        </w:rPr>
+        <w:t>5</w:t>
+      </w:r>
+      <w:r>
+        <w:rPr>
+          <w:rFonts w:ascii="Linux Biolinum" w:hAnsi="Linux Biolinum" w:cs="Linux Biolinum"/>
+          <w:i/>
+        </w:rPr>
+        <w:t>.1</w:t>
+      </w:r>
+      <w:r>
+        <w:rPr>
+          <w:rStyle w:val="Label"/>
+          <w:rFonts w:cs="Linux Libertine"/>
+          <w:i/>
+        </w:rPr>
+        <w:t>.</w:t>
+      </w:r>
+      <w:r>
+        <w:rPr>
+          <w:rStyle w:val="Label"/>
+          <w:rFonts w:cs="Linux Libertine"/>
+          <w:i/>
+        </w:rPr>
+        <w:t>2</w:t>
+      </w:r>
+      <w:r>
+        <w:rPr>
+          <w:rFonts w:ascii="Linux Biolinum" w:hAnsi="Linux Biolinum" w:cs="Linux Biolinum"/>
+          <w:i/>
+        </w:rPr>
+        <w:t xml:space="preserve"> </w:t>
+      </w:r>
+      <w:r>
+        <w:rPr>
+          <w:rFonts w:ascii="Linux Biolinum" w:hAnsi="Linux Biolinum" w:cs="Linux Biolinum"/>
+          <w:i/>
+        </w:rPr>
+        <w:t>Graph Analysis</w:t>
+      </w:r>
+      <w:r>
+        <w:rPr>
+          <w:rFonts w:ascii="Linux Biolinum" w:hAnsi="Linux Biolinum" w:cs="Linux Biolinum"/>
+          <w:i/>
+        </w:rPr>
+        <w:t xml:space="preserve">. </w:t>
+      </w:r>
+      <w:r>
+        <w:rPr>
+          <w:rFonts w:ascii="Linux Biolinum" w:hAnsi="Linux Biolinum" w:cs="Linux Biolinum"/>
+          <w:iCs/>
+        </w:rPr>
+        <w:t>The bipartite network provides the opportunity of conducting centrality measure analyses.</w:t>
+      </w:r>
+      <w:r>
+        <w:rPr>
+          <w:rFonts w:ascii="Linux Biolinum" w:hAnsi="Linux Biolinum" w:cs="Linux Biolinum"/>
+          <w:iCs/>
+        </w:rPr>
+        <w:t xml:space="preserve"> Degree Centrality will be performed on both the genre and book nodes. This will provide information on which genres are banned often. It can also provide insight </w:t>
+      </w:r>
+      <w:proofErr w:type="gramStart"/>
+      <w:r>
+        <w:rPr>
+          <w:rFonts w:ascii="Linux Biolinum" w:hAnsi="Linux Biolinum" w:cs="Linux Biolinum"/>
+          <w:iCs/>
+        </w:rPr>
+        <w:t>on</w:t>
+      </w:r>
+      <w:proofErr w:type="gramEnd"/>
+      <w:r>
+        <w:rPr>
+          <w:rFonts w:ascii="Linux Biolinum" w:hAnsi="Linux Biolinum" w:cs="Linux Biolinum"/>
+          <w:iCs/>
+        </w:rPr>
+        <w:t xml:space="preserve"> if multi-genre books are more likely to be banned. Eigenvector Centrality on the genre nodes will measure a nodes influence based on the node’s connections to other nodes in the network, identifying which genres tend to be linked to the most “influential” books.</w:t>
+      </w:r>
+    </w:p>
+    <w:p>
+      <w:pPr>
+        <w:pStyle w:val="Head1"/>
+        <w:ind w:left="278" w:hanging="278"/>
+      </w:pPr>
+      <w:r>
+        <w:rPr>
+          <w:rStyle w:val="Label"/>
+        </w:rPr>
+        <w:t>5.</w:t>
+      </w:r>
+      <w:r>
+        <w:rPr>
+          <w:rStyle w:val="Label"/>
+        </w:rPr>
+        <w:t>2</w:t>
+      </w:r>
+      <w:r>
+        <w:t> </w:t>
+      </w:r>
+      <w:r>
+        <w:t>Author</w:t>
+      </w:r>
+      <w:r>
+        <w:t>-Book Bipartite Network</w:t>
+      </w:r>
+    </w:p>
+    <w:p>
+      <w:pPr>
+        <w:pStyle w:val="Para"/>
+        <w:ind w:firstLine="278"/>
+      </w:pPr>
+      <w:r>
+        <w:rPr>
+          <w:rFonts w:ascii="Linux Biolinum" w:hAnsi="Linux Biolinum" w:cs="Linux Biolinum"/>
+          <w:i/>
+        </w:rPr>
+        <w:t>5</w:t>
+      </w:r>
+      <w:r>
+        <w:rPr>
+          <w:rFonts w:ascii="Linux Biolinum" w:hAnsi="Linux Biolinum" w:cs="Linux Biolinum"/>
+          <w:i/>
+        </w:rPr>
+        <w:t>.</w:t>
+      </w:r>
+      <w:r>
+        <w:rPr>
+          <w:rFonts w:ascii="Linux Biolinum" w:hAnsi="Linux Biolinum" w:cs="Linux Biolinum"/>
+          <w:i/>
+        </w:rPr>
+        <w:t>2</w:t>
+      </w:r>
+      <w:r>
+        <w:rPr>
+          <w:rStyle w:val="Label"/>
+          <w:rFonts w:cs="Linux Libertine"/>
+          <w:i/>
+        </w:rPr>
+        <w:t>.</w:t>
+      </w:r>
+      <w:r>
+        <w:rPr>
+          <w:rStyle w:val="Label"/>
+          <w:rFonts w:cs="Linux Libertine"/>
+          <w:i/>
+        </w:rPr>
+        <w:t>1</w:t>
+      </w:r>
+      <w:r>
+        <w:rPr>
+          <w:rFonts w:ascii="Linux Biolinum" w:hAnsi="Linux Biolinum" w:cs="Linux Biolinum"/>
+          <w:i/>
+        </w:rPr>
+        <w:t xml:space="preserve"> </w:t>
+      </w:r>
+      <w:r>
+        <w:rPr>
+          <w:rFonts w:ascii="Linux Biolinum" w:hAnsi="Linux Biolinum" w:cs="Linux Biolinum"/>
+          <w:i/>
+        </w:rPr>
+        <w:t>Network Construction</w:t>
+      </w:r>
+      <w:r>
+        <w:rPr>
+          <w:rFonts w:ascii="Linux Biolinum" w:hAnsi="Linux Biolinum" w:cs="Linux Biolinum"/>
+          <w:i/>
+        </w:rPr>
+        <w:t xml:space="preserve">. </w:t>
+      </w:r>
+      <w:r>
+        <w:t>The network will be a bipartite graph</w:t>
+      </w:r>
+      <w:r>
+        <w:t xml:space="preserve"> where t</w:t>
+      </w:r>
+      <w:r>
+        <w:t>he first set of nodes will consist of the</w:t>
+      </w:r>
+      <w:r>
+        <w:t xml:space="preserve"> authors</w:t>
+      </w:r>
+      <w:r>
+        <w:t xml:space="preserve">, while the second set of nodes will consist of the books. Edges will connect books to their corresponding </w:t>
+      </w:r>
+      <w:r>
+        <w:t>authors</w:t>
+      </w:r>
+      <w:r>
+        <w:t>.</w:t>
+      </w:r>
+    </w:p>
+    <w:p>
+      <w:pPr>
+        <w:pStyle w:val="Para"/>
+        <w:ind w:firstLine="278"/>
+        <w:rPr>
+          <w:rFonts w:ascii="Linux Biolinum" w:hAnsi="Linux Biolinum" w:cs="Linux Biolinum"/>
+          <w:iCs/>
+        </w:rPr>
+      </w:pPr>
+      <w:r>
+        <w:rPr>
+          <w:rFonts w:ascii="Linux Biolinum" w:hAnsi="Linux Biolinum" w:cs="Linux Biolinum"/>
+          <w:i/>
+        </w:rPr>
+        <w:t>5</w:t>
+      </w:r>
+      <w:r>
+        <w:rPr>
+          <w:rFonts w:ascii="Linux Biolinum" w:hAnsi="Linux Biolinum" w:cs="Linux Biolinum"/>
+          <w:i/>
+        </w:rPr>
+        <w:t>.</w:t>
+      </w:r>
+      <w:r>
+        <w:rPr>
+          <w:rFonts w:ascii="Linux Biolinum" w:hAnsi="Linux Biolinum" w:cs="Linux Biolinum"/>
+          <w:i/>
+        </w:rPr>
+        <w:t>2</w:t>
+      </w:r>
+      <w:r>
+        <w:rPr>
+          <w:rStyle w:val="Label"/>
+          <w:rFonts w:cs="Linux Libertine"/>
+          <w:i/>
+        </w:rPr>
+        <w:t>.</w:t>
+      </w:r>
+      <w:r>
+        <w:rPr>
+          <w:rStyle w:val="Label"/>
+          <w:rFonts w:cs="Linux Libertine"/>
+          <w:i/>
+        </w:rPr>
+        <w:t>2</w:t>
+      </w:r>
+      <w:r>
+        <w:rPr>
+          <w:rFonts w:ascii="Linux Biolinum" w:hAnsi="Linux Biolinum" w:cs="Linux Biolinum"/>
+          <w:i/>
+        </w:rPr>
+        <w:t xml:space="preserve"> </w:t>
+      </w:r>
+      <w:r>
+        <w:rPr>
+          <w:rFonts w:ascii="Linux Biolinum" w:hAnsi="Linux Biolinum" w:cs="Linux Biolinum"/>
+          <w:i/>
+        </w:rPr>
+        <w:t>Graph Analysis</w:t>
+      </w:r>
+      <w:r>
+        <w:rPr>
+          <w:rFonts w:ascii="Linux Biolinum" w:hAnsi="Linux Biolinum" w:cs="Linux Biolinum"/>
+          <w:i/>
+        </w:rPr>
+        <w:t xml:space="preserve">. </w:t>
+      </w:r>
+      <w:r>
+        <w:rPr>
+          <w:rFonts w:ascii="Linux Biolinum" w:hAnsi="Linux Biolinum" w:cs="Linux Biolinum"/>
+          <w:iCs/>
+        </w:rPr>
+        <w:t xml:space="preserve">The bipartite network provides the opportunity of conducting centrality measure analyses. Degree Centrality will be performed on the </w:t>
+      </w:r>
+      <w:proofErr w:type="gramStart"/>
+      <w:r>
+        <w:rPr>
+          <w:rFonts w:ascii="Linux Biolinum" w:hAnsi="Linux Biolinum" w:cs="Linux Biolinum"/>
+          <w:iCs/>
+        </w:rPr>
+        <w:t>author</w:t>
+      </w:r>
+      <w:proofErr w:type="gramEnd"/>
+      <w:r>
+        <w:rPr>
+          <w:rFonts w:ascii="Linux Biolinum" w:hAnsi="Linux Biolinum" w:cs="Linux Biolinum"/>
+          <w:iCs/>
+        </w:rPr>
+        <w:t xml:space="preserve"> nodes. This will provide information on which </w:t>
+      </w:r>
+      <w:r>
+        <w:rPr>
+          <w:rFonts w:ascii="Linux Biolinum" w:hAnsi="Linux Biolinum" w:cs="Linux Biolinum"/>
+          <w:iCs/>
+        </w:rPr>
+        <w:t>authors</w:t>
+      </w:r>
+      <w:r>
+        <w:rPr>
+          <w:rFonts w:ascii="Linux Biolinum" w:hAnsi="Linux Biolinum" w:cs="Linux Biolinum"/>
+          <w:iCs/>
+        </w:rPr>
+        <w:t xml:space="preserve"> are </w:t>
+      </w:r>
+      <w:r>
+        <w:rPr>
+          <w:rFonts w:ascii="Linux Biolinum" w:hAnsi="Linux Biolinum" w:cs="Linux Biolinum"/>
+          <w:iCs/>
+        </w:rPr>
+        <w:t>censored the most</w:t>
+      </w:r>
+      <w:r>
+        <w:rPr>
+          <w:rFonts w:ascii="Linux Biolinum" w:hAnsi="Linux Biolinum" w:cs="Linux Biolinum"/>
+          <w:iCs/>
+        </w:rPr>
+        <w:t xml:space="preserve"> often.</w:t>
+      </w:r>
+      <w:r>
+        <w:rPr>
+          <w:rFonts w:ascii="Linux Biolinum" w:hAnsi="Linux Biolinum" w:cs="Linux Biolinum"/>
+          <w:iCs/>
+        </w:rPr>
+        <w:t xml:space="preserve"> </w:t>
+      </w:r>
+      <w:r>
+        <w:rPr>
+          <w:rFonts w:ascii="Linux Biolinum" w:hAnsi="Linux Biolinum" w:cs="Linux Biolinum"/>
+          <w:iCs/>
+        </w:rPr>
+        <w:t xml:space="preserve">Eigenvector Centrality on the </w:t>
+      </w:r>
+      <w:r>
+        <w:rPr>
+          <w:rFonts w:ascii="Linux Biolinum" w:hAnsi="Linux Biolinum" w:cs="Linux Biolinum"/>
+          <w:iCs/>
+        </w:rPr>
+        <w:t>author</w:t>
+      </w:r>
+      <w:r>
+        <w:rPr>
+          <w:rFonts w:ascii="Linux Biolinum" w:hAnsi="Linux Biolinum" w:cs="Linux Biolinum"/>
+          <w:iCs/>
+        </w:rPr>
+        <w:t xml:space="preserve"> nodes</w:t>
+      </w:r>
+      <w:r>
+        <w:rPr>
+          <w:rFonts w:ascii="Linux Biolinum" w:hAnsi="Linux Biolinum" w:cs="Linux Biolinum"/>
+          <w:iCs/>
+        </w:rPr>
+        <w:t xml:space="preserve"> will provide insights on which</w:t>
+      </w:r>
+      <w:r>
+        <w:rPr>
+          <w:rFonts w:ascii="Linux Biolinum" w:hAnsi="Linux Biolinum" w:cs="Linux Biolinum"/>
+          <w:iCs/>
+        </w:rPr>
+        <w:t xml:space="preserve"> </w:t>
+      </w:r>
+      <w:r>
+        <w:rPr>
+          <w:rFonts w:ascii="Linux Biolinum" w:hAnsi="Linux Biolinum" w:cs="Linux Biolinum"/>
+          <w:iCs/>
+        </w:rPr>
+        <w:t>authors</w:t>
+      </w:r>
+      <w:r>
+        <w:rPr>
+          <w:rFonts w:ascii="Linux Biolinum" w:hAnsi="Linux Biolinum" w:cs="Linux Biolinum"/>
+          <w:iCs/>
+        </w:rPr>
+        <w:t xml:space="preserve"> tend to be linked to the most “influential” books.</w:t>
+      </w:r>
+    </w:p>
+    <w:p>
+      <w:pPr>
+        <w:pStyle w:val="Head1"/>
+        <w:ind w:left="278" w:hanging="278"/>
+      </w:pPr>
+      <w:r>
+        <w:rPr>
+          <w:rStyle w:val="Label"/>
+        </w:rPr>
+        <w:lastRenderedPageBreak/>
+        <w:t>5.</w:t>
+      </w:r>
+      <w:r>
+        <w:rPr>
+          <w:rStyle w:val="Label"/>
+        </w:rPr>
+        <w:t>3</w:t>
+      </w:r>
+      <w:r>
+        <w:t> </w:t>
+      </w:r>
+      <w:r>
+        <w:t>Genre Co-Occurrence Network</w:t>
+      </w:r>
+    </w:p>
+    <w:p>
+      <w:pPr>
+        <w:pStyle w:val="Para"/>
+        <w:ind w:firstLine="278"/>
+      </w:pPr>
+      <w:r>
+        <w:rPr>
+          <w:rFonts w:ascii="Linux Biolinum" w:hAnsi="Linux Biolinum" w:cs="Linux Biolinum"/>
+          <w:i/>
+        </w:rPr>
+        <w:t>5</w:t>
+      </w:r>
+      <w:r>
+        <w:rPr>
+          <w:rFonts w:ascii="Linux Biolinum" w:hAnsi="Linux Biolinum" w:cs="Linux Biolinum"/>
+          <w:i/>
+        </w:rPr>
+        <w:t>.</w:t>
+      </w:r>
+      <w:r>
+        <w:rPr>
+          <w:rFonts w:ascii="Linux Biolinum" w:hAnsi="Linux Biolinum" w:cs="Linux Biolinum"/>
+          <w:i/>
+        </w:rPr>
+        <w:t>3</w:t>
+      </w:r>
+      <w:r>
+        <w:rPr>
+          <w:rStyle w:val="Label"/>
+          <w:rFonts w:cs="Linux Libertine"/>
+          <w:i/>
+        </w:rPr>
+        <w:t>.</w:t>
+      </w:r>
+      <w:r>
+        <w:rPr>
+          <w:rStyle w:val="Label"/>
+          <w:rFonts w:cs="Linux Libertine"/>
+          <w:i/>
+        </w:rPr>
+        <w:t>1</w:t>
+      </w:r>
+      <w:r>
+        <w:rPr>
+          <w:rFonts w:ascii="Linux Biolinum" w:hAnsi="Linux Biolinum" w:cs="Linux Biolinum"/>
+          <w:i/>
+        </w:rPr>
+        <w:t xml:space="preserve"> </w:t>
+      </w:r>
+      <w:r>
+        <w:rPr>
+          <w:rFonts w:ascii="Linux Biolinum" w:hAnsi="Linux Biolinum" w:cs="Linux Biolinum"/>
+          <w:i/>
+        </w:rPr>
+        <w:t>Network Construction</w:t>
+      </w:r>
+      <w:r>
+        <w:rPr>
+          <w:rFonts w:ascii="Linux Biolinum" w:hAnsi="Linux Biolinum" w:cs="Linux Biolinum"/>
+          <w:i/>
+        </w:rPr>
+        <w:t xml:space="preserve">. </w:t>
+      </w:r>
+      <w:r>
+        <w:t>The nodes of the network are varying genres. Edges will be added between each node, when a banned book belongs to both genres. The graph is weighted, therefore when a book shares genres, a weight of 1 will be added to the weight of the edge.</w:t>
+      </w:r>
+    </w:p>
+    <w:p>
+      <w:pPr>
+        <w:pStyle w:val="Para"/>
+        <w:ind w:firstLine="278"/>
+        <w:rPr>
+          <w:rFonts w:ascii="Linux Biolinum" w:hAnsi="Linux Biolinum" w:cs="Linux Biolinum"/>
+          <w:iCs/>
+        </w:rPr>
+      </w:pPr>
+      <w:r>
+        <w:rPr>
+          <w:rFonts w:ascii="Linux Biolinum" w:hAnsi="Linux Biolinum" w:cs="Linux Biolinum"/>
+          <w:i/>
+        </w:rPr>
+        <w:t>5</w:t>
+      </w:r>
+      <w:r>
+        <w:rPr>
+          <w:rFonts w:ascii="Linux Biolinum" w:hAnsi="Linux Biolinum" w:cs="Linux Biolinum"/>
+          <w:i/>
+        </w:rPr>
+        <w:t>.</w:t>
+      </w:r>
+      <w:r>
+        <w:rPr>
+          <w:rFonts w:ascii="Linux Biolinum" w:hAnsi="Linux Biolinum" w:cs="Linux Biolinum"/>
+          <w:i/>
+        </w:rPr>
+        <w:t>3</w:t>
+      </w:r>
+      <w:r>
+        <w:rPr>
+          <w:rStyle w:val="Label"/>
+          <w:rFonts w:cs="Linux Libertine"/>
+          <w:i/>
+        </w:rPr>
+        <w:t>.</w:t>
+      </w:r>
+      <w:r>
+        <w:rPr>
+          <w:rStyle w:val="Label"/>
+          <w:rFonts w:cs="Linux Libertine"/>
+          <w:i/>
+        </w:rPr>
+        <w:t>2</w:t>
+      </w:r>
+      <w:r>
+        <w:rPr>
+          <w:rFonts w:ascii="Linux Biolinum" w:hAnsi="Linux Biolinum" w:cs="Linux Biolinum"/>
+          <w:i/>
+        </w:rPr>
+        <w:t xml:space="preserve"> </w:t>
+      </w:r>
+      <w:r>
+        <w:rPr>
+          <w:rFonts w:ascii="Linux Biolinum" w:hAnsi="Linux Biolinum" w:cs="Linux Biolinum"/>
+          <w:i/>
+        </w:rPr>
+        <w:t>Graph Analysis</w:t>
+      </w:r>
+      <w:r>
+        <w:rPr>
+          <w:rFonts w:ascii="Linux Biolinum" w:hAnsi="Linux Biolinum" w:cs="Linux Biolinum"/>
+          <w:i/>
+        </w:rPr>
+        <w:t xml:space="preserve">. </w:t>
+      </w:r>
+      <w:r>
+        <w:rPr>
+          <w:rFonts w:ascii="Linux Biolinum" w:hAnsi="Linux Biolinum" w:cs="Linux Biolinum"/>
+          <w:iCs/>
+        </w:rPr>
+        <w:t>Clusters will be</w:t>
+      </w:r>
+      <w:r>
+        <w:rPr>
+          <w:rFonts w:ascii="Linux Biolinum" w:hAnsi="Linux Biolinum" w:cs="Linux Biolinum"/>
+          <w:iCs/>
+        </w:rPr>
+        <w:t xml:space="preserve"> created between genres that are often banned together. This graph structure permits community detection analysis and centrality measure analysis. For community detection, the Louvain method is utilized; Where communities will be created, demonstrating genre clusters that are frequently challenged together. Certain centrality measures will also provide some insights regarding the relationship between genres. Firstly, Degree Centrality will be used to measure the number of direct connections for a genre. It will identify the most frequent co-occurrent banned genres. Betweenness Centrality will also provide valuable insight on identifying key genres that link other genres, by measuring how often a genre lies on the shortest path between two other genres. Lastly, Closeness Centrality will be used to identify the genres that are at the core of censored books.</w:t>
+      </w:r>
+    </w:p>
+    <w:p>
+      <w:pPr>
+        <w:pStyle w:val="Head1"/>
+        <w:ind w:left="278" w:hanging="278"/>
+      </w:pPr>
+      <w:r>
+        <w:rPr>
+          <w:rStyle w:val="Label"/>
+        </w:rPr>
+        <w:t>5.</w:t>
+      </w:r>
+      <w:r>
+        <w:rPr>
+          <w:rStyle w:val="Label"/>
+        </w:rPr>
+        <w:t>4</w:t>
+      </w:r>
+      <w:r>
+        <w:t> </w:t>
+      </w:r>
+      <w:r>
+        <w:t>Author-</w:t>
+      </w:r>
+      <w:r>
+        <w:t xml:space="preserve">Genre </w:t>
+      </w:r>
+      <w:r>
+        <w:t xml:space="preserve">Bipartite </w:t>
+      </w:r>
+      <w:r>
+        <w:t>Network</w:t>
+      </w:r>
+    </w:p>
+    <w:p>
+      <w:pPr>
+        <w:pStyle w:val="Para"/>
+        <w:ind w:firstLine="278"/>
+      </w:pPr>
+      <w:r>
+        <w:rPr>
+          <w:rFonts w:ascii="Linux Biolinum" w:hAnsi="Linux Biolinum" w:cs="Linux Biolinum"/>
+          <w:i/>
+        </w:rPr>
+        <w:t>5</w:t>
+      </w:r>
+      <w:r>
+        <w:rPr>
+          <w:rFonts w:ascii="Linux Biolinum" w:hAnsi="Linux Biolinum" w:cs="Linux Biolinum"/>
+          <w:i/>
+        </w:rPr>
+        <w:t>.</w:t>
+      </w:r>
+      <w:r>
+        <w:rPr>
+          <w:rFonts w:ascii="Linux Biolinum" w:hAnsi="Linux Biolinum" w:cs="Linux Biolinum"/>
+          <w:i/>
+        </w:rPr>
+        <w:t>4</w:t>
+      </w:r>
+      <w:r>
+        <w:rPr>
+          <w:rStyle w:val="Label"/>
+          <w:rFonts w:cs="Linux Libertine"/>
+          <w:i/>
+        </w:rPr>
+        <w:t>.</w:t>
+      </w:r>
+      <w:r>
+        <w:rPr>
+          <w:rStyle w:val="Label"/>
+          <w:rFonts w:cs="Linux Libertine"/>
+          <w:i/>
+        </w:rPr>
+        <w:t>1</w:t>
+      </w:r>
+      <w:r>
+        <w:rPr>
+          <w:rFonts w:ascii="Linux Biolinum" w:hAnsi="Linux Biolinum" w:cs="Linux Biolinum"/>
+          <w:i/>
+        </w:rPr>
+        <w:t xml:space="preserve"> </w:t>
+      </w:r>
+      <w:r>
+        <w:rPr>
+          <w:rFonts w:ascii="Linux Biolinum" w:hAnsi="Linux Biolinum" w:cs="Linux Biolinum"/>
+          <w:i/>
+        </w:rPr>
+        <w:t>Network Construction</w:t>
+      </w:r>
+      <w:r>
+        <w:rPr>
+          <w:rFonts w:ascii="Linux Biolinum" w:hAnsi="Linux Biolinum" w:cs="Linux Biolinum"/>
+          <w:i/>
+        </w:rPr>
+        <w:t xml:space="preserve">. </w:t>
+      </w:r>
+      <w:r>
+        <w:t xml:space="preserve">The network will be a bipartite graph where the first set of nodes will consist of the authors, while the second set of nodes will consist of the </w:t>
+      </w:r>
+      <w:r>
+        <w:t>genres</w:t>
+      </w:r>
+      <w:r>
+        <w:t xml:space="preserve">. Edges will connect </w:t>
+      </w:r>
+      <w:r>
+        <w:t>genres</w:t>
+      </w:r>
+      <w:r>
+        <w:t xml:space="preserve"> to their corresponding authors.</w:t>
+      </w:r>
+    </w:p>
+    <w:p>
+      <w:pPr>
+        <w:pStyle w:val="Para"/>
+        <w:ind w:firstLine="278"/>
+        <w:rPr>
+          <w:rFonts w:ascii="Linux Biolinum" w:hAnsi="Linux Biolinum" w:cs="Linux Biolinum"/>
+          <w:iCs/>
+        </w:rPr>
+      </w:pPr>
+      <w:r>
+        <w:rPr>
+          <w:rFonts w:ascii="Linux Biolinum" w:hAnsi="Linux Biolinum" w:cs="Linux Biolinum"/>
+          <w:i/>
+        </w:rPr>
+        <w:t>5</w:t>
+      </w:r>
+      <w:r>
+        <w:rPr>
+          <w:rFonts w:ascii="Linux Biolinum" w:hAnsi="Linux Biolinum" w:cs="Linux Biolinum"/>
+          <w:i/>
+        </w:rPr>
+        <w:t>.</w:t>
+      </w:r>
+      <w:r>
+        <w:rPr>
+          <w:rFonts w:ascii="Linux Biolinum" w:hAnsi="Linux Biolinum" w:cs="Linux Biolinum"/>
+          <w:i/>
+        </w:rPr>
+        <w:t>4</w:t>
+      </w:r>
+      <w:r>
+        <w:rPr>
+          <w:rStyle w:val="Label"/>
+          <w:rFonts w:cs="Linux Libertine"/>
+          <w:i/>
+        </w:rPr>
+        <w:t>.</w:t>
+      </w:r>
+      <w:r>
+        <w:rPr>
+          <w:rStyle w:val="Label"/>
+          <w:rFonts w:cs="Linux Libertine"/>
+          <w:i/>
+        </w:rPr>
+        <w:t>2</w:t>
+      </w:r>
+      <w:r>
+        <w:rPr>
+          <w:rFonts w:ascii="Linux Biolinum" w:hAnsi="Linux Biolinum" w:cs="Linux Biolinum"/>
+          <w:i/>
+        </w:rPr>
+        <w:t xml:space="preserve"> </w:t>
+      </w:r>
+      <w:r>
+        <w:rPr>
+          <w:rFonts w:ascii="Linux Biolinum" w:hAnsi="Linux Biolinum" w:cs="Linux Biolinum"/>
+          <w:i/>
+        </w:rPr>
+        <w:t>Graph Analysis</w:t>
+      </w:r>
+      <w:r>
+        <w:rPr>
+          <w:rFonts w:ascii="Linux Biolinum" w:hAnsi="Linux Biolinum" w:cs="Linux Biolinum"/>
+          <w:i/>
+        </w:rPr>
+        <w:t xml:space="preserve">. </w:t>
+      </w:r>
+      <w:r>
+        <w:rPr>
+          <w:rFonts w:ascii="Linux Biolinum" w:hAnsi="Linux Biolinum" w:cs="Linux Biolinum"/>
+          <w:iCs/>
+        </w:rPr>
+        <w:t xml:space="preserve">Both Degree and Eigenvector Centrality measures will be used. Degree Centrality on the </w:t>
+      </w:r>
+      <w:proofErr w:type="gramStart"/>
+      <w:r>
+        <w:rPr>
+          <w:rFonts w:ascii="Linux Biolinum" w:hAnsi="Linux Biolinum" w:cs="Linux Biolinum"/>
+          <w:iCs/>
+        </w:rPr>
+        <w:t>author</w:t>
+      </w:r>
+      <w:proofErr w:type="gramEnd"/>
+      <w:r>
+        <w:rPr>
+          <w:rFonts w:ascii="Linux Biolinum" w:hAnsi="Linux Biolinum" w:cs="Linux Biolinum"/>
+          <w:iCs/>
+        </w:rPr>
+        <w:t xml:space="preserve"> nodes will measure how many genres an author’s banned books belong to. Degree Centrality on the genre nodes will provide insight on which genres have the highest number of censored authors. Eigenvector Centrality will be utilized for the genre nodes, which will identify the most “influential” banned genres. Community detection algorithms such as the Louvain method will be used to find both author and genre clusters. The method will detect if censorship patterns group authors in distinct communities. Lastly the </w:t>
+      </w:r>
+      <w:r>
+        <w:rPr>
+          <w:rFonts w:ascii="Linux Biolinum" w:hAnsi="Linux Biolinum" w:cs="Linux Biolinum"/>
+          <w:iCs/>
+        </w:rPr>
+        <w:t>genre clusters can help us confirm the results from the community detection from network 5.3.</w:t>
+      </w:r>
+    </w:p>
+    <w:p>
+      <w:pPr>
+        <w:pStyle w:val="Head1"/>
+        <w:ind w:left="278" w:hanging="278"/>
+      </w:pPr>
+      <w:r>
+        <w:rPr>
+          <w:rStyle w:val="Label"/>
+        </w:rPr>
+        <w:t>5.</w:t>
+      </w:r>
+      <w:r>
+        <w:rPr>
+          <w:rStyle w:val="Label"/>
+        </w:rPr>
+        <w:t>5</w:t>
+      </w:r>
+      <w:r>
+        <w:t> </w:t>
+      </w:r>
+      <w:r>
+        <w:t>Book Similarity</w:t>
+      </w:r>
+      <w:r>
+        <w:t xml:space="preserve"> Network</w:t>
+      </w:r>
+    </w:p>
+    <w:p>
+      <w:pPr>
+        <w:pStyle w:val="Para"/>
+        <w:ind w:firstLine="278"/>
+      </w:pPr>
+      <w:r>
+        <w:rPr>
+          <w:rFonts w:ascii="Linux Biolinum" w:hAnsi="Linux Biolinum" w:cs="Linux Biolinum"/>
+          <w:i/>
+        </w:rPr>
+        <w:t>5</w:t>
+      </w:r>
+      <w:r>
+        <w:rPr>
+          <w:rFonts w:ascii="Linux Biolinum" w:hAnsi="Linux Biolinum" w:cs="Linux Biolinum"/>
+          <w:i/>
+        </w:rPr>
+        <w:t>.</w:t>
+      </w:r>
+      <w:r>
+        <w:rPr>
+          <w:rFonts w:ascii="Linux Biolinum" w:hAnsi="Linux Biolinum" w:cs="Linux Biolinum"/>
+          <w:i/>
+        </w:rPr>
+        <w:t>5</w:t>
+      </w:r>
+      <w:r>
+        <w:rPr>
+          <w:rStyle w:val="Label"/>
+          <w:rFonts w:cs="Linux Libertine"/>
+          <w:i/>
+        </w:rPr>
+        <w:t>.</w:t>
+      </w:r>
+      <w:r>
+        <w:rPr>
+          <w:rStyle w:val="Label"/>
+          <w:rFonts w:cs="Linux Libertine"/>
+          <w:i/>
+        </w:rPr>
+        <w:t>1</w:t>
+      </w:r>
+      <w:r>
+        <w:rPr>
+          <w:rFonts w:ascii="Linux Biolinum" w:hAnsi="Linux Biolinum" w:cs="Linux Biolinum"/>
+          <w:i/>
+        </w:rPr>
+        <w:t xml:space="preserve"> </w:t>
+      </w:r>
+      <w:r>
+        <w:rPr>
+          <w:rFonts w:ascii="Linux Biolinum" w:hAnsi="Linux Biolinum" w:cs="Linux Biolinum"/>
+          <w:i/>
+        </w:rPr>
+        <w:t>Network Construction</w:t>
+      </w:r>
+      <w:r>
+        <w:rPr>
+          <w:rFonts w:ascii="Linux Biolinum" w:hAnsi="Linux Biolinum" w:cs="Linux Biolinum"/>
+          <w:i/>
+        </w:rPr>
+        <w:t xml:space="preserve">. </w:t>
+      </w:r>
+      <w:r>
+        <w:t>Genres don’t always capture the similarities between books</w:t>
+      </w:r>
+      <w:r>
+        <w:t xml:space="preserve">. This network will aim to provide a different approach to clustering. </w:t>
+      </w:r>
+      <w:r>
+        <w:t>The nodes of th</w:t>
+      </w:r>
+      <w:r>
+        <w:t>is</w:t>
+      </w:r>
+      <w:r>
+        <w:t xml:space="preserve"> network </w:t>
+      </w:r>
+      <w:r>
+        <w:t>will be</w:t>
+      </w:r>
+      <w:r>
+        <w:t xml:space="preserve"> </w:t>
+      </w:r>
+      <w:r>
+        <w:t>the book titles</w:t>
+      </w:r>
+      <w:r>
+        <w:t xml:space="preserve">. </w:t>
+      </w:r>
+      <w:r>
+        <w:t xml:space="preserve">Edges will be </w:t>
+      </w:r>
+      <w:r>
+        <w:t xml:space="preserve">constructed when two books share a high similarity. The similarity measure will be calculated by using TD-IDF and Cosine Similarity on the descriptions of the books provided. </w:t>
+      </w:r>
+    </w:p>
+    <w:p>
+      <w:pPr>
+        <w:pStyle w:val="Para"/>
+        <w:ind w:firstLine="278"/>
+        <w:rPr>
+          <w:rFonts w:ascii="Linux Biolinum" w:hAnsi="Linux Biolinum" w:cs="Linux Biolinum"/>
+          <w:iCs/>
+        </w:rPr>
+      </w:pPr>
+      <w:r>
+        <w:rPr>
+          <w:rFonts w:ascii="Linux Biolinum" w:hAnsi="Linux Biolinum" w:cs="Linux Biolinum"/>
+          <w:i/>
+        </w:rPr>
+        <w:t>5</w:t>
+      </w:r>
+      <w:r>
+        <w:rPr>
+          <w:rFonts w:ascii="Linux Biolinum" w:hAnsi="Linux Biolinum" w:cs="Linux Biolinum"/>
+          <w:i/>
+        </w:rPr>
+        <w:t>.</w:t>
+      </w:r>
+      <w:r>
+        <w:rPr>
+          <w:rFonts w:ascii="Linux Biolinum" w:hAnsi="Linux Biolinum" w:cs="Linux Biolinum"/>
+          <w:i/>
+        </w:rPr>
+        <w:t>5</w:t>
+      </w:r>
+      <w:r>
+        <w:rPr>
+          <w:rStyle w:val="Label"/>
+          <w:rFonts w:cs="Linux Libertine"/>
+          <w:i/>
+        </w:rPr>
+        <w:t>.</w:t>
+      </w:r>
+      <w:r>
+        <w:rPr>
+          <w:rStyle w:val="Label"/>
+          <w:rFonts w:cs="Linux Libertine"/>
+          <w:i/>
+        </w:rPr>
+        <w:t>2</w:t>
+      </w:r>
+      <w:r>
+        <w:rPr>
+          <w:rFonts w:ascii="Linux Biolinum" w:hAnsi="Linux Biolinum" w:cs="Linux Biolinum"/>
+          <w:i/>
+        </w:rPr>
+        <w:t xml:space="preserve"> </w:t>
+      </w:r>
+      <w:r>
+        <w:rPr>
+          <w:rFonts w:ascii="Linux Biolinum" w:hAnsi="Linux Biolinum" w:cs="Linux Biolinum"/>
+          <w:i/>
+        </w:rPr>
+        <w:t>Graph Analysis</w:t>
+      </w:r>
+      <w:r>
+        <w:rPr>
+          <w:rFonts w:ascii="Linux Biolinum" w:hAnsi="Linux Biolinum" w:cs="Linux Biolinum"/>
+          <w:i/>
+        </w:rPr>
+        <w:t xml:space="preserve">. </w:t>
+      </w:r>
+      <w:r>
+        <w:rPr>
+          <w:rFonts w:ascii="Linux Biolinum" w:hAnsi="Linux Biolinum" w:cs="Linux Biolinum"/>
+          <w:iCs/>
+        </w:rPr>
+        <w:t>Clusters will be</w:t>
+      </w:r>
+      <w:r>
+        <w:rPr>
+          <w:rFonts w:ascii="Linux Biolinum" w:hAnsi="Linux Biolinum" w:cs="Linux Biolinum"/>
+          <w:iCs/>
+        </w:rPr>
+        <w:t xml:space="preserve"> created between </w:t>
+      </w:r>
+      <w:r>
+        <w:rPr>
+          <w:rFonts w:ascii="Linux Biolinum" w:hAnsi="Linux Biolinum" w:cs="Linux Biolinum"/>
+          <w:iCs/>
+        </w:rPr>
+        <w:t>books</w:t>
+      </w:r>
+      <w:r>
+        <w:rPr>
+          <w:rFonts w:ascii="Linux Biolinum" w:hAnsi="Linux Biolinum" w:cs="Linux Biolinum"/>
+          <w:iCs/>
+        </w:rPr>
+        <w:t xml:space="preserve"> that </w:t>
+      </w:r>
+      <w:r>
+        <w:rPr>
+          <w:rFonts w:ascii="Linux Biolinum" w:hAnsi="Linux Biolinum" w:cs="Linux Biolinum"/>
+          <w:iCs/>
+        </w:rPr>
+        <w:t>share similarities, even if they belong to different genres</w:t>
+      </w:r>
+      <w:r>
+        <w:rPr>
+          <w:rFonts w:ascii="Linux Biolinum" w:hAnsi="Linux Biolinum" w:cs="Linux Biolinum"/>
+          <w:iCs/>
+        </w:rPr>
+        <w:t xml:space="preserve">. </w:t>
+      </w:r>
+      <w:r>
+        <w:rPr>
+          <w:rFonts w:ascii="Linux Biolinum" w:hAnsi="Linux Biolinum" w:cs="Linux Biolinum"/>
+          <w:iCs/>
+        </w:rPr>
+        <w:t>T</w:t>
+      </w:r>
+      <w:r>
+        <w:rPr>
+          <w:rFonts w:ascii="Linux Biolinum" w:hAnsi="Linux Biolinum" w:cs="Linux Biolinum"/>
+          <w:iCs/>
+        </w:rPr>
+        <w:t xml:space="preserve">he Louvain method </w:t>
+      </w:r>
+      <w:r>
+        <w:rPr>
+          <w:rFonts w:ascii="Linux Biolinum" w:hAnsi="Linux Biolinum" w:cs="Linux Biolinum"/>
+          <w:iCs/>
+        </w:rPr>
+        <w:t>will be</w:t>
+      </w:r>
+      <w:r>
+        <w:rPr>
+          <w:rFonts w:ascii="Linux Biolinum" w:hAnsi="Linux Biolinum" w:cs="Linux Biolinum"/>
+          <w:iCs/>
+        </w:rPr>
+        <w:t xml:space="preserve"> utilized</w:t>
+      </w:r>
+      <w:r>
+        <w:rPr>
+          <w:rFonts w:ascii="Linux Biolinum" w:hAnsi="Linux Biolinum" w:cs="Linux Biolinum"/>
+          <w:iCs/>
+        </w:rPr>
+        <w:t xml:space="preserve"> for community detection, where books with similar themes will be clustered. These books will then be analyzed for their genres, to see if hidden thematic connections were found that the genre analysis was missing.</w:t>
+      </w:r>
+    </w:p>
+    <w:p>
+      <w:pPr>
+        <w:pStyle w:val="Head1"/>
+      </w:pPr>
+      <w:r>
+        <w:rPr>
+          <w:rStyle w:val="Label"/>
+        </w:rPr>
+        <w:t>6</w:t>
+      </w:r>
+      <w:r>
+        <w:t> </w:t>
+      </w:r>
+      <w:r>
+        <w:t>EXPERIMENT SETUP</w:t>
+      </w:r>
+    </w:p>
+    <w:p>
+      <w:pPr>
+        <w:pStyle w:val="Head1"/>
+        <w:ind w:left="278" w:hanging="278"/>
+      </w:pPr>
+      <w:r>
+        <w:rPr>
+          <w:rStyle w:val="Label"/>
+        </w:rPr>
+        <w:t>6</w:t>
+      </w:r>
+      <w:r>
+        <w:rPr>
+          <w:rStyle w:val="Label"/>
+        </w:rPr>
+        <w:t>.1</w:t>
+      </w:r>
+      <w:r>
+        <w:t> </w:t>
+      </w:r>
+      <w:r>
+        <w:t>Data Extraction / Cleaning</w:t>
+      </w:r>
+    </w:p>
+    <w:p>
+      <w:pPr>
+        <w:pStyle w:val="Para"/>
+      </w:pPr>
+      <w:r>
+        <w:t xml:space="preserve">To prepare the network data, the </w:t>
+      </w:r>
+      <w:proofErr w:type="spellStart"/>
+      <w:r>
+        <w:t>Numpy</w:t>
+      </w:r>
+      <w:proofErr w:type="spellEnd"/>
+      <w:r>
+        <w:t xml:space="preserve"> and Pandas libraries for Python3 were utilized. The raw book csv data was </w:t>
+      </w:r>
+      <w:proofErr w:type="gramStart"/>
+      <w:r>
+        <w:t>extracted</w:t>
+      </w:r>
+      <w:proofErr w:type="gramEnd"/>
+      <w:r>
+        <w:t xml:space="preserve"> and all non-censored books were removed.</w:t>
+      </w:r>
+    </w:p>
+    <w:p>
+      <w:pPr>
+        <w:pStyle w:val="Head1"/>
+      </w:pPr>
+      <w:r>
+        <w:rPr>
+          <w:rStyle w:val="Label"/>
+        </w:rPr>
+        <w:t>7</w:t>
+      </w:r>
+      <w:r>
+        <w:t> </w:t>
+      </w:r>
+      <w:r>
+        <w:t>PRELIMINARY RESULTS</w:t>
+      </w:r>
+    </w:p>
+    <w:p>
+      <w:pPr>
+        <w:pStyle w:val="Para"/>
+        <w:rPr>
+          <w:lang w:eastAsia="ja-JP"/>
+        </w:rPr>
+      </w:pPr>
+      <w:r>
+        <w:t xml:space="preserve">A dataset compiled by </w:t>
+      </w:r>
+      <w:proofErr w:type="spellStart"/>
+      <w:r>
+        <w:t>Chieler</w:t>
+      </w:r>
+      <w:proofErr w:type="spellEnd"/>
+      <w:r>
+        <w:t xml:space="preserve"> Li [7], gathered book information during the </w:t>
+      </w:r>
+      <w:proofErr w:type="spellStart"/>
+      <w:r>
+        <w:t>DotData</w:t>
+      </w:r>
+      <w:proofErr w:type="spellEnd"/>
+      <w:r>
+        <w:t xml:space="preserve"> Hackathon in 2025. The dataset contains the title, author, book description, and genre of around 17,000 books, which of these around 7,700 books are labelled as censored, challenged, or banned. All descriptions and genres were gathered from Goodreads, and all banned/challenged books were gathered using ALA, Wiki, and PEN America’s Index. All uncensored books will be ignored, as they do not pertain to this project.</w:t>
+      </w:r>
+    </w:p>
+    <w:p>
+      <w:pPr>
+        <w:pStyle w:val="Para"/>
+        <w:rPr>
+          <w:lang w:eastAsia="ja-JP"/>
+        </w:rPr>
+      </w:pPr>
+    </w:p>
+    <w:p>
+      <w:pPr>
+        <w:pStyle w:val="Para"/>
+        <w:rPr>
+          <w:lang w:eastAsia="ja-JP"/>
+        </w:rPr>
+      </w:pPr>
     </w:p>
     <w:p>
       <w:pPr>
@@ -1454,7 +2736,16 @@
           <w:sz w:val="16"/>
           <w:szCs w:val="16"/>
         </w:rPr>
-        <w:t xml:space="preserve"> political context: Evidence from US schools. PNAS Nexus, 3(6), pgae197. </w:t>
+        <w:t xml:space="preserve"> political context: Evidence </w:t>
+      </w:r>
+      <w:r>
+        <w:rPr>
+          <w:rFonts w:eastAsia="Times New Roman"/>
+          <w:sz w:val="16"/>
+          <w:szCs w:val="16"/>
+        </w:rPr>
+        <w:lastRenderedPageBreak/>
+        <w:t xml:space="preserve">from US schools. PNAS Nexus, 3(6), pgae197. </w:t>
       </w:r>
       <w:hyperlink r:id="rId16" w:history="1">
         <w:r>
@@ -2361,7 +3652,31 @@
             <w:rPr>
               <w:rFonts w:ascii="Linux Biolinum" w:hAnsi="Linux Biolinum" w:cs="Linux Biolinum"/>
             </w:rPr>
-            <w:t>A Network Analysis on Banned/Challenged Books</w:t>
+            <w:t>A Network Analysis o</w:t>
+          </w:r>
+          <w:r>
+            <w:rPr>
+              <w:rFonts w:ascii="Linux Biolinum" w:hAnsi="Linux Biolinum" w:cs="Linux Biolinum"/>
+            </w:rPr>
+            <w:t>f</w:t>
+          </w:r>
+          <w:r>
+            <w:rPr>
+              <w:rFonts w:ascii="Linux Biolinum" w:hAnsi="Linux Biolinum" w:cs="Linux Biolinum"/>
+            </w:rPr>
+            <w:t xml:space="preserve"> </w:t>
+          </w:r>
+          <w:r>
+            <w:rPr>
+              <w:rFonts w:ascii="Linux Biolinum" w:hAnsi="Linux Biolinum" w:cs="Linux Biolinum"/>
+            </w:rPr>
+            <w:t xml:space="preserve">Censored </w:t>
+          </w:r>
+          <w:r>
+            <w:rPr>
+              <w:rFonts w:ascii="Linux Biolinum" w:hAnsi="Linux Biolinum" w:cs="Linux Biolinum"/>
+            </w:rPr>
+            <w:t>Books</w:t>
           </w:r>
         </w:p>
       </w:tc>
@@ -11009,10 +12324,6 @@
 </file>
 
 <file path=customXml/item1.xml><?xml version="1.0" encoding="utf-8"?>
-<b:Sources xmlns:b="http://schemas.openxmlformats.org/officeDocument/2006/bibliography" xmlns="http://schemas.openxmlformats.org/officeDocument/2006/bibliography" SelectedStyle="\APA.XSL" StyleName="APA"/>
-</file>
-
-<file path=customXml/item2.xml><?xml version="1.0" encoding="utf-8"?>
 <Workflow version="v.1.13">
   <Filtration versionrequired="True" status="DONE" StartTime="25-07-2014 13:27:04" EndTime="25-07-2014 13:28:29">
     <Mandatory>
@@ -11190,16 +12501,20 @@
 </Workflow>
 </file>
 
+<file path=customXml/item2.xml><?xml version="1.0" encoding="utf-8"?>
+<b:Sources xmlns:b="http://schemas.openxmlformats.org/officeDocument/2006/bibliography" xmlns="http://schemas.openxmlformats.org/officeDocument/2006/bibliography" SelectedStyle="\APA.XSL" StyleName="APA"/>
+</file>
+
 <file path=customXml/itemProps1.xml><?xml version="1.0" encoding="utf-8"?>
+<ds:datastoreItem xmlns:ds="http://schemas.openxmlformats.org/officeDocument/2006/customXml" ds:itemID="{4D45DBA2-DCF6-46BF-858B-9A8CC8161B4D}">
+  <ds:schemaRefs/>
+</ds:datastoreItem>
+</file>
+
+<file path=customXml/itemProps2.xml><?xml version="1.0" encoding="utf-8"?>
 <ds:datastoreItem xmlns:ds="http://schemas.openxmlformats.org/officeDocument/2006/customXml" ds:itemID="{B589180B-96F4-4B3D-93D7-E2C64345EF74}">
   <ds:schemaRefs>
     <ds:schemaRef ds:uri="http://schemas.openxmlformats.org/officeDocument/2006/bibliography"/>
   </ds:schemaRefs>
 </ds:datastoreItem>
-</file>
-
-<file path=customXml/itemProps2.xml><?xml version="1.0" encoding="utf-8"?>
-<ds:datastoreItem xmlns:ds="http://schemas.openxmlformats.org/officeDocument/2006/customXml" ds:itemID="{4D45DBA2-DCF6-46BF-858B-9A8CC8161B4D}">
-  <ds:schemaRefs/>
-</ds:datastoreItem>
 </file>
</xml_diff>

<commit_message>
Added python files for network creations, excluding book-description network, updated Progress Report
</commit_message>
<xml_diff>
--- a/Reports/Progress_Report.docx
+++ b/Reports/Progress_Report.docx
@@ -1234,22 +1234,13 @@
         <w:rPr>
           <w:rStyle w:val="Label"/>
         </w:rPr>
-        <w:t>5.</w:t>
-      </w:r>
-      <w:r>
-        <w:rPr>
-          <w:rStyle w:val="Label"/>
-        </w:rPr>
-        <w:t>2</w:t>
+        <w:t>5.2</w:t>
       </w:r>
       <w:r>
         <w:t> </w:t>
       </w:r>
       <w:r>
-        <w:t>Author</w:t>
-      </w:r>
-      <w:r>
-        <w:t>-Book Bipartite Network</w:t>
+        <w:t>Author-Book Bipartite Network</w:t>
       </w:r>
     </w:p>
     <w:p>
@@ -1322,19 +1313,7 @@
         <w:t xml:space="preserve"> where t</w:t>
       </w:r>
       <w:r>
-        <w:t>he first set of nodes will consist of the</w:t>
-      </w:r>
-      <w:r>
-        <w:t xml:space="preserve"> authors</w:t>
-      </w:r>
-      <w:r>
-        <w:t xml:space="preserve">, while the second set of nodes will consist of the books. Edges will connect books to their corresponding </w:t>
-      </w:r>
-      <w:r>
-        <w:t>authors</w:t>
-      </w:r>
-      <w:r>
-        <w:t>.</w:t>
+        <w:t>he first set of nodes will consist of the authors, while the second set of nodes will consist of the books. Edges will connect books to their corresponding authors.</w:t>
       </w:r>
     </w:p>
     <w:p>
@@ -1425,90 +1404,76 @@
           <w:rFonts w:ascii="Linux Biolinum" w:hAnsi="Linux Biolinum" w:cs="Linux Biolinum"/>
           <w:iCs/>
         </w:rPr>
-        <w:t xml:space="preserve"> nodes. This will provide information on which </w:t>
+        <w:t xml:space="preserve"> nodes. This will provide information on which authors are </w:t>
       </w:r>
       <w:r>
         <w:rPr>
           <w:rFonts w:ascii="Linux Biolinum" w:hAnsi="Linux Biolinum" w:cs="Linux Biolinum"/>
           <w:iCs/>
         </w:rPr>
-        <w:t>authors</w:t>
+        <w:t>censored the most</w:t>
       </w:r>
       <w:r>
         <w:rPr>
           <w:rFonts w:ascii="Linux Biolinum" w:hAnsi="Linux Biolinum" w:cs="Linux Biolinum"/>
           <w:iCs/>
         </w:rPr>
-        <w:t xml:space="preserve"> are </w:t>
+        <w:t xml:space="preserve"> often.</w:t>
       </w:r>
       <w:r>
         <w:rPr>
           <w:rFonts w:ascii="Linux Biolinum" w:hAnsi="Linux Biolinum" w:cs="Linux Biolinum"/>
           <w:iCs/>
         </w:rPr>
-        <w:t>censored the most</w:t>
+        <w:t xml:space="preserve"> </w:t>
       </w:r>
       <w:r>
         <w:rPr>
           <w:rFonts w:ascii="Linux Biolinum" w:hAnsi="Linux Biolinum" w:cs="Linux Biolinum"/>
           <w:iCs/>
         </w:rPr>
-        <w:t xml:space="preserve"> often.</w:t>
+        <w:t xml:space="preserve">Eigenvector Centrality on the </w:t>
       </w:r>
       <w:r>
         <w:rPr>
           <w:rFonts w:ascii="Linux Biolinum" w:hAnsi="Linux Biolinum" w:cs="Linux Biolinum"/>
           <w:iCs/>
         </w:rPr>
-        <w:t xml:space="preserve"> </w:t>
+        <w:t>author</w:t>
       </w:r>
       <w:r>
         <w:rPr>
           <w:rFonts w:ascii="Linux Biolinum" w:hAnsi="Linux Biolinum" w:cs="Linux Biolinum"/>
           <w:iCs/>
         </w:rPr>
-        <w:t xml:space="preserve">Eigenvector Centrality on the </w:t>
+        <w:t xml:space="preserve"> nodes</w:t>
       </w:r>
       <w:r>
         <w:rPr>
           <w:rFonts w:ascii="Linux Biolinum" w:hAnsi="Linux Biolinum" w:cs="Linux Biolinum"/>
           <w:iCs/>
         </w:rPr>
-        <w:t>author</w:t>
+        <w:t xml:space="preserve"> will provide insights on which</w:t>
       </w:r>
       <w:r>
         <w:rPr>
           <w:rFonts w:ascii="Linux Biolinum" w:hAnsi="Linux Biolinum" w:cs="Linux Biolinum"/>
           <w:iCs/>
         </w:rPr>
-        <w:t xml:space="preserve"> nodes</w:t>
+        <w:t xml:space="preserve"> </w:t>
       </w:r>
       <w:r>
         <w:rPr>
           <w:rFonts w:ascii="Linux Biolinum" w:hAnsi="Linux Biolinum" w:cs="Linux Biolinum"/>
           <w:iCs/>
         </w:rPr>
-        <w:t xml:space="preserve"> will provide insights on which</w:t>
+        <w:t>authors</w:t>
       </w:r>
       <w:r>
         <w:rPr>
           <w:rFonts w:ascii="Linux Biolinum" w:hAnsi="Linux Biolinum" w:cs="Linux Biolinum"/>
           <w:iCs/>
         </w:rPr>
-        <w:t xml:space="preserve"> </w:t>
-      </w:r>
-      <w:r>
-        <w:rPr>
-          <w:rFonts w:ascii="Linux Biolinum" w:hAnsi="Linux Biolinum" w:cs="Linux Biolinum"/>
-          <w:iCs/>
-        </w:rPr>
-        <w:t>authors</w:t>
-      </w:r>
-      <w:r>
-        <w:rPr>
-          <w:rFonts w:ascii="Linux Biolinum" w:hAnsi="Linux Biolinum" w:cs="Linux Biolinum"/>
-          <w:iCs/>
-        </w:rPr>
         <w:t xml:space="preserve"> tend to be linked to the most “influential” books.</w:t>
       </w:r>
     </w:p>
@@ -1522,13 +1487,7 @@
           <w:rStyle w:val="Label"/>
         </w:rPr>
         <w:lastRenderedPageBreak/>
-        <w:t>5.</w:t>
-      </w:r>
-      <w:r>
-        <w:rPr>
-          <w:rStyle w:val="Label"/>
-        </w:rPr>
-        <w:t>3</w:t>
+        <w:t>5.3</w:t>
       </w:r>
       <w:r>
         <w:t> </w:t>
@@ -1695,22 +1654,13 @@
         <w:rPr>
           <w:rStyle w:val="Label"/>
         </w:rPr>
-        <w:t>5.</w:t>
-      </w:r>
-      <w:r>
-        <w:rPr>
-          <w:rStyle w:val="Label"/>
-        </w:rPr>
-        <w:t>4</w:t>
+        <w:t>5.4</w:t>
       </w:r>
       <w:r>
         <w:t> </w:t>
       </w:r>
       <w:r>
-        <w:t>Author-</w:t>
-      </w:r>
-      <w:r>
-        <w:t xml:space="preserve">Genre </w:t>
+        <w:t xml:space="preserve">Author-Genre </w:t>
       </w:r>
       <w:r>
         <w:t xml:space="preserve">Bipartite </w:t>
@@ -1783,19 +1733,7 @@
         <w:t xml:space="preserve">. </w:t>
       </w:r>
       <w:r>
-        <w:t xml:space="preserve">The network will be a bipartite graph where the first set of nodes will consist of the authors, while the second set of nodes will consist of the </w:t>
-      </w:r>
-      <w:r>
-        <w:t>genres</w:t>
-      </w:r>
-      <w:r>
-        <w:t xml:space="preserve">. Edges will connect </w:t>
-      </w:r>
-      <w:r>
-        <w:t>genres</w:t>
-      </w:r>
-      <w:r>
-        <w:t xml:space="preserve"> to their corresponding authors.</w:t>
+        <w:t>The network will be a bipartite graph where the first set of nodes will consist of the authors, while the second set of nodes will consist of the genres. Edges will connect genres to their corresponding authors.</w:t>
       </w:r>
     </w:p>
     <w:p>
@@ -1905,13 +1843,7 @@
         <w:rPr>
           <w:rStyle w:val="Label"/>
         </w:rPr>
-        <w:t>5.</w:t>
-      </w:r>
-      <w:r>
-        <w:rPr>
-          <w:rStyle w:val="Label"/>
-        </w:rPr>
-        <w:t>5</w:t>
+        <w:t>5.5</w:t>
       </w:r>
       <w:r>
         <w:t> </w:t>
@@ -1987,34 +1919,7 @@
         <w:t xml:space="preserve">. </w:t>
       </w:r>
       <w:r>
-        <w:t>Genres don’t always capture the similarities between books</w:t>
-      </w:r>
-      <w:r>
-        <w:t xml:space="preserve">. This network will aim to provide a different approach to clustering. </w:t>
-      </w:r>
-      <w:r>
-        <w:t>The nodes of th</w:t>
-      </w:r>
-      <w:r>
-        <w:t>is</w:t>
-      </w:r>
-      <w:r>
-        <w:t xml:space="preserve"> network </w:t>
-      </w:r>
-      <w:r>
-        <w:t>will be</w:t>
-      </w:r>
-      <w:r>
-        <w:t xml:space="preserve"> </w:t>
-      </w:r>
-      <w:r>
-        <w:t>the book titles</w:t>
-      </w:r>
-      <w:r>
-        <w:t xml:space="preserve">. </w:t>
-      </w:r>
-      <w:r>
-        <w:t xml:space="preserve">Edges will be </w:t>
+        <w:t xml:space="preserve">Genres don’t always capture the similarities between books. This network will aim to provide a different approach to clustering. The nodes of this network will be the book titles. Edges will be </w:t>
       </w:r>
       <w:r>
         <w:t xml:space="preserve">constructed when two books share a high similarity. The similarity measure will be calculated by using TD-IDF and Cosine Similarity on the descriptions of the books provided. </w:t>
@@ -2099,70 +2004,7 @@
           <w:rFonts w:ascii="Linux Biolinum" w:hAnsi="Linux Biolinum" w:cs="Linux Biolinum"/>
           <w:iCs/>
         </w:rPr>
-        <w:t xml:space="preserve"> created between </w:t>
-      </w:r>
-      <w:r>
-        <w:rPr>
-          <w:rFonts w:ascii="Linux Biolinum" w:hAnsi="Linux Biolinum" w:cs="Linux Biolinum"/>
-          <w:iCs/>
-        </w:rPr>
-        <w:t>books</w:t>
-      </w:r>
-      <w:r>
-        <w:rPr>
-          <w:rFonts w:ascii="Linux Biolinum" w:hAnsi="Linux Biolinum" w:cs="Linux Biolinum"/>
-          <w:iCs/>
-        </w:rPr>
-        <w:t xml:space="preserve"> that </w:t>
-      </w:r>
-      <w:r>
-        <w:rPr>
-          <w:rFonts w:ascii="Linux Biolinum" w:hAnsi="Linux Biolinum" w:cs="Linux Biolinum"/>
-          <w:iCs/>
-        </w:rPr>
-        <w:t>share similarities, even if they belong to different genres</w:t>
-      </w:r>
-      <w:r>
-        <w:rPr>
-          <w:rFonts w:ascii="Linux Biolinum" w:hAnsi="Linux Biolinum" w:cs="Linux Biolinum"/>
-          <w:iCs/>
-        </w:rPr>
-        <w:t xml:space="preserve">. </w:t>
-      </w:r>
-      <w:r>
-        <w:rPr>
-          <w:rFonts w:ascii="Linux Biolinum" w:hAnsi="Linux Biolinum" w:cs="Linux Biolinum"/>
-          <w:iCs/>
-        </w:rPr>
-        <w:t>T</w:t>
-      </w:r>
-      <w:r>
-        <w:rPr>
-          <w:rFonts w:ascii="Linux Biolinum" w:hAnsi="Linux Biolinum" w:cs="Linux Biolinum"/>
-          <w:iCs/>
-        </w:rPr>
-        <w:t xml:space="preserve">he Louvain method </w:t>
-      </w:r>
-      <w:r>
-        <w:rPr>
-          <w:rFonts w:ascii="Linux Biolinum" w:hAnsi="Linux Biolinum" w:cs="Linux Biolinum"/>
-          <w:iCs/>
-        </w:rPr>
-        <w:t>will be</w:t>
-      </w:r>
-      <w:r>
-        <w:rPr>
-          <w:rFonts w:ascii="Linux Biolinum" w:hAnsi="Linux Biolinum" w:cs="Linux Biolinum"/>
-          <w:iCs/>
-        </w:rPr>
-        <w:t xml:space="preserve"> utilized</w:t>
-      </w:r>
-      <w:r>
-        <w:rPr>
-          <w:rFonts w:ascii="Linux Biolinum" w:hAnsi="Linux Biolinum" w:cs="Linux Biolinum"/>
-          <w:iCs/>
-        </w:rPr>
-        <w:t xml:space="preserve"> for community detection, where books with similar themes will be clustered. These books will then be analyzed for their genres, to see if hidden thematic connections were found that the genre analysis was missing.</w:t>
+        <w:t xml:space="preserve"> created between books that share similarities, even if they belong to different genres. The Louvain method will be utilized for community detection, where books with similar themes will be clustered. These books will then be analyzed for their genres, to see if hidden thematic connections were found that the genre analysis was missing.</w:t>
       </w:r>
     </w:p>
     <w:p>
@@ -2191,19 +2033,115 @@
         <w:rPr>
           <w:rStyle w:val="Label"/>
         </w:rPr>
+        <w:t>6.1</w:t>
+      </w:r>
+      <w:r>
+        <w:t> </w:t>
+      </w:r>
+      <w:r>
+        <w:t>Data Extraction / Cleaning</w:t>
+      </w:r>
+    </w:p>
+    <w:p>
+      <w:pPr>
+        <w:pStyle w:val="Para"/>
+      </w:pPr>
+      <w:r>
+        <w:t xml:space="preserve">To prepare the network data, the </w:t>
+      </w:r>
+      <w:proofErr w:type="spellStart"/>
+      <w:r>
+        <w:t>Numpy</w:t>
+      </w:r>
+      <w:proofErr w:type="spellEnd"/>
+      <w:r>
+        <w:t xml:space="preserve"> and Pandas libraries for Python3 were utilized. The raw book csv data was </w:t>
+      </w:r>
+      <w:r>
+        <w:t>extracted,</w:t>
+      </w:r>
+      <w:r>
+        <w:t xml:space="preserve"> and all non-censored books were removed.</w:t>
+      </w:r>
+      <w:r>
+        <w:t xml:space="preserve"> An exploratory analysis of genres was conducted, where 430 unique genres appeared. After an examination of these genres, redundancy was apparent. A mapping file was created to remove some of these redundancies within reason. For example, mapping “nonfiction” to “non-fiction”, mapping "humorous” to “humor”. Furthermore, children’s books had </w:t>
+      </w:r>
+      <w:proofErr w:type="gramStart"/>
+      <w:r>
+        <w:t>dozen</w:t>
+      </w:r>
+      <w:proofErr w:type="gramEnd"/>
+      <w:r>
+        <w:t xml:space="preserve"> of genres: “children’s literature”, “children’s non-fiction”, </w:t>
+      </w:r>
+      <w:proofErr w:type="spellStart"/>
+      <w:r>
+        <w:t>etc</w:t>
+      </w:r>
+      <w:proofErr w:type="spellEnd"/>
+      <w:r>
+        <w:t>… These were all mapped to “</w:t>
+      </w:r>
+      <w:proofErr w:type="spellStart"/>
+      <w:r>
+        <w:t>childrens</w:t>
+      </w:r>
+      <w:proofErr w:type="spellEnd"/>
+      <w:r>
+        <w:t>”. After the genre cleanup, with entailed turning every character into lowercase, removing out-of-place values, and mapping certain genres, 30</w:t>
+      </w:r>
+      <w:r>
         <w:t>6</w:t>
       </w:r>
       <w:r>
+        <w:t xml:space="preserve"> unique genres remained. </w:t>
+      </w:r>
+    </w:p>
+    <w:p>
+      <w:pPr>
+        <w:pStyle w:val="Para"/>
+      </w:pPr>
+    </w:p>
+    <w:p>
+      <w:pPr>
+        <w:pStyle w:val="Para"/>
+        <w:ind w:firstLine="278"/>
+      </w:pPr>
+      <w:r>
+        <w:t xml:space="preserve">The author and description columns were also cleaned; All characters were formatted to lowercase and all non-ascii characters were removed. The author column in particular needed special attention, as author name convention was not uniform. For example, both “cast p. c.” and “p. c. cast” appeared, but both represented the same author. Regex and </w:t>
+      </w:r>
+      <w:r>
+        <w:t>special rules</w:t>
+      </w:r>
+      <w:r>
+        <w:t xml:space="preserve"> were applied to </w:t>
+      </w:r>
+      <w:r>
+        <w:t>fix these issues.</w:t>
+      </w:r>
+    </w:p>
+    <w:p>
+      <w:pPr>
+        <w:pStyle w:val="Head1"/>
+        <w:ind w:left="278" w:hanging="278"/>
+      </w:pPr>
+      <w:r>
         <w:rPr>
           <w:rStyle w:val="Label"/>
         </w:rPr>
-        <w:t>.1</w:t>
+        <w:t>6.</w:t>
+      </w:r>
+      <w:r>
+        <w:rPr>
+          <w:rStyle w:val="Label"/>
+        </w:rPr>
+        <w:t>2</w:t>
       </w:r>
       <w:r>
         <w:t> </w:t>
       </w:r>
       <w:r>
-        <w:t>Data Extraction / Cleaning</w:t>
+        <w:t>Network Creation</w:t>
       </w:r>
     </w:p>
     <w:p>
@@ -2211,7 +2149,19 @@
         <w:pStyle w:val="Para"/>
       </w:pPr>
       <w:r>
-        <w:t xml:space="preserve">To prepare the network data, the </w:t>
+        <w:t>To</w:t>
+      </w:r>
+      <w:r>
+        <w:t xml:space="preserve"> facilitate network creation, 4 </w:t>
+      </w:r>
+      <w:r>
+        <w:t>.</w:t>
+      </w:r>
+      <w:r>
+        <w:t>csv files were created from the original file with only the necessary columns needed for each network.</w:t>
+      </w:r>
+      <w:r>
+        <w:t xml:space="preserve"> The </w:t>
       </w:r>
       <w:proofErr w:type="spellStart"/>
       <w:r>
@@ -2219,16 +2169,381 @@
       </w:r>
       <w:proofErr w:type="spellEnd"/>
       <w:r>
-        <w:t xml:space="preserve"> and Pandas libraries for Python3 were utilized. The raw book csv data was </w:t>
+        <w:t xml:space="preserve">, Pandas, and </w:t>
+      </w:r>
+      <w:proofErr w:type="spellStart"/>
+      <w:r>
+        <w:t>NetworkX</w:t>
+      </w:r>
+      <w:proofErr w:type="spellEnd"/>
+      <w:r>
+        <w:t xml:space="preserve"> libraries for Python3 were utilized for creating the networks.</w:t>
+      </w:r>
+      <w:r>
+        <w:t xml:space="preserve"> The Matplotlib library was used to draw </w:t>
       </w:r>
       <w:proofErr w:type="gramStart"/>
       <w:r>
-        <w:t>extracted</w:t>
+        <w:t>the networks</w:t>
       </w:r>
       <w:proofErr w:type="gramEnd"/>
       <w:r>
-        <w:t xml:space="preserve"> and all non-censored books were removed.</w:t>
-      </w:r>
+        <w:t>.</w:t>
+      </w:r>
+    </w:p>
+    <w:p>
+      <w:pPr>
+        <w:pStyle w:val="Para"/>
+      </w:pPr>
+    </w:p>
+    <w:p>
+      <w:pPr>
+        <w:pStyle w:val="Para"/>
+        <w:ind w:firstLine="278"/>
+      </w:pPr>
+      <w:r>
+        <w:rPr>
+          <w:rFonts w:ascii="Linux Biolinum" w:hAnsi="Linux Biolinum" w:cs="Linux Biolinum"/>
+          <w:i/>
+        </w:rPr>
+        <w:t>6.2</w:t>
+      </w:r>
+      <w:r>
+        <w:rPr>
+          <w:rStyle w:val="Label"/>
+          <w:rFonts w:cs="Linux Libertine"/>
+          <w:i/>
+        </w:rPr>
+        <w:t>.</w:t>
+      </w:r>
+      <w:r>
+        <w:rPr>
+          <w:rStyle w:val="Label"/>
+          <w:rFonts w:cs="Linux Libertine"/>
+          <w:i/>
+        </w:rPr>
+        <w:t>1</w:t>
+      </w:r>
+      <w:r>
+        <w:rPr>
+          <w:rFonts w:ascii="Linux Biolinum" w:hAnsi="Linux Biolinum" w:cs="Linux Biolinum"/>
+          <w:i/>
+        </w:rPr>
+        <w:t xml:space="preserve"> </w:t>
+      </w:r>
+      <w:r>
+        <w:rPr>
+          <w:rFonts w:ascii="Linux Biolinum" w:hAnsi="Linux Biolinum" w:cs="Linux Biolinum"/>
+          <w:i/>
+        </w:rPr>
+        <w:t>Genre</w:t>
+      </w:r>
+      <w:r>
+        <w:rPr>
+          <w:rFonts w:ascii="Linux Biolinum" w:hAnsi="Linux Biolinum" w:cs="Linux Biolinum"/>
+          <w:i/>
+        </w:rPr>
+        <w:t xml:space="preserve">-Book Bipartite </w:t>
+      </w:r>
+      <w:r>
+        <w:rPr>
+          <w:rFonts w:ascii="Linux Biolinum" w:hAnsi="Linux Biolinum" w:cs="Linux Biolinum"/>
+          <w:i/>
+        </w:rPr>
+        <w:t>Network.</w:t>
+      </w:r>
+      <w:r>
+        <w:rPr>
+          <w:rFonts w:ascii="Linux Biolinum" w:hAnsi="Linux Biolinum" w:cs="Linux Biolinum"/>
+          <w:i/>
+        </w:rPr>
+        <w:t xml:space="preserve"> </w:t>
+      </w:r>
+      <w:r>
+        <w:t>Book N</w:t>
+      </w:r>
+      <w:r>
+        <w:t xml:space="preserve">odes = </w:t>
+      </w:r>
+      <w:r>
+        <w:t>2869</w:t>
+      </w:r>
+      <w:r>
+        <w:t xml:space="preserve">, </w:t>
+      </w:r>
+      <w:r>
+        <w:t xml:space="preserve">Genre Nodes: 306, </w:t>
+      </w:r>
+      <w:r>
+        <w:t xml:space="preserve">Edges = </w:t>
+      </w:r>
+      <w:r>
+        <w:t>17976</w:t>
+      </w:r>
+      <w:r>
+        <w:t xml:space="preserve">, small unconnected </w:t>
+      </w:r>
+      <w:r>
+        <w:lastRenderedPageBreak/>
+        <w:t>subgraph of 1 book and 1 genre node removed from visualization.</w:t>
+      </w:r>
+    </w:p>
+    <w:p>
+      <w:pPr>
+        <w:pStyle w:val="Para"/>
+        <w:ind w:firstLine="278"/>
+      </w:pPr>
+    </w:p>
+    <w:p>
+      <w:pPr>
+        <w:pStyle w:val="Para"/>
+        <w:ind w:firstLine="278"/>
+      </w:pPr>
+      <w:r>
+        <w:rPr>
+          <w:rFonts w:ascii="Linux Biolinum" w:hAnsi="Linux Biolinum" w:cs="Linux Biolinum"/>
+          <w:i/>
+        </w:rPr>
+        <w:t>6.2</w:t>
+      </w:r>
+      <w:r>
+        <w:rPr>
+          <w:rStyle w:val="Label"/>
+          <w:rFonts w:cs="Linux Libertine"/>
+          <w:i/>
+        </w:rPr>
+        <w:t>.</w:t>
+      </w:r>
+      <w:r>
+        <w:rPr>
+          <w:rStyle w:val="Label"/>
+          <w:rFonts w:cs="Linux Libertine"/>
+          <w:i/>
+        </w:rPr>
+        <w:t>2</w:t>
+      </w:r>
+      <w:r>
+        <w:rPr>
+          <w:rFonts w:ascii="Linux Biolinum" w:hAnsi="Linux Biolinum" w:cs="Linux Biolinum"/>
+          <w:i/>
+        </w:rPr>
+        <w:t xml:space="preserve"> </w:t>
+      </w:r>
+      <w:r>
+        <w:rPr>
+          <w:rFonts w:ascii="Linux Biolinum" w:hAnsi="Linux Biolinum" w:cs="Linux Biolinum"/>
+          <w:i/>
+        </w:rPr>
+        <w:t>Author</w:t>
+      </w:r>
+      <w:r>
+        <w:rPr>
+          <w:rFonts w:ascii="Linux Biolinum" w:hAnsi="Linux Biolinum" w:cs="Linux Biolinum"/>
+          <w:i/>
+        </w:rPr>
+        <w:t>-Book Bipartite Network.</w:t>
+      </w:r>
+      <w:r>
+        <w:rPr>
+          <w:rFonts w:ascii="Linux Biolinum" w:hAnsi="Linux Biolinum" w:cs="Linux Biolinum"/>
+          <w:i/>
+        </w:rPr>
+        <w:t xml:space="preserve"> </w:t>
+      </w:r>
+      <w:r>
+        <w:t>Book Nodes = 28</w:t>
+      </w:r>
+      <w:r>
+        <w:t>76</w:t>
+      </w:r>
+      <w:r>
+        <w:t xml:space="preserve">, </w:t>
+      </w:r>
+      <w:r>
+        <w:t>Author</w:t>
+      </w:r>
+      <w:r>
+        <w:t xml:space="preserve"> Nodes: </w:t>
+      </w:r>
+      <w:r>
+        <w:t>2334</w:t>
+      </w:r>
+      <w:r>
+        <w:t xml:space="preserve">, Edges = </w:t>
+      </w:r>
+      <w:r>
+        <w:t>3600</w:t>
+      </w:r>
+    </w:p>
+    <w:p>
+      <w:pPr>
+        <w:pStyle w:val="Para"/>
+      </w:pPr>
+    </w:p>
+    <w:p>
+      <w:pPr>
+        <w:pStyle w:val="Para"/>
+        <w:ind w:firstLine="278"/>
+      </w:pPr>
+      <w:r>
+        <w:rPr>
+          <w:rFonts w:ascii="Linux Biolinum" w:hAnsi="Linux Biolinum" w:cs="Linux Biolinum"/>
+          <w:i/>
+        </w:rPr>
+        <w:t>6.2</w:t>
+      </w:r>
+      <w:r>
+        <w:rPr>
+          <w:rStyle w:val="Label"/>
+          <w:rFonts w:cs="Linux Libertine"/>
+          <w:i/>
+        </w:rPr>
+        <w:t>.</w:t>
+      </w:r>
+      <w:r>
+        <w:rPr>
+          <w:rStyle w:val="Label"/>
+          <w:rFonts w:cs="Linux Libertine"/>
+          <w:i/>
+        </w:rPr>
+        <w:t>3</w:t>
+      </w:r>
+      <w:r>
+        <w:rPr>
+          <w:rFonts w:ascii="Linux Biolinum" w:hAnsi="Linux Biolinum" w:cs="Linux Biolinum"/>
+          <w:i/>
+        </w:rPr>
+        <w:t xml:space="preserve"> </w:t>
+      </w:r>
+      <w:r>
+        <w:rPr>
+          <w:rFonts w:ascii="Linux Biolinum" w:hAnsi="Linux Biolinum" w:cs="Linux Biolinum"/>
+          <w:i/>
+        </w:rPr>
+        <w:t>Genre Co-Occurrence Network.</w:t>
+      </w:r>
+      <w:r>
+        <w:rPr>
+          <w:rFonts w:ascii="Linux Biolinum" w:hAnsi="Linux Biolinum" w:cs="Linux Biolinum"/>
+          <w:i/>
+        </w:rPr>
+        <w:t xml:space="preserve"> </w:t>
+      </w:r>
+      <w:r>
+        <w:t>Nodes = 30</w:t>
+      </w:r>
+      <w:r>
+        <w:t>6</w:t>
+      </w:r>
+      <w:r>
+        <w:t>, Edges = 4355</w:t>
+      </w:r>
+      <w:r>
+        <w:t xml:space="preserve"> </w:t>
+      </w:r>
+    </w:p>
+    <w:p>
+      <w:pPr>
+        <w:pStyle w:val="Para"/>
+        <w:ind w:firstLine="278"/>
+      </w:pPr>
+    </w:p>
+    <w:p>
+      <w:pPr>
+        <w:pStyle w:val="Para"/>
+        <w:ind w:firstLine="278"/>
+      </w:pPr>
+      <w:r>
+        <w:rPr>
+          <w:rFonts w:ascii="Linux Biolinum" w:hAnsi="Linux Biolinum" w:cs="Linux Biolinum"/>
+          <w:i/>
+        </w:rPr>
+        <w:t>6.2</w:t>
+      </w:r>
+      <w:r>
+        <w:rPr>
+          <w:rStyle w:val="Label"/>
+          <w:rFonts w:cs="Linux Libertine"/>
+          <w:i/>
+        </w:rPr>
+        <w:t>.</w:t>
+      </w:r>
+      <w:r>
+        <w:rPr>
+          <w:rStyle w:val="Label"/>
+          <w:rFonts w:cs="Linux Libertine"/>
+          <w:i/>
+        </w:rPr>
+        <w:t>4</w:t>
+      </w:r>
+      <w:r>
+        <w:rPr>
+          <w:rFonts w:ascii="Linux Biolinum" w:hAnsi="Linux Biolinum" w:cs="Linux Biolinum"/>
+          <w:i/>
+        </w:rPr>
+        <w:t xml:space="preserve"> </w:t>
+      </w:r>
+      <w:r>
+        <w:rPr>
+          <w:rFonts w:ascii="Linux Biolinum" w:hAnsi="Linux Biolinum" w:cs="Linux Biolinum"/>
+          <w:i/>
+        </w:rPr>
+        <w:t xml:space="preserve">Author-Genre </w:t>
+      </w:r>
+      <w:r>
+        <w:rPr>
+          <w:rFonts w:ascii="Linux Biolinum" w:hAnsi="Linux Biolinum" w:cs="Linux Biolinum"/>
+          <w:i/>
+        </w:rPr>
+        <w:t>Network.</w:t>
+      </w:r>
+      <w:r>
+        <w:rPr>
+          <w:rFonts w:ascii="Linux Biolinum" w:hAnsi="Linux Biolinum" w:cs="Linux Biolinum"/>
+          <w:i/>
+        </w:rPr>
+        <w:t xml:space="preserve"> </w:t>
+      </w:r>
+      <w:r>
+        <w:t>Author N</w:t>
+      </w:r>
+      <w:r>
+        <w:t xml:space="preserve">odes = </w:t>
+      </w:r>
+      <w:r>
+        <w:t>2327, Genre Nodes = 306</w:t>
+      </w:r>
+      <w:r>
+        <w:t xml:space="preserve">, Edges = </w:t>
+      </w:r>
+      <w:r>
+        <w:t>16245</w:t>
+      </w:r>
+      <w:r>
+        <w:t>, small unconnected subgraph of 1 book and 1 genre node removed from visualization.</w:t>
+      </w:r>
+    </w:p>
+    <w:p>
+      <w:pPr>
+        <w:pStyle w:val="Para"/>
+        <w:ind w:firstLine="278"/>
+      </w:pPr>
+    </w:p>
+    <w:p>
+      <w:pPr>
+        <w:pStyle w:val="Para"/>
+        <w:ind w:firstLine="278"/>
+      </w:pPr>
+    </w:p>
+    <w:p>
+      <w:pPr>
+        <w:pStyle w:val="Para"/>
+      </w:pPr>
+    </w:p>
+    <w:p>
+      <w:pPr>
+        <w:pStyle w:val="Para"/>
+      </w:pPr>
     </w:p>
     <w:p>
       <w:pPr>
@@ -2736,16 +3051,7 @@
           <w:sz w:val="16"/>
           <w:szCs w:val="16"/>
         </w:rPr>
-        <w:t xml:space="preserve"> political context: Evidence </w:t>
-      </w:r>
-      <w:r>
-        <w:rPr>
-          <w:rFonts w:eastAsia="Times New Roman"/>
-          <w:sz w:val="16"/>
-          <w:szCs w:val="16"/>
-        </w:rPr>
-        <w:lastRenderedPageBreak/>
-        <w:t xml:space="preserve">from US schools. PNAS Nexus, 3(6), pgae197. </w:t>
+        <w:t xml:space="preserve"> political context: Evidence from US schools. PNAS Nexus, 3(6), pgae197. </w:t>
       </w:r>
       <w:hyperlink r:id="rId16" w:history="1">
         <w:r>
@@ -12324,6 +12630,10 @@
 </file>
 
 <file path=customXml/item1.xml><?xml version="1.0" encoding="utf-8"?>
+<b:Sources xmlns:b="http://schemas.openxmlformats.org/officeDocument/2006/bibliography" xmlns="http://schemas.openxmlformats.org/officeDocument/2006/bibliography" SelectedStyle="\APA.XSL" StyleName="APA"/>
+</file>
+
+<file path=customXml/item2.xml><?xml version="1.0" encoding="utf-8"?>
 <Workflow version="v.1.13">
   <Filtration versionrequired="True" status="DONE" StartTime="25-07-2014 13:27:04" EndTime="25-07-2014 13:28:29">
     <Mandatory>
@@ -12501,20 +12811,16 @@
 </Workflow>
 </file>
 
-<file path=customXml/item2.xml><?xml version="1.0" encoding="utf-8"?>
-<b:Sources xmlns:b="http://schemas.openxmlformats.org/officeDocument/2006/bibliography" xmlns="http://schemas.openxmlformats.org/officeDocument/2006/bibliography" SelectedStyle="\APA.XSL" StyleName="APA"/>
-</file>
-
 <file path=customXml/itemProps1.xml><?xml version="1.0" encoding="utf-8"?>
-<ds:datastoreItem xmlns:ds="http://schemas.openxmlformats.org/officeDocument/2006/customXml" ds:itemID="{4D45DBA2-DCF6-46BF-858B-9A8CC8161B4D}">
-  <ds:schemaRefs/>
-</ds:datastoreItem>
-</file>
-
-<file path=customXml/itemProps2.xml><?xml version="1.0" encoding="utf-8"?>
 <ds:datastoreItem xmlns:ds="http://schemas.openxmlformats.org/officeDocument/2006/customXml" ds:itemID="{B589180B-96F4-4B3D-93D7-E2C64345EF74}">
   <ds:schemaRefs>
     <ds:schemaRef ds:uri="http://schemas.openxmlformats.org/officeDocument/2006/bibliography"/>
   </ds:schemaRefs>
 </ds:datastoreItem>
+</file>
+
+<file path=customXml/itemProps2.xml><?xml version="1.0" encoding="utf-8"?>
+<ds:datastoreItem xmlns:ds="http://schemas.openxmlformats.org/officeDocument/2006/customXml" ds:itemID="{4D45DBA2-DCF6-46BF-858B-9A8CC8161B4D}">
+  <ds:schemaRefs/>
+</ds:datastoreItem>
 </file>
</xml_diff>

<commit_message>
Results of Genre-Book Network found, finished progress report
</commit_message>
<xml_diff>
--- a/Reports/Progress_Report.docx
+++ b/Reports/Progress_Report.docx
@@ -629,15 +629,7 @@
         <w:t xml:space="preserve"> on </w:t>
       </w:r>
       <w:r>
-        <w:t xml:space="preserve">censored books. This project aims to bridge this gap and provide some insights </w:t>
-      </w:r>
-      <w:proofErr w:type="gramStart"/>
-      <w:r>
-        <w:t>to</w:t>
-      </w:r>
-      <w:proofErr w:type="gramEnd"/>
-      <w:r>
-        <w:t xml:space="preserve"> future work. </w:t>
+        <w:t xml:space="preserve">censored books. This project aims to bridge this gap and provide some insights to future work. </w:t>
       </w:r>
       <w:r>
         <w:t>The</w:t>
@@ -822,15 +814,7 @@
         <w:t>5</w:t>
       </w:r>
       <w:r>
-        <w:t xml:space="preserve">]. They also discovered that counties that are </w:t>
-      </w:r>
-      <w:proofErr w:type="gramStart"/>
-      <w:r>
-        <w:t>right-leaning</w:t>
-      </w:r>
-      <w:proofErr w:type="gramEnd"/>
-      <w:r>
-        <w:t xml:space="preserve"> but have become less conservative are more likely to ban books [</w:t>
+        <w:t>]. They also discovered that counties that are right-leaning but have become less conservative are more likely to ban books [</w:t>
       </w:r>
       <w:r>
         <w:t>5</w:t>
@@ -1024,21 +1008,19 @@
         <w:pStyle w:val="Para"/>
       </w:pPr>
       <w:r>
-        <w:t xml:space="preserve">For </w:t>
-      </w:r>
-      <w:proofErr w:type="gramStart"/>
-      <w:r>
-        <w:t>the network</w:t>
-      </w:r>
-      <w:proofErr w:type="gramEnd"/>
-      <w:r>
-        <w:t xml:space="preserve"> analys</w:t>
+        <w:t>For the network analys</w:t>
       </w:r>
       <w:r>
         <w:t>e</w:t>
       </w:r>
       <w:r>
-        <w:t>s, multiple networks are created. This section will explain the network construction, and graph analysis techniques for each network.</w:t>
+        <w:t xml:space="preserve">s, multiple networks </w:t>
+      </w:r>
+      <w:r>
+        <w:t>will be</w:t>
+      </w:r>
+      <w:r>
+        <w:t xml:space="preserve"> created. This section will explain the network construction, and graph analysis techniques for each network.</w:t>
       </w:r>
     </w:p>
     <w:p>
@@ -1206,23 +1188,21 @@
           <w:rFonts w:ascii="Linux Biolinum" w:hAnsi="Linux Biolinum" w:cs="Linux Biolinum"/>
           <w:iCs/>
         </w:rPr>
-        <w:t xml:space="preserve"> Degree Centrality will be performed on both the genre and book nodes. This will provide information on which genres are banned often. It can also provide insight </w:t>
-      </w:r>
-      <w:proofErr w:type="gramStart"/>
+        <w:t xml:space="preserve"> Degree Centrality will be performed on the genre nodes. This will provide information on which genres are banned often. </w:t>
+      </w:r>
       <w:r>
         <w:rPr>
           <w:rFonts w:ascii="Linux Biolinum" w:hAnsi="Linux Biolinum" w:cs="Linux Biolinum"/>
           <w:iCs/>
         </w:rPr>
-        <w:t>on</w:t>
-      </w:r>
-      <w:proofErr w:type="gramEnd"/>
+        <w:t xml:space="preserve">A simple degree distribution will be conducted on the book nodes, to </w:t>
+      </w:r>
       <w:r>
         <w:rPr>
           <w:rFonts w:ascii="Linux Biolinum" w:hAnsi="Linux Biolinum" w:cs="Linux Biolinum"/>
           <w:iCs/>
         </w:rPr>
-        <w:t xml:space="preserve"> if multi-genre books are more likely to be banned. Eigenvector Centrality on the genre nodes will measure a nodes influence based on the node’s connections to other nodes in the network, identifying which genres tend to be linked to the most “influential” books.</w:t>
+        <w:t>provide insight on if multi-genre books are more likely to be banned. Eigenvector Centrality on the genre nodes will measure a nodes influence based on the node’s connections to other nodes in the network, identifying which genres tend to be linked to the most “influential” books.</w:t>
       </w:r>
     </w:p>
     <w:p>
@@ -1388,92 +1368,84 @@
           <w:rFonts w:ascii="Linux Biolinum" w:hAnsi="Linux Biolinum" w:cs="Linux Biolinum"/>
           <w:iCs/>
         </w:rPr>
-        <w:t xml:space="preserve">The bipartite network provides the opportunity of conducting centrality measure analyses. Degree Centrality will be performed on the </w:t>
-      </w:r>
-      <w:proofErr w:type="gramStart"/>
+        <w:t xml:space="preserve">The bipartite network provides the opportunity of conducting centrality measure analyses. Degree Centrality will be performed on the author nodes. This will provide information on which authors are </w:t>
+      </w:r>
       <w:r>
         <w:rPr>
           <w:rFonts w:ascii="Linux Biolinum" w:hAnsi="Linux Biolinum" w:cs="Linux Biolinum"/>
           <w:iCs/>
         </w:rPr>
-        <w:t>author</w:t>
-      </w:r>
-      <w:proofErr w:type="gramEnd"/>
+        <w:t>censored the most</w:t>
+      </w:r>
       <w:r>
         <w:rPr>
           <w:rFonts w:ascii="Linux Biolinum" w:hAnsi="Linux Biolinum" w:cs="Linux Biolinum"/>
           <w:iCs/>
         </w:rPr>
-        <w:t xml:space="preserve"> nodes. This will provide information on which authors are </w:t>
+        <w:t xml:space="preserve"> often.</w:t>
       </w:r>
       <w:r>
         <w:rPr>
           <w:rFonts w:ascii="Linux Biolinum" w:hAnsi="Linux Biolinum" w:cs="Linux Biolinum"/>
           <w:iCs/>
         </w:rPr>
-        <w:t>censored the most</w:t>
+        <w:t xml:space="preserve"> </w:t>
       </w:r>
       <w:r>
         <w:rPr>
           <w:rFonts w:ascii="Linux Biolinum" w:hAnsi="Linux Biolinum" w:cs="Linux Biolinum"/>
           <w:iCs/>
         </w:rPr>
-        <w:t xml:space="preserve"> often.</w:t>
+        <w:t xml:space="preserve">Eigenvector Centrality on the </w:t>
       </w:r>
       <w:r>
         <w:rPr>
           <w:rFonts w:ascii="Linux Biolinum" w:hAnsi="Linux Biolinum" w:cs="Linux Biolinum"/>
           <w:iCs/>
         </w:rPr>
-        <w:t xml:space="preserve"> </w:t>
+        <w:t>author</w:t>
       </w:r>
       <w:r>
         <w:rPr>
           <w:rFonts w:ascii="Linux Biolinum" w:hAnsi="Linux Biolinum" w:cs="Linux Biolinum"/>
           <w:iCs/>
         </w:rPr>
-        <w:t xml:space="preserve">Eigenvector Centrality on the </w:t>
+        <w:t xml:space="preserve"> nodes</w:t>
       </w:r>
       <w:r>
         <w:rPr>
           <w:rFonts w:ascii="Linux Biolinum" w:hAnsi="Linux Biolinum" w:cs="Linux Biolinum"/>
           <w:iCs/>
         </w:rPr>
-        <w:t>author</w:t>
+        <w:t xml:space="preserve"> </w:t>
       </w:r>
       <w:r>
         <w:rPr>
           <w:rFonts w:ascii="Linux Biolinum" w:hAnsi="Linux Biolinum" w:cs="Linux Biolinum"/>
           <w:iCs/>
         </w:rPr>
-        <w:t xml:space="preserve"> nodes</w:t>
+        <w:lastRenderedPageBreak/>
+        <w:t>will provide insights on which</w:t>
       </w:r>
       <w:r>
         <w:rPr>
           <w:rFonts w:ascii="Linux Biolinum" w:hAnsi="Linux Biolinum" w:cs="Linux Biolinum"/>
           <w:iCs/>
         </w:rPr>
-        <w:t xml:space="preserve"> will provide insights on which</w:t>
+        <w:t xml:space="preserve"> </w:t>
       </w:r>
       <w:r>
         <w:rPr>
           <w:rFonts w:ascii="Linux Biolinum" w:hAnsi="Linux Biolinum" w:cs="Linux Biolinum"/>
           <w:iCs/>
         </w:rPr>
-        <w:t xml:space="preserve"> </w:t>
+        <w:t>authors</w:t>
       </w:r>
       <w:r>
         <w:rPr>
           <w:rFonts w:ascii="Linux Biolinum" w:hAnsi="Linux Biolinum" w:cs="Linux Biolinum"/>
           <w:iCs/>
         </w:rPr>
-        <w:t>authors</w:t>
-      </w:r>
-      <w:r>
-        <w:rPr>
-          <w:rFonts w:ascii="Linux Biolinum" w:hAnsi="Linux Biolinum" w:cs="Linux Biolinum"/>
-          <w:iCs/>
-        </w:rPr>
         <w:t xml:space="preserve"> tend to be linked to the most “influential” books.</w:t>
       </w:r>
     </w:p>
@@ -1486,7 +1458,6 @@
         <w:rPr>
           <w:rStyle w:val="Label"/>
         </w:rPr>
-        <w:lastRenderedPageBreak/>
         <w:t>5.3</w:t>
       </w:r>
       <w:r>
@@ -1808,31 +1779,25 @@
           <w:rFonts w:ascii="Linux Biolinum" w:hAnsi="Linux Biolinum" w:cs="Linux Biolinum"/>
           <w:iCs/>
         </w:rPr>
-        <w:t xml:space="preserve">Both Degree and Eigenvector Centrality measures will be used. Degree Centrality on the </w:t>
-      </w:r>
-      <w:proofErr w:type="gramStart"/>
+        <w:t xml:space="preserve">Both Degree and Eigenvector Centrality measures will be used. Degree Centrality on the author nodes will measure how many genres an author’s banned books belong to. Degree Centrality on the genre nodes will provide insight on which genres have the highest number of censored authors. Eigenvector Centrality will be utilized for the genre nodes, which will identify the most “influential” banned genres. Community detection algorithms such as the Louvain method will be used to find both author and genre clusters. The method will detect if censorship patterns group authors in distinct communities. Lastly the </w:t>
+      </w:r>
       <w:r>
         <w:rPr>
           <w:rFonts w:ascii="Linux Biolinum" w:hAnsi="Linux Biolinum" w:cs="Linux Biolinum"/>
           <w:iCs/>
         </w:rPr>
-        <w:t>author</w:t>
-      </w:r>
-      <w:proofErr w:type="gramEnd"/>
-      <w:r>
+        <w:t>genre clusters can help us confirm the results from the community detection from network 5.3.</w:t>
+      </w:r>
+    </w:p>
+    <w:p>
+      <w:pPr>
+        <w:pStyle w:val="Para"/>
+        <w:ind w:firstLine="278"/>
         <w:rPr>
           <w:rFonts w:ascii="Linux Biolinum" w:hAnsi="Linux Biolinum" w:cs="Linux Biolinum"/>
           <w:iCs/>
         </w:rPr>
-        <w:t xml:space="preserve"> nodes will measure how many genres an author’s banned books belong to. Degree Centrality on the genre nodes will provide insight on which genres have the highest number of censored authors. Eigenvector Centrality will be utilized for the genre nodes, which will identify the most “influential” banned genres. Community detection algorithms such as the Louvain method will be used to find both author and genre clusters. The method will detect if censorship patterns group authors in distinct communities. Lastly the </w:t>
-      </w:r>
-      <w:r>
-        <w:rPr>
-          <w:rFonts w:ascii="Linux Biolinum" w:hAnsi="Linux Biolinum" w:cs="Linux Biolinum"/>
-          <w:iCs/>
-        </w:rPr>
-        <w:t>genre clusters can help us confirm the results from the community detection from network 5.3.</w:t>
-      </w:r>
+      </w:pPr>
     </w:p>
     <w:p>
       <w:pPr>
@@ -1919,10 +1884,7 @@
         <w:t xml:space="preserve">. </w:t>
       </w:r>
       <w:r>
-        <w:t xml:space="preserve">Genres don’t always capture the similarities between books. This network will aim to provide a different approach to clustering. The nodes of this network will be the book titles. Edges will be </w:t>
-      </w:r>
-      <w:r>
-        <w:t xml:space="preserve">constructed when two books share a high similarity. The similarity measure will be calculated by using TD-IDF and Cosine Similarity on the descriptions of the books provided. </w:t>
+        <w:t xml:space="preserve">Genres don’t always capture the similarities between books. This network will aim to provide a different approach to clustering. The nodes of this network will be the book titles. Edges will be constructed when two books share a high similarity. The similarity measure will be calculated by using TD-IDF and Cosine Similarity on the descriptions of the books provided. </w:t>
       </w:r>
     </w:p>
     <w:p>
@@ -2064,15 +2026,7 @@
         <w:t xml:space="preserve"> and all non-censored books were removed.</w:t>
       </w:r>
       <w:r>
-        <w:t xml:space="preserve"> An exploratory analysis of genres was conducted, where 430 unique genres appeared. After an examination of these genres, redundancy was apparent. A mapping file was created to remove some of these redundancies within reason. For example, mapping “nonfiction” to “non-fiction”, mapping "humorous” to “humor”. Furthermore, children’s books had </w:t>
-      </w:r>
-      <w:proofErr w:type="gramStart"/>
-      <w:r>
-        <w:t>dozen</w:t>
-      </w:r>
-      <w:proofErr w:type="gramEnd"/>
-      <w:r>
-        <w:t xml:space="preserve"> of genres: “children’s literature”, “children’s non-fiction”, </w:t>
+        <w:t xml:space="preserve"> An exploratory analysis of genres was conducted, where 430 unique genres appeared. After an examination of these genres, redundancy was apparent. A mapping file was created to remove some of these redundancies within reason. For example, mapping “nonfiction” to “non-fiction”, mapping "humorous” to “humor”. Furthermore, children’s books had dozen of genres: “children’s literature”, “children’s non-fiction”, </w:t>
       </w:r>
       <w:proofErr w:type="spellStart"/>
       <w:r>
@@ -2129,13 +2083,7 @@
         <w:rPr>
           <w:rStyle w:val="Label"/>
         </w:rPr>
-        <w:t>6.</w:t>
-      </w:r>
-      <w:r>
-        <w:rPr>
-          <w:rStyle w:val="Label"/>
-        </w:rPr>
-        <w:t>2</w:t>
+        <w:t>6.2</w:t>
       </w:r>
       <w:r>
         <w:t> </w:t>
@@ -2149,10 +2097,7 @@
         <w:pStyle w:val="Para"/>
       </w:pPr>
       <w:r>
-        <w:t>To</w:t>
-      </w:r>
-      <w:r>
-        <w:t xml:space="preserve"> facilitate network creation, 4 </w:t>
+        <w:t xml:space="preserve">To facilitate network creation, 4 </w:t>
       </w:r>
       <w:r>
         <w:t>.</w:t>
@@ -2177,16 +2122,18 @@
       </w:r>
       <w:proofErr w:type="spellEnd"/>
       <w:r>
-        <w:t xml:space="preserve"> libraries for Python3 were utilized for creating the networks.</w:t>
+        <w:t xml:space="preserve"> libraries </w:t>
+      </w:r>
+      <w:r>
+        <w:lastRenderedPageBreak/>
+        <w:t>for Python3 were utilized for creating the networks.</w:t>
       </w:r>
       <w:r>
         <w:t xml:space="preserve"> The Matplotlib library was used to draw </w:t>
       </w:r>
-      <w:proofErr w:type="gramStart"/>
       <w:r>
         <w:t>the networks</w:t>
       </w:r>
-      <w:proofErr w:type="gramEnd"/>
       <w:r>
         <w:t>.</w:t>
       </w:r>
@@ -2236,62 +2183,159 @@
           <w:rFonts w:ascii="Linux Biolinum" w:hAnsi="Linux Biolinum" w:cs="Linux Biolinum"/>
           <w:i/>
         </w:rPr>
-        <w:t>Genre</w:t>
+        <w:t>Genre-Book Bipartite Network.</w:t>
       </w:r>
       <w:r>
         <w:rPr>
           <w:rFonts w:ascii="Linux Biolinum" w:hAnsi="Linux Biolinum" w:cs="Linux Biolinum"/>
           <w:i/>
         </w:rPr>
-        <w:t xml:space="preserve">-Book Bipartite </w:t>
-      </w:r>
-      <w:r>
+        <w:t xml:space="preserve"> </w:t>
+      </w:r>
+      <w:r>
+        <w:rPr>
+          <w:rFonts w:ascii="Linux Biolinum" w:hAnsi="Linux Biolinum" w:cs="Linux Biolinum"/>
+          <w:iCs/>
+        </w:rPr>
+        <w:t xml:space="preserve">The </w:t>
+      </w:r>
+      <w:proofErr w:type="spellStart"/>
+      <w:r>
+        <w:rPr>
+          <w:rFonts w:ascii="Linux Biolinum" w:hAnsi="Linux Biolinum" w:cs="Linux Biolinum"/>
+          <w:iCs/>
+        </w:rPr>
+        <w:t>genre_book_network</w:t>
+      </w:r>
+      <w:proofErr w:type="spellEnd"/>
+      <w:r>
+        <w:rPr>
+          <w:rFonts w:ascii="Linux Biolinum" w:hAnsi="Linux Biolinum" w:cs="Linux Biolinum"/>
+          <w:iCs/>
+        </w:rPr>
+        <w:t xml:space="preserve"> csv file was used to create this network. The network contains </w:t>
+      </w:r>
+      <w:r>
+        <w:rPr>
+          <w:iCs/>
+        </w:rPr>
+        <w:t>2869 book nodes, and 306 genre nodes</w:t>
+      </w:r>
+      <w:r>
+        <w:t xml:space="preserve">. </w:t>
+      </w:r>
+      <w:r>
+        <w:t>17976</w:t>
+      </w:r>
+      <w:r>
+        <w:t xml:space="preserve"> edges connect the book and genre nodes together. Figure 1 shows the Genre-Book Bipartite Network</w:t>
+      </w:r>
+      <w:r>
+        <w:t>.</w:t>
+      </w:r>
+      <w:r>
+        <w:t xml:space="preserve"> Note that a </w:t>
+      </w:r>
+      <w:r>
+        <w:t>small unconnected subgraph of 1 book and 1 genre node</w:t>
+      </w:r>
+      <w:r>
+        <w:t xml:space="preserve"> is</w:t>
+      </w:r>
+      <w:r>
+        <w:t xml:space="preserve"> removed from </w:t>
+      </w:r>
+      <w:r>
+        <w:t xml:space="preserve">the </w:t>
+      </w:r>
+      <w:r>
+        <w:t>visualization.</w:t>
+      </w:r>
+      <w:r>
+        <w:t xml:space="preserve"> Book nodes are colored light-blue, and genre nodes in red.</w:t>
+      </w:r>
+    </w:p>
+    <w:p>
+      <w:pPr>
+        <w:pStyle w:val="Para"/>
+        <w:ind w:firstLine="278"/>
+      </w:pPr>
+      <w:r>
+        <w:rPr>
+          <w:noProof/>
+          <w14:ligatures w14:val="none"/>
+        </w:rPr>
+        <w:drawing>
+          <wp:inline distT="0" distB="0" distL="0" distR="0" wp14:anchorId="21035166" wp14:editId="5A1F4F42">
+            <wp:extent cx="2695575" cy="2021681"/>
+            <wp:effectExtent l="0" t="0" r="0" b="0"/>
+            <wp:docPr id="1501426858" name="Picture 1" descr="A blue and red network&#10;&#10;AI-generated content may be incorrect."/>
+            <wp:cNvGraphicFramePr>
+              <a:graphicFrameLocks xmlns:a="http://schemas.openxmlformats.org/drawingml/2006/main" noChangeAspect="1"/>
+            </wp:cNvGraphicFramePr>
+            <a:graphic xmlns:a="http://schemas.openxmlformats.org/drawingml/2006/main">
+              <a:graphicData uri="http://schemas.openxmlformats.org/drawingml/2006/picture">
+                <pic:pic xmlns:pic="http://schemas.openxmlformats.org/drawingml/2006/picture">
+                  <pic:nvPicPr>
+                    <pic:cNvPr id="1501426858" name="Picture 1" descr="A blue and red network&#10;&#10;AI-generated content may be incorrect."/>
+                    <pic:cNvPicPr/>
+                  </pic:nvPicPr>
+                  <pic:blipFill>
+                    <a:blip r:embed="rId13"/>
+                    <a:stretch>
+                      <a:fillRect/>
+                    </a:stretch>
+                  </pic:blipFill>
+                  <pic:spPr>
+                    <a:xfrm>
+                      <a:off x="0" y="0"/>
+                      <a:ext cx="2707885" cy="2030913"/>
+                    </a:xfrm>
+                    <a:prstGeom prst="rect">
+                      <a:avLst/>
+                    </a:prstGeom>
+                  </pic:spPr>
+                </pic:pic>
+              </a:graphicData>
+            </a:graphic>
+          </wp:inline>
+        </w:drawing>
+      </w:r>
+    </w:p>
+    <w:p>
+      <w:pPr>
+        <w:pStyle w:val="FigureCaption"/>
+        <w:rPr>
+          <w:lang w:eastAsia="ja-JP"/>
+        </w:rPr>
+      </w:pPr>
+      <w:r>
+        <w:rPr>
+          <w:rStyle w:val="Label"/>
+        </w:rPr>
+        <w:t>Figure 1:</w:t>
+      </w:r>
+      <w:r>
+        <w:rPr>
+          <w:lang w:eastAsia="ja-JP"/>
+        </w:rPr>
+        <w:t xml:space="preserve"> </w:t>
+      </w:r>
+      <w:r>
+        <w:rPr>
+          <w:lang w:eastAsia="ja-JP"/>
+        </w:rPr>
+        <w:t>Genre-Book Bipartite Network</w:t>
+      </w:r>
+    </w:p>
+    <w:p>
+      <w:pPr>
+        <w:pStyle w:val="Para"/>
+        <w:ind w:firstLine="278"/>
         <w:rPr>
           <w:rFonts w:ascii="Linux Biolinum" w:hAnsi="Linux Biolinum" w:cs="Linux Biolinum"/>
           <w:i/>
         </w:rPr>
-        <w:t>Network.</w:t>
-      </w:r>
-      <w:r>
-        <w:rPr>
-          <w:rFonts w:ascii="Linux Biolinum" w:hAnsi="Linux Biolinum" w:cs="Linux Biolinum"/>
-          <w:i/>
-        </w:rPr>
-        <w:t xml:space="preserve"> </w:t>
-      </w:r>
-      <w:r>
-        <w:t>Book N</w:t>
-      </w:r>
-      <w:r>
-        <w:t xml:space="preserve">odes = </w:t>
-      </w:r>
-      <w:r>
-        <w:t>2869</w:t>
-      </w:r>
-      <w:r>
-        <w:t xml:space="preserve">, </w:t>
-      </w:r>
-      <w:r>
-        <w:t xml:space="preserve">Genre Nodes: 306, </w:t>
-      </w:r>
-      <w:r>
-        <w:t xml:space="preserve">Edges = </w:t>
-      </w:r>
-      <w:r>
-        <w:t>17976</w:t>
-      </w:r>
-      <w:r>
-        <w:t xml:space="preserve">, small unconnected </w:t>
-      </w:r>
-      <w:r>
-        <w:lastRenderedPageBreak/>
-        <w:t>subgraph of 1 book and 1 genre node removed from visualization.</w:t>
-      </w:r>
-    </w:p>
-    <w:p>
-      <w:pPr>
-        <w:pStyle w:val="Para"/>
-        <w:ind w:firstLine="278"/>
       </w:pPr>
     </w:p>
     <w:p>
@@ -2351,33 +2395,217 @@
         <w:t xml:space="preserve"> </w:t>
       </w:r>
       <w:r>
-        <w:t>Book Nodes = 28</w:t>
-      </w:r>
-      <w:r>
+        <w:rPr>
+          <w:rFonts w:ascii="Linux Biolinum" w:hAnsi="Linux Biolinum" w:cs="Linux Biolinum"/>
+          <w:iCs/>
+        </w:rPr>
+        <w:t xml:space="preserve">The </w:t>
+      </w:r>
+      <w:proofErr w:type="spellStart"/>
+      <w:r>
+        <w:rPr>
+          <w:rFonts w:ascii="Linux Biolinum" w:hAnsi="Linux Biolinum" w:cs="Linux Biolinum"/>
+          <w:iCs/>
+        </w:rPr>
+        <w:t>author</w:t>
+      </w:r>
+      <w:r>
+        <w:rPr>
+          <w:rFonts w:ascii="Linux Biolinum" w:hAnsi="Linux Biolinum" w:cs="Linux Biolinum"/>
+          <w:iCs/>
+        </w:rPr>
+        <w:t>_book_network</w:t>
+      </w:r>
+      <w:proofErr w:type="spellEnd"/>
+      <w:r>
+        <w:rPr>
+          <w:rFonts w:ascii="Linux Biolinum" w:hAnsi="Linux Biolinum" w:cs="Linux Biolinum"/>
+          <w:iCs/>
+        </w:rPr>
+        <w:t xml:space="preserve"> csv file was used to create this network. The network co</w:t>
+      </w:r>
+      <w:r>
+        <w:rPr>
+          <w:rFonts w:ascii="Linux Biolinum" w:hAnsi="Linux Biolinum" w:cs="Linux Biolinum"/>
+          <w:iCs/>
+        </w:rPr>
+        <w:t xml:space="preserve">nsists of </w:t>
+      </w:r>
+      <w:r>
+        <w:rPr>
+          <w:iCs/>
+        </w:rPr>
+        <w:t>28</w:t>
+      </w:r>
+      <w:r>
+        <w:rPr>
+          <w:iCs/>
+        </w:rPr>
         <w:t>76</w:t>
       </w:r>
       <w:r>
-        <w:t xml:space="preserve">, </w:t>
+        <w:rPr>
+          <w:iCs/>
+        </w:rPr>
+        <w:t xml:space="preserve"> book nodes, and </w:t>
+      </w:r>
+      <w:r>
+        <w:rPr>
+          <w:iCs/>
+        </w:rPr>
+        <w:t>2334</w:t>
+      </w:r>
+      <w:r>
+        <w:rPr>
+          <w:iCs/>
+        </w:rPr>
+        <w:t xml:space="preserve"> </w:t>
+      </w:r>
+      <w:r>
+        <w:rPr>
+          <w:iCs/>
+        </w:rPr>
+        <w:t>author</w:t>
+      </w:r>
+      <w:r>
+        <w:rPr>
+          <w:iCs/>
+        </w:rPr>
+        <w:t xml:space="preserve"> nodes</w:t>
+      </w:r>
+      <w:r>
+        <w:t xml:space="preserve">. </w:t>
+      </w:r>
+      <w:r>
+        <w:t>3600</w:t>
+      </w:r>
+      <w:r>
+        <w:t xml:space="preserve"> edges connect the book and </w:t>
+      </w:r>
+      <w:r>
+        <w:t>author</w:t>
+      </w:r>
+      <w:r>
+        <w:t xml:space="preserve"> nodes. Figure </w:t>
+      </w:r>
+      <w:r>
+        <w:t>2</w:t>
+      </w:r>
+      <w:r>
+        <w:t xml:space="preserve"> shows the </w:t>
       </w:r>
       <w:r>
         <w:t>Author</w:t>
       </w:r>
       <w:r>
-        <w:t xml:space="preserve"> Nodes: </w:t>
-      </w:r>
-      <w:r>
-        <w:t>2334</w:t>
-      </w:r>
-      <w:r>
-        <w:t xml:space="preserve">, Edges = </w:t>
-      </w:r>
-      <w:r>
-        <w:t>3600</w:t>
+        <w:t>-Book Bipartite Network</w:t>
+      </w:r>
+      <w:r>
+        <w:t>. Book nodes are colored light-blue, and author nodes in green.</w:t>
+      </w:r>
+      <w:r>
+        <w:t xml:space="preserve"> </w:t>
       </w:r>
     </w:p>
     <w:p>
       <w:pPr>
         <w:pStyle w:val="Para"/>
+        <w:ind w:firstLine="278"/>
+      </w:pPr>
+      <w:r>
+        <w:rPr>
+          <w:noProof/>
+          <w14:ligatures w14:val="none"/>
+        </w:rPr>
+        <w:drawing>
+          <wp:inline distT="0" distB="0" distL="0" distR="0" wp14:anchorId="04B1C7B4" wp14:editId="399CD407">
+            <wp:extent cx="2714625" cy="2035969"/>
+            <wp:effectExtent l="0" t="0" r="0" b="2540"/>
+            <wp:docPr id="1084541900" name="Picture 2" descr="A green and blue dots in a circle&#10;&#10;AI-generated content may be incorrect."/>
+            <wp:cNvGraphicFramePr>
+              <a:graphicFrameLocks xmlns:a="http://schemas.openxmlformats.org/drawingml/2006/main" noChangeAspect="1"/>
+            </wp:cNvGraphicFramePr>
+            <a:graphic xmlns:a="http://schemas.openxmlformats.org/drawingml/2006/main">
+              <a:graphicData uri="http://schemas.openxmlformats.org/drawingml/2006/picture">
+                <pic:pic xmlns:pic="http://schemas.openxmlformats.org/drawingml/2006/picture">
+                  <pic:nvPicPr>
+                    <pic:cNvPr id="1084541900" name="Picture 2" descr="A green and blue dots in a circle&#10;&#10;AI-generated content may be incorrect."/>
+                    <pic:cNvPicPr/>
+                  </pic:nvPicPr>
+                  <pic:blipFill>
+                    <a:blip r:embed="rId14"/>
+                    <a:stretch>
+                      <a:fillRect/>
+                    </a:stretch>
+                  </pic:blipFill>
+                  <pic:spPr>
+                    <a:xfrm>
+                      <a:off x="0" y="0"/>
+                      <a:ext cx="2718477" cy="2038858"/>
+                    </a:xfrm>
+                    <a:prstGeom prst="rect">
+                      <a:avLst/>
+                    </a:prstGeom>
+                  </pic:spPr>
+                </pic:pic>
+              </a:graphicData>
+            </a:graphic>
+          </wp:inline>
+        </w:drawing>
+      </w:r>
+    </w:p>
+    <w:p>
+      <w:pPr>
+        <w:pStyle w:val="FigureCaption"/>
+        <w:rPr>
+          <w:lang w:eastAsia="ja-JP"/>
+        </w:rPr>
+      </w:pPr>
+      <w:r>
+        <w:rPr>
+          <w:rStyle w:val="Label"/>
+        </w:rPr>
+        <w:t xml:space="preserve">Figure </w:t>
+      </w:r>
+      <w:r>
+        <w:rPr>
+          <w:rStyle w:val="Label"/>
+        </w:rPr>
+        <w:t>2</w:t>
+      </w:r>
+      <w:r>
+        <w:rPr>
+          <w:rStyle w:val="Label"/>
+        </w:rPr>
+        <w:t>:</w:t>
+      </w:r>
+      <w:r>
+        <w:rPr>
+          <w:lang w:eastAsia="ja-JP"/>
+        </w:rPr>
+        <w:t xml:space="preserve"> </w:t>
+      </w:r>
+      <w:r>
+        <w:rPr>
+          <w:lang w:eastAsia="ja-JP"/>
+        </w:rPr>
+        <w:t>Author</w:t>
+      </w:r>
+      <w:r>
+        <w:rPr>
+          <w:lang w:eastAsia="ja-JP"/>
+        </w:rPr>
+        <w:t>-Book Bipartite Network</w:t>
+      </w:r>
+    </w:p>
+    <w:p>
+      <w:pPr>
+        <w:pStyle w:val="Para"/>
+        <w:ind w:firstLine="278"/>
+        <w:rPr>
+          <w:rFonts w:ascii="Linux Biolinum" w:hAnsi="Linux Biolinum" w:cs="Linux Biolinum"/>
+          <w:i/>
+        </w:rPr>
       </w:pPr>
     </w:p>
     <w:p>
@@ -2420,32 +2648,197 @@
           <w:rFonts w:ascii="Linux Biolinum" w:hAnsi="Linux Biolinum" w:cs="Linux Biolinum"/>
           <w:i/>
         </w:rPr>
-        <w:t>Genre Co-Occurrence Network.</w:t>
+        <w:t>Genre Co-Occurrence</w:t>
       </w:r>
       <w:r>
         <w:rPr>
           <w:rFonts w:ascii="Linux Biolinum" w:hAnsi="Linux Biolinum" w:cs="Linux Biolinum"/>
           <w:i/>
         </w:rPr>
+        <w:t xml:space="preserve"> Network.</w:t>
+      </w:r>
+      <w:r>
+        <w:rPr>
+          <w:rFonts w:ascii="Linux Biolinum" w:hAnsi="Linux Biolinum" w:cs="Linux Biolinum"/>
+          <w:i/>
+        </w:rPr>
         <w:t xml:space="preserve"> </w:t>
       </w:r>
       <w:r>
-        <w:t>Nodes = 30</w:t>
-      </w:r>
-      <w:r>
-        <w:t>6</w:t>
-      </w:r>
-      <w:r>
-        <w:t>, Edges = 4355</w:t>
-      </w:r>
-      <w:r>
+        <w:rPr>
+          <w:rFonts w:ascii="Linux Biolinum" w:hAnsi="Linux Biolinum" w:cs="Linux Biolinum"/>
+          <w:iCs/>
+        </w:rPr>
+        <w:t xml:space="preserve">The </w:t>
+      </w:r>
+      <w:proofErr w:type="spellStart"/>
+      <w:r>
+        <w:rPr>
+          <w:rFonts w:ascii="Linux Biolinum" w:hAnsi="Linux Biolinum" w:cs="Linux Biolinum"/>
+          <w:iCs/>
+        </w:rPr>
+        <w:t>genre</w:t>
+      </w:r>
+      <w:r>
+        <w:rPr>
+          <w:rFonts w:ascii="Linux Biolinum" w:hAnsi="Linux Biolinum" w:cs="Linux Biolinum"/>
+          <w:iCs/>
+        </w:rPr>
+        <w:t>_book_network</w:t>
+      </w:r>
+      <w:proofErr w:type="spellEnd"/>
+      <w:r>
+        <w:rPr>
+          <w:rFonts w:ascii="Linux Biolinum" w:hAnsi="Linux Biolinum" w:cs="Linux Biolinum"/>
+          <w:iCs/>
+        </w:rPr>
+        <w:t xml:space="preserve"> csv file was used to create this network. The network consists of </w:t>
+      </w:r>
+      <w:r>
+        <w:rPr>
+          <w:iCs/>
+        </w:rPr>
+        <w:t>306</w:t>
+      </w:r>
+      <w:r>
+        <w:rPr>
+          <w:iCs/>
+        </w:rPr>
         <w:t xml:space="preserve"> </w:t>
+      </w:r>
+      <w:r>
+        <w:rPr>
+          <w:iCs/>
+        </w:rPr>
+        <w:t>nodes representing genres</w:t>
+      </w:r>
+      <w:r>
+        <w:t xml:space="preserve">. </w:t>
+      </w:r>
+      <w:r>
+        <w:t>The network holds 4355 weighted edges between genres, representing books that have shared genres.</w:t>
+      </w:r>
+      <w:r>
+        <w:t xml:space="preserve"> Figure </w:t>
+      </w:r>
+      <w:r>
+        <w:t>3</w:t>
+      </w:r>
+      <w:r>
+        <w:t xml:space="preserve"> shows the </w:t>
+      </w:r>
+      <w:r>
+        <w:t>Genre Co-Occurrence</w:t>
+      </w:r>
+      <w:r>
+        <w:t xml:space="preserve"> Network.</w:t>
       </w:r>
     </w:p>
     <w:p>
       <w:pPr>
         <w:pStyle w:val="Para"/>
         <w:ind w:firstLine="278"/>
+      </w:pPr>
+      <w:r>
+        <w:rPr>
+          <w:noProof/>
+          <w14:ligatures w14:val="none"/>
+        </w:rPr>
+        <w:drawing>
+          <wp:inline distT="0" distB="0" distL="0" distR="0" wp14:anchorId="29A7EC30" wp14:editId="2EFF7F95">
+            <wp:extent cx="2654300" cy="1990725"/>
+            <wp:effectExtent l="0" t="0" r="0" b="9525"/>
+            <wp:docPr id="1183143807" name="Picture 3" descr="A black and red sphere with many points&#10;&#10;AI-generated content may be incorrect."/>
+            <wp:cNvGraphicFramePr>
+              <a:graphicFrameLocks xmlns:a="http://schemas.openxmlformats.org/drawingml/2006/main" noChangeAspect="1"/>
+            </wp:cNvGraphicFramePr>
+            <a:graphic xmlns:a="http://schemas.openxmlformats.org/drawingml/2006/main">
+              <a:graphicData uri="http://schemas.openxmlformats.org/drawingml/2006/picture">
+                <pic:pic xmlns:pic="http://schemas.openxmlformats.org/drawingml/2006/picture">
+                  <pic:nvPicPr>
+                    <pic:cNvPr id="1183143807" name="Picture 3" descr="A black and red sphere with many points&#10;&#10;AI-generated content may be incorrect."/>
+                    <pic:cNvPicPr/>
+                  </pic:nvPicPr>
+                  <pic:blipFill>
+                    <a:blip r:embed="rId15"/>
+                    <a:stretch>
+                      <a:fillRect/>
+                    </a:stretch>
+                  </pic:blipFill>
+                  <pic:spPr>
+                    <a:xfrm>
+                      <a:off x="0" y="0"/>
+                      <a:ext cx="2654863" cy="1991147"/>
+                    </a:xfrm>
+                    <a:prstGeom prst="rect">
+                      <a:avLst/>
+                    </a:prstGeom>
+                  </pic:spPr>
+                </pic:pic>
+              </a:graphicData>
+            </a:graphic>
+          </wp:inline>
+        </w:drawing>
+      </w:r>
+    </w:p>
+    <w:p>
+      <w:pPr>
+        <w:pStyle w:val="FigureCaption"/>
+        <w:rPr>
+          <w:lang w:eastAsia="ja-JP"/>
+        </w:rPr>
+      </w:pPr>
+      <w:r>
+        <w:rPr>
+          <w:rStyle w:val="Label"/>
+        </w:rPr>
+        <w:t xml:space="preserve">Figure </w:t>
+      </w:r>
+      <w:r>
+        <w:rPr>
+          <w:rStyle w:val="Label"/>
+        </w:rPr>
+        <w:t>3</w:t>
+      </w:r>
+      <w:r>
+        <w:rPr>
+          <w:rStyle w:val="Label"/>
+        </w:rPr>
+        <w:t>:</w:t>
+      </w:r>
+      <w:r>
+        <w:rPr>
+          <w:lang w:eastAsia="ja-JP"/>
+        </w:rPr>
+        <w:t xml:space="preserve"> </w:t>
+      </w:r>
+      <w:r>
+        <w:rPr>
+          <w:lang w:eastAsia="ja-JP"/>
+        </w:rPr>
+        <w:t>Genre</w:t>
+      </w:r>
+      <w:r>
+        <w:rPr>
+          <w:lang w:eastAsia="ja-JP"/>
+        </w:rPr>
+        <w:t xml:space="preserve"> </w:t>
+      </w:r>
+      <w:r>
+        <w:rPr>
+          <w:lang w:eastAsia="ja-JP"/>
+        </w:rPr>
+        <w:t>Co-Occurrence Network</w:t>
+      </w:r>
+    </w:p>
+    <w:p>
+      <w:pPr>
+        <w:pStyle w:val="Para"/>
+        <w:ind w:firstLine="278"/>
+        <w:rPr>
+          <w:rFonts w:ascii="Linux Biolinum" w:hAnsi="Linux Biolinum" w:cs="Linux Biolinum"/>
+          <w:i/>
+        </w:rPr>
       </w:pPr>
     </w:p>
     <w:p>
@@ -2488,14 +2881,14 @@
           <w:rFonts w:ascii="Linux Biolinum" w:hAnsi="Linux Biolinum" w:cs="Linux Biolinum"/>
           <w:i/>
         </w:rPr>
-        <w:t xml:space="preserve">Author-Genre </w:t>
+        <w:t>Author-Genre Bipartite</w:t>
       </w:r>
       <w:r>
         <w:rPr>
           <w:rFonts w:ascii="Linux Biolinum" w:hAnsi="Linux Biolinum" w:cs="Linux Biolinum"/>
           <w:i/>
         </w:rPr>
-        <w:t>Network.</w:t>
+        <w:t xml:space="preserve"> Network.</w:t>
       </w:r>
       <w:r>
         <w:rPr>
@@ -2505,22 +2898,86 @@
         <w:t xml:space="preserve"> </w:t>
       </w:r>
       <w:r>
-        <w:t>Author N</w:t>
-      </w:r>
-      <w:r>
-        <w:t xml:space="preserve">odes = </w:t>
-      </w:r>
-      <w:r>
-        <w:t>2327, Genre Nodes = 306</w:t>
-      </w:r>
-      <w:r>
-        <w:t xml:space="preserve">, Edges = </w:t>
-      </w:r>
-      <w:r>
-        <w:t>16245</w:t>
-      </w:r>
-      <w:r>
-        <w:t>, small unconnected subgraph of 1 book and 1 genre node removed from visualization.</w:t>
+        <w:rPr>
+          <w:rFonts w:ascii="Linux Biolinum" w:hAnsi="Linux Biolinum" w:cs="Linux Biolinum"/>
+          <w:iCs/>
+        </w:rPr>
+        <w:t xml:space="preserve">The </w:t>
+      </w:r>
+      <w:proofErr w:type="spellStart"/>
+      <w:r>
+        <w:rPr>
+          <w:rFonts w:ascii="Linux Biolinum" w:hAnsi="Linux Biolinum" w:cs="Linux Biolinum"/>
+          <w:iCs/>
+        </w:rPr>
+        <w:t>author_genre</w:t>
+      </w:r>
+      <w:r>
+        <w:rPr>
+          <w:rFonts w:ascii="Linux Biolinum" w:hAnsi="Linux Biolinum" w:cs="Linux Biolinum"/>
+          <w:iCs/>
+        </w:rPr>
+        <w:t>_network</w:t>
+      </w:r>
+      <w:proofErr w:type="spellEnd"/>
+      <w:r>
+        <w:rPr>
+          <w:rFonts w:ascii="Linux Biolinum" w:hAnsi="Linux Biolinum" w:cs="Linux Biolinum"/>
+          <w:iCs/>
+        </w:rPr>
+        <w:t xml:space="preserve"> csv file was used to create this network. The network con</w:t>
+      </w:r>
+      <w:r>
+        <w:rPr>
+          <w:rFonts w:ascii="Linux Biolinum" w:hAnsi="Linux Biolinum" w:cs="Linux Biolinum"/>
+          <w:iCs/>
+        </w:rPr>
+        <w:t>tains 2327 author nodes, and 305 genre nodes</w:t>
+      </w:r>
+      <w:r>
+        <w:t xml:space="preserve">. The </w:t>
+      </w:r>
+      <w:r>
+        <w:t>16245 edges connect the author and genre nodes.</w:t>
+      </w:r>
+      <w:r>
+        <w:t xml:space="preserve"> Figure </w:t>
+      </w:r>
+      <w:r>
+        <w:t>4</w:t>
+      </w:r>
+      <w:r>
+        <w:t xml:space="preserve"> shows the </w:t>
+      </w:r>
+      <w:r>
+        <w:t>Author-Genre Bipartite</w:t>
+      </w:r>
+      <w:r>
+        <w:t xml:space="preserve"> Network.</w:t>
+      </w:r>
+      <w:r>
+        <w:t xml:space="preserve"> </w:t>
+      </w:r>
+      <w:r>
+        <w:t xml:space="preserve">Note that a small unconnected subgraph of 1 </w:t>
+      </w:r>
+      <w:r>
+        <w:t>author</w:t>
+      </w:r>
+      <w:r>
+        <w:t xml:space="preserve"> and 1 genre node is removed from the visualization. </w:t>
+      </w:r>
+      <w:r>
+        <w:t>Author</w:t>
+      </w:r>
+      <w:r>
+        <w:t xml:space="preserve"> nodes are colored </w:t>
+      </w:r>
+      <w:r>
+        <w:t>green</w:t>
+      </w:r>
+      <w:r>
+        <w:t>, and genre nodes in red.</w:t>
       </w:r>
     </w:p>
     <w:p>
@@ -2534,123 +2991,1799 @@
         <w:pStyle w:val="Para"/>
         <w:ind w:firstLine="278"/>
       </w:pPr>
+      <w:r>
+        <w:rPr>
+          <w:noProof/>
+          <w14:ligatures w14:val="none"/>
+        </w:rPr>
+        <w:drawing>
+          <wp:inline distT="0" distB="0" distL="0" distR="0" wp14:anchorId="5138EC0F" wp14:editId="0F18018F">
+            <wp:extent cx="2781300" cy="2085975"/>
+            <wp:effectExtent l="0" t="0" r="0" b="9525"/>
+            <wp:docPr id="776574086" name="Picture 4" descr="A green and black network&#10;&#10;AI-generated content may be incorrect."/>
+            <wp:cNvGraphicFramePr>
+              <a:graphicFrameLocks xmlns:a="http://schemas.openxmlformats.org/drawingml/2006/main" noChangeAspect="1"/>
+            </wp:cNvGraphicFramePr>
+            <a:graphic xmlns:a="http://schemas.openxmlformats.org/drawingml/2006/main">
+              <a:graphicData uri="http://schemas.openxmlformats.org/drawingml/2006/picture">
+                <pic:pic xmlns:pic="http://schemas.openxmlformats.org/drawingml/2006/picture">
+                  <pic:nvPicPr>
+                    <pic:cNvPr id="776574086" name="Picture 4" descr="A green and black network&#10;&#10;AI-generated content may be incorrect."/>
+                    <pic:cNvPicPr/>
+                  </pic:nvPicPr>
+                  <pic:blipFill>
+                    <a:blip r:embed="rId16"/>
+                    <a:stretch>
+                      <a:fillRect/>
+                    </a:stretch>
+                  </pic:blipFill>
+                  <pic:spPr>
+                    <a:xfrm>
+                      <a:off x="0" y="0"/>
+                      <a:ext cx="2784923" cy="2088692"/>
+                    </a:xfrm>
+                    <a:prstGeom prst="rect">
+                      <a:avLst/>
+                    </a:prstGeom>
+                  </pic:spPr>
+                </pic:pic>
+              </a:graphicData>
+            </a:graphic>
+          </wp:inline>
+        </w:drawing>
+      </w:r>
     </w:p>
     <w:p>
       <w:pPr>
-        <w:pStyle w:val="Para"/>
-      </w:pPr>
+        <w:pStyle w:val="FigureCaption"/>
+        <w:rPr>
+          <w:lang w:eastAsia="ja-JP"/>
+        </w:rPr>
+      </w:pPr>
+      <w:r>
+        <w:rPr>
+          <w:rStyle w:val="Label"/>
+        </w:rPr>
+        <w:t xml:space="preserve">Figure </w:t>
+      </w:r>
+      <w:r>
+        <w:rPr>
+          <w:rStyle w:val="Label"/>
+        </w:rPr>
+        <w:t>4</w:t>
+      </w:r>
+      <w:r>
+        <w:rPr>
+          <w:rStyle w:val="Label"/>
+        </w:rPr>
+        <w:t>:</w:t>
+      </w:r>
+      <w:r>
+        <w:rPr>
+          <w:lang w:eastAsia="ja-JP"/>
+        </w:rPr>
+        <w:t xml:space="preserve"> </w:t>
+      </w:r>
+      <w:r>
+        <w:rPr>
+          <w:lang w:eastAsia="ja-JP"/>
+        </w:rPr>
+        <w:t>Author-Genre Bipartite</w:t>
+      </w:r>
+      <w:r>
+        <w:rPr>
+          <w:lang w:eastAsia="ja-JP"/>
+        </w:rPr>
+        <w:t xml:space="preserve"> Network</w:t>
+      </w:r>
     </w:p>
     <w:p>
       <w:pPr>
         <w:pStyle w:val="Para"/>
+        <w:ind w:firstLine="278"/>
+        <w:rPr>
+          <w:rFonts w:ascii="Linux Biolinum" w:hAnsi="Linux Biolinum" w:cs="Linux Biolinum"/>
+          <w:i/>
+        </w:rPr>
       </w:pPr>
     </w:p>
     <w:p>
       <w:pPr>
-        <w:pStyle w:val="Head1"/>
-      </w:pPr>
+        <w:pStyle w:val="Para"/>
+        <w:ind w:firstLine="278"/>
+      </w:pPr>
+      <w:r>
+        <w:rPr>
+          <w:rFonts w:ascii="Linux Biolinum" w:hAnsi="Linux Biolinum" w:cs="Linux Biolinum"/>
+          <w:i/>
+        </w:rPr>
+        <w:lastRenderedPageBreak/>
+        <w:t>6.2</w:t>
+      </w:r>
+      <w:r>
+        <w:rPr>
+          <w:rFonts w:ascii="Linux Biolinum" w:hAnsi="Linux Biolinum" w:cs="Linux Biolinum"/>
+          <w:i/>
+        </w:rPr>
+        <w:t>.</w:t>
+      </w:r>
       <w:r>
         <w:rPr>
           <w:rStyle w:val="Label"/>
-        </w:rPr>
-        <w:t>7</w:t>
-      </w:r>
-      <w:r>
-        <w:t> </w:t>
-      </w:r>
-      <w:r>
-        <w:t>PRELIMINARY RESULTS</w:t>
+          <w:rFonts w:cs="Linux Libertine"/>
+          <w:i/>
+        </w:rPr>
+        <w:t>5</w:t>
+      </w:r>
+      <w:r>
+        <w:rPr>
+          <w:rFonts w:ascii="Linux Biolinum" w:hAnsi="Linux Biolinum" w:cs="Linux Biolinum"/>
+          <w:i/>
+        </w:rPr>
+        <w:t xml:space="preserve"> </w:t>
+      </w:r>
+      <w:r>
+        <w:rPr>
+          <w:rFonts w:ascii="Linux Biolinum" w:hAnsi="Linux Biolinum" w:cs="Linux Biolinum"/>
+          <w:i/>
+        </w:rPr>
+        <w:t>Book Similarity</w:t>
+      </w:r>
+      <w:r>
+        <w:rPr>
+          <w:rFonts w:ascii="Linux Biolinum" w:hAnsi="Linux Biolinum" w:cs="Linux Biolinum"/>
+          <w:i/>
+        </w:rPr>
+        <w:t xml:space="preserve"> Network.</w:t>
+      </w:r>
+      <w:r>
+        <w:rPr>
+          <w:rFonts w:ascii="Linux Biolinum" w:hAnsi="Linux Biolinum" w:cs="Linux Biolinum"/>
+          <w:i/>
+        </w:rPr>
+        <w:t xml:space="preserve"> </w:t>
+      </w:r>
+      <w:r>
+        <w:rPr>
+          <w:rFonts w:ascii="Linux Biolinum" w:hAnsi="Linux Biolinum" w:cs="Linux Biolinum"/>
+          <w:iCs/>
+        </w:rPr>
+        <w:t xml:space="preserve">The </w:t>
+      </w:r>
+      <w:proofErr w:type="spellStart"/>
+      <w:r>
+        <w:rPr>
+          <w:rFonts w:ascii="Linux Biolinum" w:hAnsi="Linux Biolinum" w:cs="Linux Biolinum"/>
+          <w:iCs/>
+        </w:rPr>
+        <w:t>book_description</w:t>
+      </w:r>
+      <w:r>
+        <w:rPr>
+          <w:rFonts w:ascii="Linux Biolinum" w:hAnsi="Linux Biolinum" w:cs="Linux Biolinum"/>
+          <w:iCs/>
+        </w:rPr>
+        <w:t>_network</w:t>
+      </w:r>
+      <w:proofErr w:type="spellEnd"/>
+      <w:r>
+        <w:rPr>
+          <w:rFonts w:ascii="Linux Biolinum" w:hAnsi="Linux Biolinum" w:cs="Linux Biolinum"/>
+          <w:iCs/>
+        </w:rPr>
+        <w:t xml:space="preserve"> csv file w</w:t>
+      </w:r>
+      <w:r>
+        <w:rPr>
+          <w:rFonts w:ascii="Linux Biolinum" w:hAnsi="Linux Biolinum" w:cs="Linux Biolinum"/>
+          <w:iCs/>
+        </w:rPr>
+        <w:t>ill be</w:t>
+      </w:r>
+      <w:r>
+        <w:rPr>
+          <w:rFonts w:ascii="Linux Biolinum" w:hAnsi="Linux Biolinum" w:cs="Linux Biolinum"/>
+          <w:iCs/>
+        </w:rPr>
+        <w:t xml:space="preserve"> used to create this network. </w:t>
+      </w:r>
+      <w:r>
+        <w:rPr>
+          <w:rFonts w:ascii="Linux Biolinum" w:hAnsi="Linux Biolinum" w:cs="Linux Biolinum"/>
+          <w:iCs/>
+        </w:rPr>
+        <w:t>The nodes will be represented by nodes, and edges will be created with TD-IDF and cosine similarity. This network is the most complex of the 5 networks and will be added for the final project submission.</w:t>
       </w:r>
     </w:p>
     <w:p>
       <w:pPr>
-        <w:pStyle w:val="Para"/>
-        <w:rPr>
-          <w:lang w:eastAsia="ja-JP"/>
-        </w:rPr>
-      </w:pPr>
-      <w:r>
-        <w:t xml:space="preserve">A dataset compiled by </w:t>
-      </w:r>
-      <w:proofErr w:type="spellStart"/>
-      <w:r>
-        <w:t>Chieler</w:t>
-      </w:r>
-      <w:proofErr w:type="spellEnd"/>
-      <w:r>
-        <w:t xml:space="preserve"> Li [7], gathered book information during the </w:t>
-      </w:r>
-      <w:proofErr w:type="spellStart"/>
-      <w:r>
-        <w:t>DotData</w:t>
-      </w:r>
-      <w:proofErr w:type="spellEnd"/>
-      <w:r>
-        <w:t xml:space="preserve"> Hackathon in 2025. The dataset contains the title, author, book description, and genre of around 17,000 books, which of these around 7,700 books are labelled as censored, challenged, or banned. All descriptions and genres were gathered from Goodreads, and all banned/challenged books were gathered using ALA, Wiki, and PEN America’s Index. All uncensored books will be ignored, as they do not pertain to this project.</w:t>
+        <w:pStyle w:val="Head1"/>
+      </w:pPr>
+      <w:r>
+        <w:rPr>
+          <w:rStyle w:val="Label"/>
+        </w:rPr>
+        <w:t>7</w:t>
+      </w:r>
+      <w:r>
+        <w:t> </w:t>
+      </w:r>
+      <w:r>
+        <w:t>PRELIMINARY RESULTS</w:t>
       </w:r>
     </w:p>
     <w:p>
       <w:pPr>
         <w:pStyle w:val="Para"/>
-        <w:rPr>
-          <w:lang w:eastAsia="ja-JP"/>
-        </w:rPr>
-      </w:pPr>
+      </w:pPr>
+      <w:r>
+        <w:t>Using the Genre-Book bipartite network, degree centrality was conducted on both genre and book nodes. For the genre nodes, a higher degree centrality score demonstrates that the genre was more heavily censored than other genres</w:t>
+      </w:r>
+      <w:r>
+        <w:t>. Table 1 shows these results.</w:t>
+      </w:r>
+      <w:r>
+        <w:t xml:space="preserve"> The degrees of the book nodes were transformed to a degree distribution graph, as can be seen in Figure 6.</w:t>
+      </w:r>
+      <w:r>
+        <w:t xml:space="preserve"> Lastly, eigenvector centrality values were calculated on the genre nodes; results can be seen in Table 2.</w:t>
+      </w:r>
     </w:p>
     <w:p>
       <w:pPr>
         <w:pStyle w:val="Para"/>
-        <w:rPr>
-          <w:lang w:eastAsia="ja-JP"/>
-        </w:rPr>
       </w:pPr>
     </w:p>
     <w:p>
       <w:pPr>
+        <w:pStyle w:val="Para"/>
+        <w:jc w:val="center"/>
+        <w:rPr>
+          <w:b/>
+          <w:bCs/>
+        </w:rPr>
+      </w:pPr>
+      <w:r>
+        <w:rPr>
+          <w:b/>
+          <w:bCs/>
+        </w:rPr>
+        <w:t>Table 1: Highest Degree Centrality Scores of Genres</w:t>
+      </w:r>
+    </w:p>
+    <w:tbl>
+      <w:tblPr>
+        <w:tblStyle w:val="TableGrid"/>
+        <w:tblW w:w="0" w:type="auto"/>
+        <w:tblLook w:val="04A0" w:firstRow="1" w:lastRow="0" w:firstColumn="1" w:lastColumn="0" w:noHBand="0" w:noVBand="1"/>
+      </w:tblPr>
+      <w:tblGrid>
+        <w:gridCol w:w="1413"/>
+        <w:gridCol w:w="1015"/>
+        <w:gridCol w:w="1253"/>
+        <w:gridCol w:w="1109"/>
+      </w:tblGrid>
+      <w:tr>
+        <w:tc>
+          <w:tcPr>
+            <w:tcW w:w="1413" w:type="dxa"/>
+          </w:tcPr>
+          <w:p>
+            <w:pPr>
+              <w:pStyle w:val="AckPara"/>
+              <w:jc w:val="center"/>
+              <w:rPr>
+                <w:b/>
+                <w:bCs/>
+                <w14:ligatures w14:val="standard"/>
+              </w:rPr>
+            </w:pPr>
+            <w:r>
+              <w:rPr>
+                <w:b/>
+                <w:bCs/>
+                <w14:ligatures w14:val="standard"/>
+              </w:rPr>
+              <w:t>Genre</w:t>
+            </w:r>
+          </w:p>
+        </w:tc>
+        <w:tc>
+          <w:tcPr>
+            <w:tcW w:w="1015" w:type="dxa"/>
+          </w:tcPr>
+          <w:p>
+            <w:pPr>
+              <w:pStyle w:val="AckPara"/>
+              <w:jc w:val="center"/>
+              <w:rPr>
+                <w:b/>
+                <w:bCs/>
+                <w14:ligatures w14:val="standard"/>
+              </w:rPr>
+            </w:pPr>
+            <w:r>
+              <w:rPr>
+                <w:b/>
+                <w:bCs/>
+                <w14:ligatures w14:val="standard"/>
+              </w:rPr>
+              <w:t>Score</w:t>
+            </w:r>
+          </w:p>
+        </w:tc>
+        <w:tc>
+          <w:tcPr>
+            <w:tcW w:w="1253" w:type="dxa"/>
+          </w:tcPr>
+          <w:p>
+            <w:pPr>
+              <w:pStyle w:val="AckPara"/>
+              <w:jc w:val="center"/>
+              <w:rPr>
+                <w:b/>
+                <w:bCs/>
+                <w14:ligatures w14:val="standard"/>
+              </w:rPr>
+            </w:pPr>
+            <w:r>
+              <w:rPr>
+                <w:b/>
+                <w:bCs/>
+                <w14:ligatures w14:val="standard"/>
+              </w:rPr>
+              <w:t>Genre</w:t>
+            </w:r>
+          </w:p>
+        </w:tc>
+        <w:tc>
+          <w:tcPr>
+            <w:tcW w:w="1109" w:type="dxa"/>
+          </w:tcPr>
+          <w:p>
+            <w:pPr>
+              <w:pStyle w:val="AckPara"/>
+              <w:jc w:val="center"/>
+              <w:rPr>
+                <w:b/>
+                <w:bCs/>
+                <w14:ligatures w14:val="standard"/>
+              </w:rPr>
+            </w:pPr>
+            <w:r>
+              <w:rPr>
+                <w:b/>
+                <w:bCs/>
+                <w14:ligatures w14:val="standard"/>
+              </w:rPr>
+              <w:t>Score</w:t>
+            </w:r>
+          </w:p>
+        </w:tc>
+      </w:tr>
+      <w:tr>
+        <w:tc>
+          <w:tcPr>
+            <w:tcW w:w="1413" w:type="dxa"/>
+          </w:tcPr>
+          <w:p>
+            <w:pPr>
+              <w:pStyle w:val="AckPara"/>
+              <w:rPr>
+                <w14:ligatures w14:val="standard"/>
+              </w:rPr>
+            </w:pPr>
+            <w:r>
+              <w:rPr>
+                <w14:ligatures w14:val="standard"/>
+              </w:rPr>
+              <w:t>Fiction</w:t>
+            </w:r>
+          </w:p>
+        </w:tc>
+        <w:tc>
+          <w:tcPr>
+            <w:tcW w:w="1015" w:type="dxa"/>
+          </w:tcPr>
+          <w:p>
+            <w:pPr>
+              <w:pStyle w:val="AckPara"/>
+              <w:rPr>
+                <w14:ligatures w14:val="standard"/>
+              </w:rPr>
+            </w:pPr>
+            <w:r>
+              <w:rPr>
+                <w14:ligatures w14:val="standard"/>
+              </w:rPr>
+              <w:t>0.707</w:t>
+            </w:r>
+          </w:p>
+        </w:tc>
+        <w:tc>
+          <w:tcPr>
+            <w:tcW w:w="1253" w:type="dxa"/>
+          </w:tcPr>
+          <w:p>
+            <w:pPr>
+              <w:pStyle w:val="AckPara"/>
+              <w:rPr>
+                <w14:ligatures w14:val="standard"/>
+              </w:rPr>
+            </w:pPr>
+            <w:r>
+              <w:rPr>
+                <w14:ligatures w14:val="standard"/>
+              </w:rPr>
+              <w:t>Audiobook</w:t>
+            </w:r>
+          </w:p>
+        </w:tc>
+        <w:tc>
+          <w:tcPr>
+            <w:tcW w:w="1109" w:type="dxa"/>
+          </w:tcPr>
+          <w:p>
+            <w:pPr>
+              <w:pStyle w:val="AckPara"/>
+              <w:rPr>
+                <w14:ligatures w14:val="standard"/>
+              </w:rPr>
+            </w:pPr>
+            <w:r>
+              <w:rPr>
+                <w14:ligatures w14:val="standard"/>
+              </w:rPr>
+              <w:t>0.197</w:t>
+            </w:r>
+          </w:p>
+        </w:tc>
+      </w:tr>
+      <w:tr>
+        <w:tc>
+          <w:tcPr>
+            <w:tcW w:w="1413" w:type="dxa"/>
+          </w:tcPr>
+          <w:p>
+            <w:pPr>
+              <w:pStyle w:val="AckPara"/>
+              <w:rPr>
+                <w14:ligatures w14:val="standard"/>
+              </w:rPr>
+            </w:pPr>
+            <w:r>
+              <w:rPr>
+                <w14:ligatures w14:val="standard"/>
+              </w:rPr>
+              <w:t>Young Adult</w:t>
+            </w:r>
+          </w:p>
+        </w:tc>
+        <w:tc>
+          <w:tcPr>
+            <w:tcW w:w="1015" w:type="dxa"/>
+          </w:tcPr>
+          <w:p>
+            <w:pPr>
+              <w:pStyle w:val="AckPara"/>
+              <w:rPr>
+                <w14:ligatures w14:val="standard"/>
+              </w:rPr>
+            </w:pPr>
+            <w:r>
+              <w:rPr>
+                <w14:ligatures w14:val="standard"/>
+              </w:rPr>
+              <w:t>0.526</w:t>
+            </w:r>
+          </w:p>
+        </w:tc>
+        <w:tc>
+          <w:tcPr>
+            <w:tcW w:w="1253" w:type="dxa"/>
+          </w:tcPr>
+          <w:p>
+            <w:pPr>
+              <w:pStyle w:val="AckPara"/>
+              <w:rPr>
+                <w14:ligatures w14:val="standard"/>
+              </w:rPr>
+            </w:pPr>
+            <w:r>
+              <w:rPr>
+                <w14:ligatures w14:val="standard"/>
+              </w:rPr>
+              <w:t>Children</w:t>
+            </w:r>
+            <w:r>
+              <w:rPr>
+                <w14:ligatures w14:val="standard"/>
+              </w:rPr>
+              <w:t>’s</w:t>
+            </w:r>
+          </w:p>
+        </w:tc>
+        <w:tc>
+          <w:tcPr>
+            <w:tcW w:w="1109" w:type="dxa"/>
+          </w:tcPr>
+          <w:p>
+            <w:pPr>
+              <w:pStyle w:val="AckPara"/>
+              <w:rPr>
+                <w14:ligatures w14:val="standard"/>
+              </w:rPr>
+            </w:pPr>
+            <w:r>
+              <w:rPr>
+                <w14:ligatures w14:val="standard"/>
+              </w:rPr>
+              <w:t>0.19</w:t>
+            </w:r>
+            <w:r>
+              <w:rPr>
+                <w14:ligatures w14:val="standard"/>
+              </w:rPr>
+              <w:t>7</w:t>
+            </w:r>
+          </w:p>
+        </w:tc>
+      </w:tr>
+      <w:tr>
+        <w:tc>
+          <w:tcPr>
+            <w:tcW w:w="1413" w:type="dxa"/>
+          </w:tcPr>
+          <w:p>
+            <w:pPr>
+              <w:pStyle w:val="AckPara"/>
+              <w:rPr>
+                <w14:ligatures w14:val="standard"/>
+              </w:rPr>
+            </w:pPr>
+            <w:r>
+              <w:rPr>
+                <w14:ligatures w14:val="standard"/>
+              </w:rPr>
+              <w:t>Contemporary</w:t>
+            </w:r>
+          </w:p>
+        </w:tc>
+        <w:tc>
+          <w:tcPr>
+            <w:tcW w:w="1015" w:type="dxa"/>
+          </w:tcPr>
+          <w:p>
+            <w:pPr>
+              <w:pStyle w:val="AckPara"/>
+              <w:rPr>
+                <w14:ligatures w14:val="standard"/>
+              </w:rPr>
+            </w:pPr>
+            <w:r>
+              <w:rPr>
+                <w14:ligatures w14:val="standard"/>
+              </w:rPr>
+              <w:t>0.325</w:t>
+            </w:r>
+          </w:p>
+        </w:tc>
+        <w:tc>
+          <w:tcPr>
+            <w:tcW w:w="1253" w:type="dxa"/>
+          </w:tcPr>
+          <w:p>
+            <w:pPr>
+              <w:pStyle w:val="AckPara"/>
+              <w:rPr>
+                <w14:ligatures w14:val="standard"/>
+              </w:rPr>
+            </w:pPr>
+            <w:r>
+              <w:rPr>
+                <w14:ligatures w14:val="standard"/>
+              </w:rPr>
+              <w:t>Historical</w:t>
+            </w:r>
+          </w:p>
+        </w:tc>
+        <w:tc>
+          <w:tcPr>
+            <w:tcW w:w="1109" w:type="dxa"/>
+          </w:tcPr>
+          <w:p>
+            <w:pPr>
+              <w:pStyle w:val="AckPara"/>
+              <w:rPr>
+                <w14:ligatures w14:val="standard"/>
+              </w:rPr>
+            </w:pPr>
+            <w:r>
+              <w:rPr>
+                <w14:ligatures w14:val="standard"/>
+              </w:rPr>
+              <w:t>0.18</w:t>
+            </w:r>
+            <w:r>
+              <w:rPr>
+                <w14:ligatures w14:val="standard"/>
+              </w:rPr>
+              <w:t>7</w:t>
+            </w:r>
+          </w:p>
+        </w:tc>
+      </w:tr>
+      <w:tr>
+        <w:tc>
+          <w:tcPr>
+            <w:tcW w:w="1413" w:type="dxa"/>
+          </w:tcPr>
+          <w:p>
+            <w:pPr>
+              <w:pStyle w:val="AckPara"/>
+              <w:rPr>
+                <w14:ligatures w14:val="standard"/>
+              </w:rPr>
+            </w:pPr>
+            <w:r>
+              <w:rPr>
+                <w14:ligatures w14:val="standard"/>
+              </w:rPr>
+              <w:t>Romance</w:t>
+            </w:r>
+          </w:p>
+        </w:tc>
+        <w:tc>
+          <w:tcPr>
+            <w:tcW w:w="1015" w:type="dxa"/>
+          </w:tcPr>
+          <w:p>
+            <w:pPr>
+              <w:pStyle w:val="AckPara"/>
+              <w:rPr>
+                <w14:ligatures w14:val="standard"/>
+              </w:rPr>
+            </w:pPr>
+            <w:r>
+              <w:rPr>
+                <w14:ligatures w14:val="standard"/>
+              </w:rPr>
+              <w:t>0.32</w:t>
+            </w:r>
+            <w:r>
+              <w:rPr>
+                <w14:ligatures w14:val="standard"/>
+              </w:rPr>
+              <w:t>5</w:t>
+            </w:r>
+          </w:p>
+        </w:tc>
+        <w:tc>
+          <w:tcPr>
+            <w:tcW w:w="1253" w:type="dxa"/>
+          </w:tcPr>
+          <w:p>
+            <w:pPr>
+              <w:pStyle w:val="AckPara"/>
+              <w:rPr>
+                <w14:ligatures w14:val="standard"/>
+              </w:rPr>
+            </w:pPr>
+            <w:r>
+              <w:rPr>
+                <w14:ligatures w14:val="standard"/>
+              </w:rPr>
+              <w:t>Queer</w:t>
+            </w:r>
+          </w:p>
+        </w:tc>
+        <w:tc>
+          <w:tcPr>
+            <w:tcW w:w="1109" w:type="dxa"/>
+          </w:tcPr>
+          <w:p>
+            <w:pPr>
+              <w:pStyle w:val="AckPara"/>
+              <w:rPr>
+                <w14:ligatures w14:val="standard"/>
+              </w:rPr>
+            </w:pPr>
+            <w:r>
+              <w:rPr>
+                <w14:ligatures w14:val="standard"/>
+              </w:rPr>
+              <w:t>0.15</w:t>
+            </w:r>
+            <w:r>
+              <w:rPr>
+                <w14:ligatures w14:val="standard"/>
+              </w:rPr>
+              <w:t>1</w:t>
+            </w:r>
+          </w:p>
+        </w:tc>
+      </w:tr>
+      <w:tr>
+        <w:tc>
+          <w:tcPr>
+            <w:tcW w:w="1413" w:type="dxa"/>
+          </w:tcPr>
+          <w:p>
+            <w:pPr>
+              <w:pStyle w:val="AckPara"/>
+              <w:rPr>
+                <w14:ligatures w14:val="standard"/>
+              </w:rPr>
+            </w:pPr>
+            <w:r>
+              <w:rPr>
+                <w14:ligatures w14:val="standard"/>
+              </w:rPr>
+              <w:t>Fantasy</w:t>
+            </w:r>
+          </w:p>
+        </w:tc>
+        <w:tc>
+          <w:tcPr>
+            <w:tcW w:w="1015" w:type="dxa"/>
+          </w:tcPr>
+          <w:p>
+            <w:pPr>
+              <w:pStyle w:val="AckPara"/>
+              <w:rPr>
+                <w14:ligatures w14:val="standard"/>
+              </w:rPr>
+            </w:pPr>
+            <w:r>
+              <w:rPr>
+                <w14:ligatures w14:val="standard"/>
+              </w:rPr>
+              <w:t>0.23</w:t>
+            </w:r>
+            <w:r>
+              <w:rPr>
+                <w14:ligatures w14:val="standard"/>
+              </w:rPr>
+              <w:t>2</w:t>
+            </w:r>
+          </w:p>
+        </w:tc>
+        <w:tc>
+          <w:tcPr>
+            <w:tcW w:w="1253" w:type="dxa"/>
+          </w:tcPr>
+          <w:p>
+            <w:pPr>
+              <w:pStyle w:val="AckPara"/>
+              <w:rPr>
+                <w14:ligatures w14:val="standard"/>
+              </w:rPr>
+            </w:pPr>
+            <w:r>
+              <w:rPr>
+                <w14:ligatures w14:val="standard"/>
+              </w:rPr>
+              <w:t>Non-Fiction</w:t>
+            </w:r>
+          </w:p>
+        </w:tc>
+        <w:tc>
+          <w:tcPr>
+            <w:tcW w:w="1109" w:type="dxa"/>
+          </w:tcPr>
+          <w:p>
+            <w:pPr>
+              <w:pStyle w:val="AckPara"/>
+              <w:rPr>
+                <w14:ligatures w14:val="standard"/>
+              </w:rPr>
+            </w:pPr>
+            <w:r>
+              <w:rPr>
+                <w14:ligatures w14:val="standard"/>
+              </w:rPr>
+              <w:t>0.133</w:t>
+            </w:r>
+          </w:p>
+        </w:tc>
+      </w:tr>
+      <w:tr>
+        <w:tc>
+          <w:tcPr>
+            <w:tcW w:w="1413" w:type="dxa"/>
+          </w:tcPr>
+          <w:p>
+            <w:pPr>
+              <w:pStyle w:val="AckPara"/>
+              <w:rPr>
+                <w14:ligatures w14:val="standard"/>
+              </w:rPr>
+            </w:pPr>
+            <w:r>
+              <w:rPr>
+                <w14:ligatures w14:val="standard"/>
+              </w:rPr>
+              <w:t>LGBT</w:t>
+            </w:r>
+          </w:p>
+        </w:tc>
+        <w:tc>
+          <w:tcPr>
+            <w:tcW w:w="1015" w:type="dxa"/>
+          </w:tcPr>
+          <w:p>
+            <w:pPr>
+              <w:pStyle w:val="AckPara"/>
+              <w:rPr>
+                <w14:ligatures w14:val="standard"/>
+              </w:rPr>
+            </w:pPr>
+            <w:r>
+              <w:rPr>
+                <w14:ligatures w14:val="standard"/>
+              </w:rPr>
+              <w:t>0.226</w:t>
+            </w:r>
+          </w:p>
+        </w:tc>
+        <w:tc>
+          <w:tcPr>
+            <w:tcW w:w="1253" w:type="dxa"/>
+          </w:tcPr>
+          <w:p>
+            <w:pPr>
+              <w:pStyle w:val="AckPara"/>
+              <w:rPr>
+                <w14:ligatures w14:val="standard"/>
+              </w:rPr>
+            </w:pPr>
+            <w:r>
+              <w:rPr>
+                <w14:ligatures w14:val="standard"/>
+              </w:rPr>
+              <w:t>Mystery</w:t>
+            </w:r>
+          </w:p>
+        </w:tc>
+        <w:tc>
+          <w:tcPr>
+            <w:tcW w:w="1109" w:type="dxa"/>
+          </w:tcPr>
+          <w:p>
+            <w:pPr>
+              <w:pStyle w:val="AckPara"/>
+              <w:rPr>
+                <w14:ligatures w14:val="standard"/>
+              </w:rPr>
+            </w:pPr>
+            <w:r>
+              <w:rPr>
+                <w14:ligatures w14:val="standard"/>
+              </w:rPr>
+              <w:t>0.12</w:t>
+            </w:r>
+            <w:r>
+              <w:rPr>
+                <w14:ligatures w14:val="standard"/>
+              </w:rPr>
+              <w:t>5</w:t>
+            </w:r>
+          </w:p>
+        </w:tc>
+      </w:tr>
+      <w:tr>
+        <w:tc>
+          <w:tcPr>
+            <w:tcW w:w="1413" w:type="dxa"/>
+          </w:tcPr>
+          <w:p>
+            <w:pPr>
+              <w:pStyle w:val="AckPara"/>
+              <w:rPr>
+                <w14:ligatures w14:val="standard"/>
+              </w:rPr>
+            </w:pPr>
+            <w:r>
+              <w:rPr>
+                <w14:ligatures w14:val="standard"/>
+              </w:rPr>
+              <w:t>Realistic Fiction</w:t>
+            </w:r>
+          </w:p>
+        </w:tc>
+        <w:tc>
+          <w:tcPr>
+            <w:tcW w:w="1015" w:type="dxa"/>
+          </w:tcPr>
+          <w:p>
+            <w:pPr>
+              <w:pStyle w:val="AckPara"/>
+              <w:rPr>
+                <w14:ligatures w14:val="standard"/>
+              </w:rPr>
+            </w:pPr>
+            <w:r>
+              <w:rPr>
+                <w14:ligatures w14:val="standard"/>
+              </w:rPr>
+              <w:t>0.226</w:t>
+            </w:r>
+          </w:p>
+        </w:tc>
+        <w:tc>
+          <w:tcPr>
+            <w:tcW w:w="1253" w:type="dxa"/>
+          </w:tcPr>
+          <w:p>
+            <w:pPr>
+              <w:pStyle w:val="AckPara"/>
+              <w:rPr>
+                <w14:ligatures w14:val="standard"/>
+              </w:rPr>
+            </w:pPr>
+            <w:r>
+              <w:rPr>
+                <w14:ligatures w14:val="standard"/>
+              </w:rPr>
+              <w:t>Picture Books</w:t>
+            </w:r>
+          </w:p>
+        </w:tc>
+        <w:tc>
+          <w:tcPr>
+            <w:tcW w:w="1109" w:type="dxa"/>
+          </w:tcPr>
+          <w:p>
+            <w:pPr>
+              <w:pStyle w:val="AckPara"/>
+              <w:rPr>
+                <w14:ligatures w14:val="standard"/>
+              </w:rPr>
+            </w:pPr>
+            <w:r>
+              <w:rPr>
+                <w14:ligatures w14:val="standard"/>
+              </w:rPr>
+              <w:t>0.1</w:t>
+            </w:r>
+            <w:r>
+              <w:rPr>
+                <w14:ligatures w14:val="standard"/>
+              </w:rPr>
+              <w:t>10</w:t>
+            </w:r>
+          </w:p>
+        </w:tc>
+      </w:tr>
+    </w:tbl>
+    <w:p>
+      <w:pPr>
         <w:pStyle w:val="AckPara"/>
         <w:rPr>
           <w14:ligatures w14:val="standard"/>
         </w:rPr>
       </w:pPr>
+      <w:r>
+        <w:rPr>
+          <w:noProof/>
+        </w:rPr>
+        <w:drawing>
+          <wp:inline distT="0" distB="0" distL="0" distR="0" wp14:anchorId="2CFC574B" wp14:editId="7EF35417">
+            <wp:extent cx="3038475" cy="2278858"/>
+            <wp:effectExtent l="0" t="0" r="0" b="7620"/>
+            <wp:docPr id="962236396" name="Picture 5" descr="A graph of a degree&#10;&#10;AI-generated content may be incorrect."/>
+            <wp:cNvGraphicFramePr>
+              <a:graphicFrameLocks xmlns:a="http://schemas.openxmlformats.org/drawingml/2006/main" noChangeAspect="1"/>
+            </wp:cNvGraphicFramePr>
+            <a:graphic xmlns:a="http://schemas.openxmlformats.org/drawingml/2006/main">
+              <a:graphicData uri="http://schemas.openxmlformats.org/drawingml/2006/picture">
+                <pic:pic xmlns:pic="http://schemas.openxmlformats.org/drawingml/2006/picture">
+                  <pic:nvPicPr>
+                    <pic:cNvPr id="962236396" name="Picture 5" descr="A graph of a degree&#10;&#10;AI-generated content may be incorrect."/>
+                    <pic:cNvPicPr/>
+                  </pic:nvPicPr>
+                  <pic:blipFill>
+                    <a:blip r:embed="rId17"/>
+                    <a:stretch>
+                      <a:fillRect/>
+                    </a:stretch>
+                  </pic:blipFill>
+                  <pic:spPr>
+                    <a:xfrm>
+                      <a:off x="0" y="0"/>
+                      <a:ext cx="3056621" cy="2292468"/>
+                    </a:xfrm>
+                    <a:prstGeom prst="rect">
+                      <a:avLst/>
+                    </a:prstGeom>
+                  </pic:spPr>
+                </pic:pic>
+              </a:graphicData>
+            </a:graphic>
+          </wp:inline>
+        </w:drawing>
+      </w:r>
     </w:p>
     <w:p>
       <w:pPr>
-        <w:pStyle w:val="AckPara"/>
-        <w:rPr>
-          <w14:ligatures w14:val="standard"/>
-        </w:rPr>
-      </w:pPr>
+        <w:pStyle w:val="FigureCaption"/>
+        <w:rPr>
+          <w:lang w:eastAsia="ja-JP"/>
+        </w:rPr>
+      </w:pPr>
+      <w:r>
+        <w:rPr>
+          <w:rStyle w:val="Label"/>
+        </w:rPr>
+        <w:t xml:space="preserve">Figure </w:t>
+      </w:r>
+      <w:r>
+        <w:rPr>
+          <w:rStyle w:val="Label"/>
+        </w:rPr>
+        <w:t>6</w:t>
+      </w:r>
+      <w:r>
+        <w:rPr>
+          <w:rStyle w:val="Label"/>
+        </w:rPr>
+        <w:t>:</w:t>
+      </w:r>
+      <w:r>
+        <w:rPr>
+          <w:lang w:eastAsia="ja-JP"/>
+        </w:rPr>
+        <w:t xml:space="preserve"> </w:t>
+      </w:r>
+      <w:r>
+        <w:rPr>
+          <w:lang w:eastAsia="ja-JP"/>
+        </w:rPr>
+        <w:t xml:space="preserve">Degree Distribution of Book </w:t>
+      </w:r>
+      <w:r>
+        <w:rPr>
+          <w:lang w:eastAsia="ja-JP"/>
+        </w:rPr>
+        <w:t>Nodes (</w:t>
+      </w:r>
+      <w:r>
+        <w:rPr>
+          <w:lang w:eastAsia="ja-JP"/>
+        </w:rPr>
+        <w:t xml:space="preserve">Genres per </w:t>
+      </w:r>
+      <w:r>
+        <w:rPr>
+          <w:lang w:eastAsia="ja-JP"/>
+        </w:rPr>
+        <w:t xml:space="preserve">Banned </w:t>
+      </w:r>
+      <w:r>
+        <w:rPr>
+          <w:lang w:eastAsia="ja-JP"/>
+        </w:rPr>
+        <w:t>Book)</w:t>
+      </w:r>
     </w:p>
     <w:p>
       <w:pPr>
-        <w:pStyle w:val="AckPara"/>
-        <w:rPr>
-          <w14:ligatures w14:val="standard"/>
-        </w:rPr>
-      </w:pPr>
-      <w:r>
-        <w:rPr>
-          <w14:ligatures w14:val="standard"/>
-        </w:rPr>
-        <w:t>430 –&gt; 306 genres</w:t>
-      </w:r>
+        <w:pStyle w:val="FigureCaption"/>
+        <w:rPr>
+          <w:lang w:eastAsia="ja-JP"/>
+        </w:rPr>
+      </w:pPr>
     </w:p>
     <w:p>
       <w:pPr>
-        <w:pStyle w:val="AckPara"/>
-        <w:rPr>
-          <w14:ligatures w14:val="standard"/>
+        <w:pStyle w:val="FigureCaption"/>
+        <w:rPr>
+          <w:lang w:eastAsia="ja-JP"/>
         </w:rPr>
       </w:pPr>
     </w:p>
     <w:p>
       <w:pPr>
-        <w:pStyle w:val="AckPara"/>
-        <w:rPr>
-          <w14:ligatures w14:val="standard"/>
-        </w:rPr>
-      </w:pPr>
+        <w:pStyle w:val="Para"/>
+        <w:jc w:val="center"/>
+        <w:rPr>
+          <w:b/>
+          <w:bCs/>
+        </w:rPr>
+      </w:pPr>
+      <w:r>
+        <w:rPr>
+          <w:b/>
+          <w:bCs/>
+        </w:rPr>
+        <w:t xml:space="preserve">Table </w:t>
+      </w:r>
+      <w:r>
+        <w:rPr>
+          <w:b/>
+          <w:bCs/>
+        </w:rPr>
+        <w:t>2</w:t>
+      </w:r>
+      <w:r>
+        <w:rPr>
+          <w:b/>
+          <w:bCs/>
+        </w:rPr>
+        <w:t xml:space="preserve">: Highest </w:t>
+      </w:r>
+      <w:r>
+        <w:rPr>
+          <w:b/>
+          <w:bCs/>
+        </w:rPr>
+        <w:t>Eigenvector</w:t>
+      </w:r>
+      <w:r>
+        <w:rPr>
+          <w:b/>
+          <w:bCs/>
+        </w:rPr>
+        <w:t xml:space="preserve"> Centrality Scores of Genres</w:t>
+      </w:r>
     </w:p>
+    <w:tbl>
+      <w:tblPr>
+        <w:tblStyle w:val="TableGrid"/>
+        <w:tblW w:w="0" w:type="auto"/>
+        <w:tblLook w:val="04A0" w:firstRow="1" w:lastRow="0" w:firstColumn="1" w:lastColumn="0" w:noHBand="0" w:noVBand="1"/>
+      </w:tblPr>
+      <w:tblGrid>
+        <w:gridCol w:w="1256"/>
+        <w:gridCol w:w="1007"/>
+        <w:gridCol w:w="1418"/>
+        <w:gridCol w:w="1109"/>
+      </w:tblGrid>
+      <w:tr>
+        <w:tc>
+          <w:tcPr>
+            <w:tcW w:w="1256" w:type="dxa"/>
+          </w:tcPr>
+          <w:p>
+            <w:pPr>
+              <w:pStyle w:val="AckPara"/>
+              <w:jc w:val="center"/>
+              <w:rPr>
+                <w:b/>
+                <w:bCs/>
+                <w14:ligatures w14:val="standard"/>
+              </w:rPr>
+            </w:pPr>
+            <w:r>
+              <w:rPr>
+                <w:b/>
+                <w:bCs/>
+                <w14:ligatures w14:val="standard"/>
+              </w:rPr>
+              <w:t>Genre</w:t>
+            </w:r>
+          </w:p>
+        </w:tc>
+        <w:tc>
+          <w:tcPr>
+            <w:tcW w:w="1007" w:type="dxa"/>
+          </w:tcPr>
+          <w:p>
+            <w:pPr>
+              <w:pStyle w:val="AckPara"/>
+              <w:jc w:val="center"/>
+              <w:rPr>
+                <w:b/>
+                <w:bCs/>
+                <w14:ligatures w14:val="standard"/>
+              </w:rPr>
+            </w:pPr>
+            <w:r>
+              <w:rPr>
+                <w:b/>
+                <w:bCs/>
+                <w14:ligatures w14:val="standard"/>
+              </w:rPr>
+              <w:t>Score</w:t>
+            </w:r>
+          </w:p>
+        </w:tc>
+        <w:tc>
+          <w:tcPr>
+            <w:tcW w:w="1418" w:type="dxa"/>
+          </w:tcPr>
+          <w:p>
+            <w:pPr>
+              <w:pStyle w:val="AckPara"/>
+              <w:jc w:val="center"/>
+              <w:rPr>
+                <w:b/>
+                <w:bCs/>
+                <w14:ligatures w14:val="standard"/>
+              </w:rPr>
+            </w:pPr>
+            <w:r>
+              <w:rPr>
+                <w:b/>
+                <w:bCs/>
+                <w14:ligatures w14:val="standard"/>
+              </w:rPr>
+              <w:t>Genre</w:t>
+            </w:r>
+          </w:p>
+        </w:tc>
+        <w:tc>
+          <w:tcPr>
+            <w:tcW w:w="1109" w:type="dxa"/>
+          </w:tcPr>
+          <w:p>
+            <w:pPr>
+              <w:pStyle w:val="AckPara"/>
+              <w:jc w:val="center"/>
+              <w:rPr>
+                <w:b/>
+                <w:bCs/>
+                <w14:ligatures w14:val="standard"/>
+              </w:rPr>
+            </w:pPr>
+            <w:r>
+              <w:rPr>
+                <w:b/>
+                <w:bCs/>
+                <w14:ligatures w14:val="standard"/>
+              </w:rPr>
+              <w:t>Score</w:t>
+            </w:r>
+          </w:p>
+        </w:tc>
+      </w:tr>
+      <w:tr>
+        <w:tc>
+          <w:tcPr>
+            <w:tcW w:w="1256" w:type="dxa"/>
+          </w:tcPr>
+          <w:p>
+            <w:pPr>
+              <w:pStyle w:val="AckPara"/>
+              <w:rPr>
+                <w14:ligatures w14:val="standard"/>
+              </w:rPr>
+            </w:pPr>
+            <w:r>
+              <w:rPr>
+                <w14:ligatures w14:val="standard"/>
+              </w:rPr>
+              <w:t>Fiction</w:t>
+            </w:r>
+          </w:p>
+        </w:tc>
+        <w:tc>
+          <w:tcPr>
+            <w:tcW w:w="1007" w:type="dxa"/>
+          </w:tcPr>
+          <w:p>
+            <w:pPr>
+              <w:pStyle w:val="AckPara"/>
+              <w:rPr>
+                <w14:ligatures w14:val="standard"/>
+              </w:rPr>
+            </w:pPr>
+            <w:r>
+              <w:rPr>
+                <w14:ligatures w14:val="standard"/>
+              </w:rPr>
+              <w:t>0.194</w:t>
+            </w:r>
+          </w:p>
+        </w:tc>
+        <w:tc>
+          <w:tcPr>
+            <w:tcW w:w="1418" w:type="dxa"/>
+          </w:tcPr>
+          <w:p>
+            <w:pPr>
+              <w:pStyle w:val="AckPara"/>
+              <w:rPr>
+                <w14:ligatures w14:val="standard"/>
+              </w:rPr>
+            </w:pPr>
+            <w:r>
+              <w:rPr>
+                <w14:ligatures w14:val="standard"/>
+              </w:rPr>
+              <w:t>LGBT</w:t>
+            </w:r>
+          </w:p>
+        </w:tc>
+        <w:tc>
+          <w:tcPr>
+            <w:tcW w:w="1109" w:type="dxa"/>
+          </w:tcPr>
+          <w:p>
+            <w:pPr>
+              <w:pStyle w:val="AckPara"/>
+              <w:rPr>
+                <w14:ligatures w14:val="standard"/>
+              </w:rPr>
+            </w:pPr>
+            <w:r>
+              <w:rPr>
+                <w14:ligatures w14:val="standard"/>
+              </w:rPr>
+              <w:t>0.148</w:t>
+            </w:r>
+          </w:p>
+        </w:tc>
+      </w:tr>
+      <w:tr>
+        <w:tc>
+          <w:tcPr>
+            <w:tcW w:w="1256" w:type="dxa"/>
+          </w:tcPr>
+          <w:p>
+            <w:pPr>
+              <w:pStyle w:val="AckPara"/>
+              <w:rPr>
+                <w14:ligatures w14:val="standard"/>
+              </w:rPr>
+            </w:pPr>
+            <w:r>
+              <w:rPr>
+                <w14:ligatures w14:val="standard"/>
+              </w:rPr>
+              <w:t>Historical</w:t>
+            </w:r>
+          </w:p>
+        </w:tc>
+        <w:tc>
+          <w:tcPr>
+            <w:tcW w:w="1007" w:type="dxa"/>
+          </w:tcPr>
+          <w:p>
+            <w:pPr>
+              <w:pStyle w:val="AckPara"/>
+              <w:rPr>
+                <w14:ligatures w14:val="standard"/>
+              </w:rPr>
+            </w:pPr>
+            <w:r>
+              <w:rPr>
+                <w14:ligatures w14:val="standard"/>
+              </w:rPr>
+              <w:t>0.165</w:t>
+            </w:r>
+          </w:p>
+        </w:tc>
+        <w:tc>
+          <w:tcPr>
+            <w:tcW w:w="1418" w:type="dxa"/>
+          </w:tcPr>
+          <w:p>
+            <w:pPr>
+              <w:pStyle w:val="AckPara"/>
+              <w:rPr>
+                <w14:ligatures w14:val="standard"/>
+              </w:rPr>
+            </w:pPr>
+            <w:r>
+              <w:rPr>
+                <w14:ligatures w14:val="standard"/>
+              </w:rPr>
+              <w:t>Realistic Fiction</w:t>
+            </w:r>
+          </w:p>
+        </w:tc>
+        <w:tc>
+          <w:tcPr>
+            <w:tcW w:w="1109" w:type="dxa"/>
+          </w:tcPr>
+          <w:p>
+            <w:pPr>
+              <w:pStyle w:val="AckPara"/>
+              <w:rPr>
+                <w14:ligatures w14:val="standard"/>
+              </w:rPr>
+            </w:pPr>
+            <w:r>
+              <w:rPr>
+                <w14:ligatures w14:val="standard"/>
+              </w:rPr>
+              <w:t>0.145</w:t>
+            </w:r>
+          </w:p>
+        </w:tc>
+      </w:tr>
+      <w:tr>
+        <w:tc>
+          <w:tcPr>
+            <w:tcW w:w="1256" w:type="dxa"/>
+          </w:tcPr>
+          <w:p>
+            <w:pPr>
+              <w:pStyle w:val="AckPara"/>
+              <w:rPr>
+                <w14:ligatures w14:val="standard"/>
+              </w:rPr>
+            </w:pPr>
+            <w:r>
+              <w:rPr>
+                <w14:ligatures w14:val="standard"/>
+              </w:rPr>
+              <w:t>Audiobook</w:t>
+            </w:r>
+          </w:p>
+        </w:tc>
+        <w:tc>
+          <w:tcPr>
+            <w:tcW w:w="1007" w:type="dxa"/>
+          </w:tcPr>
+          <w:p>
+            <w:pPr>
+              <w:pStyle w:val="AckPara"/>
+              <w:rPr>
+                <w14:ligatures w14:val="standard"/>
+              </w:rPr>
+            </w:pPr>
+            <w:r>
+              <w:rPr>
+                <w14:ligatures w14:val="standard"/>
+              </w:rPr>
+              <w:t>0.162</w:t>
+            </w:r>
+          </w:p>
+        </w:tc>
+        <w:tc>
+          <w:tcPr>
+            <w:tcW w:w="1418" w:type="dxa"/>
+          </w:tcPr>
+          <w:p>
+            <w:pPr>
+              <w:pStyle w:val="AckPara"/>
+              <w:rPr>
+                <w14:ligatures w14:val="standard"/>
+              </w:rPr>
+            </w:pPr>
+            <w:r>
+              <w:rPr>
+                <w14:ligatures w14:val="standard"/>
+              </w:rPr>
+              <w:t>Non-Fiction</w:t>
+            </w:r>
+          </w:p>
+        </w:tc>
+        <w:tc>
+          <w:tcPr>
+            <w:tcW w:w="1109" w:type="dxa"/>
+          </w:tcPr>
+          <w:p>
+            <w:pPr>
+              <w:pStyle w:val="AckPara"/>
+              <w:rPr>
+                <w14:ligatures w14:val="standard"/>
+              </w:rPr>
+            </w:pPr>
+            <w:r>
+              <w:rPr>
+                <w14:ligatures w14:val="standard"/>
+              </w:rPr>
+              <w:t>0.145</w:t>
+            </w:r>
+          </w:p>
+        </w:tc>
+      </w:tr>
+      <w:tr>
+        <w:tc>
+          <w:tcPr>
+            <w:tcW w:w="1256" w:type="dxa"/>
+          </w:tcPr>
+          <w:p>
+            <w:pPr>
+              <w:pStyle w:val="AckPara"/>
+              <w:rPr>
+                <w14:ligatures w14:val="standard"/>
+              </w:rPr>
+            </w:pPr>
+            <w:r>
+              <w:rPr>
+                <w14:ligatures w14:val="standard"/>
+              </w:rPr>
+              <w:t>Young Adult</w:t>
+            </w:r>
+          </w:p>
+        </w:tc>
+        <w:tc>
+          <w:tcPr>
+            <w:tcW w:w="1007" w:type="dxa"/>
+          </w:tcPr>
+          <w:p>
+            <w:pPr>
+              <w:pStyle w:val="AckPara"/>
+              <w:rPr>
+                <w14:ligatures w14:val="standard"/>
+              </w:rPr>
+            </w:pPr>
+            <w:r>
+              <w:rPr>
+                <w14:ligatures w14:val="standard"/>
+              </w:rPr>
+              <w:t>0.161</w:t>
+            </w:r>
+          </w:p>
+        </w:tc>
+        <w:tc>
+          <w:tcPr>
+            <w:tcW w:w="1418" w:type="dxa"/>
+          </w:tcPr>
+          <w:p>
+            <w:pPr>
+              <w:pStyle w:val="AckPara"/>
+              <w:rPr>
+                <w14:ligatures w14:val="standard"/>
+              </w:rPr>
+            </w:pPr>
+            <w:r>
+              <w:rPr>
+                <w14:ligatures w14:val="standard"/>
+              </w:rPr>
+              <w:t>Fantasy</w:t>
+            </w:r>
+          </w:p>
+        </w:tc>
+        <w:tc>
+          <w:tcPr>
+            <w:tcW w:w="1109" w:type="dxa"/>
+          </w:tcPr>
+          <w:p>
+            <w:pPr>
+              <w:pStyle w:val="AckPara"/>
+              <w:rPr>
+                <w14:ligatures w14:val="standard"/>
+              </w:rPr>
+            </w:pPr>
+            <w:r>
+              <w:rPr>
+                <w14:ligatures w14:val="standard"/>
+              </w:rPr>
+              <w:t>0.135</w:t>
+            </w:r>
+          </w:p>
+        </w:tc>
+      </w:tr>
+      <w:tr>
+        <w:tc>
+          <w:tcPr>
+            <w:tcW w:w="1256" w:type="dxa"/>
+          </w:tcPr>
+          <w:p>
+            <w:pPr>
+              <w:pStyle w:val="AckPara"/>
+              <w:rPr>
+                <w14:ligatures w14:val="standard"/>
+              </w:rPr>
+            </w:pPr>
+            <w:r>
+              <w:rPr>
+                <w14:ligatures w14:val="standard"/>
+              </w:rPr>
+              <w:t>Children’s</w:t>
+            </w:r>
+          </w:p>
+        </w:tc>
+        <w:tc>
+          <w:tcPr>
+            <w:tcW w:w="1007" w:type="dxa"/>
+          </w:tcPr>
+          <w:p>
+            <w:pPr>
+              <w:pStyle w:val="AckPara"/>
+              <w:rPr>
+                <w14:ligatures w14:val="standard"/>
+              </w:rPr>
+            </w:pPr>
+            <w:r>
+              <w:rPr>
+                <w14:ligatures w14:val="standard"/>
+              </w:rPr>
+              <w:t>0.158</w:t>
+            </w:r>
+          </w:p>
+        </w:tc>
+        <w:tc>
+          <w:tcPr>
+            <w:tcW w:w="1418" w:type="dxa"/>
+          </w:tcPr>
+          <w:p>
+            <w:pPr>
+              <w:pStyle w:val="AckPara"/>
+              <w:rPr>
+                <w14:ligatures w14:val="standard"/>
+              </w:rPr>
+            </w:pPr>
+            <w:r>
+              <w:rPr>
+                <w14:ligatures w14:val="standard"/>
+              </w:rPr>
+              <w:t>Classics</w:t>
+            </w:r>
+          </w:p>
+        </w:tc>
+        <w:tc>
+          <w:tcPr>
+            <w:tcW w:w="1109" w:type="dxa"/>
+          </w:tcPr>
+          <w:p>
+            <w:pPr>
+              <w:pStyle w:val="AckPara"/>
+              <w:rPr>
+                <w14:ligatures w14:val="standard"/>
+              </w:rPr>
+            </w:pPr>
+            <w:r>
+              <w:rPr>
+                <w14:ligatures w14:val="standard"/>
+              </w:rPr>
+              <w:t>0.132</w:t>
+            </w:r>
+          </w:p>
+        </w:tc>
+      </w:tr>
+      <w:tr>
+        <w:tc>
+          <w:tcPr>
+            <w:tcW w:w="1256" w:type="dxa"/>
+          </w:tcPr>
+          <w:p>
+            <w:pPr>
+              <w:pStyle w:val="AckPara"/>
+              <w:rPr>
+                <w14:ligatures w14:val="standard"/>
+              </w:rPr>
+            </w:pPr>
+            <w:r>
+              <w:rPr>
+                <w14:ligatures w14:val="standard"/>
+              </w:rPr>
+              <w:t>Contemporary</w:t>
+            </w:r>
+          </w:p>
+        </w:tc>
+        <w:tc>
+          <w:tcPr>
+            <w:tcW w:w="1007" w:type="dxa"/>
+          </w:tcPr>
+          <w:p>
+            <w:pPr>
+              <w:pStyle w:val="AckPara"/>
+              <w:rPr>
+                <w14:ligatures w14:val="standard"/>
+              </w:rPr>
+            </w:pPr>
+            <w:r>
+              <w:rPr>
+                <w14:ligatures w14:val="standard"/>
+              </w:rPr>
+              <w:t>0.158</w:t>
+            </w:r>
+          </w:p>
+        </w:tc>
+        <w:tc>
+          <w:tcPr>
+            <w:tcW w:w="1418" w:type="dxa"/>
+          </w:tcPr>
+          <w:p>
+            <w:pPr>
+              <w:pStyle w:val="AckPara"/>
+              <w:rPr>
+                <w14:ligatures w14:val="standard"/>
+              </w:rPr>
+            </w:pPr>
+            <w:r>
+              <w:rPr>
+                <w14:ligatures w14:val="standard"/>
+              </w:rPr>
+              <w:t>Middle Grade</w:t>
+            </w:r>
+          </w:p>
+        </w:tc>
+        <w:tc>
+          <w:tcPr>
+            <w:tcW w:w="1109" w:type="dxa"/>
+          </w:tcPr>
+          <w:p>
+            <w:pPr>
+              <w:pStyle w:val="AckPara"/>
+              <w:rPr>
+                <w14:ligatures w14:val="standard"/>
+              </w:rPr>
+            </w:pPr>
+            <w:r>
+              <w:rPr>
+                <w14:ligatures w14:val="standard"/>
+              </w:rPr>
+              <w:t>0.130</w:t>
+            </w:r>
+          </w:p>
+        </w:tc>
+      </w:tr>
+      <w:tr>
+        <w:tc>
+          <w:tcPr>
+            <w:tcW w:w="1256" w:type="dxa"/>
+          </w:tcPr>
+          <w:p>
+            <w:pPr>
+              <w:pStyle w:val="AckPara"/>
+              <w:rPr>
+                <w14:ligatures w14:val="standard"/>
+              </w:rPr>
+            </w:pPr>
+            <w:r>
+              <w:rPr>
+                <w14:ligatures w14:val="standard"/>
+              </w:rPr>
+              <w:t>Romance</w:t>
+            </w:r>
+          </w:p>
+        </w:tc>
+        <w:tc>
+          <w:tcPr>
+            <w:tcW w:w="1007" w:type="dxa"/>
+          </w:tcPr>
+          <w:p>
+            <w:pPr>
+              <w:pStyle w:val="AckPara"/>
+              <w:rPr>
+                <w14:ligatures w14:val="standard"/>
+              </w:rPr>
+            </w:pPr>
+            <w:r>
+              <w:rPr>
+                <w14:ligatures w14:val="standard"/>
+              </w:rPr>
+              <w:t>0.155</w:t>
+            </w:r>
+          </w:p>
+        </w:tc>
+        <w:tc>
+          <w:tcPr>
+            <w:tcW w:w="1418" w:type="dxa"/>
+          </w:tcPr>
+          <w:p>
+            <w:pPr>
+              <w:pStyle w:val="AckPara"/>
+              <w:rPr>
+                <w14:ligatures w14:val="standard"/>
+              </w:rPr>
+            </w:pPr>
+            <w:r>
+              <w:rPr>
+                <w14:ligatures w14:val="standard"/>
+              </w:rPr>
+              <w:t>Mystery</w:t>
+            </w:r>
+          </w:p>
+        </w:tc>
+        <w:tc>
+          <w:tcPr>
+            <w:tcW w:w="1109" w:type="dxa"/>
+          </w:tcPr>
+          <w:p>
+            <w:pPr>
+              <w:pStyle w:val="AckPara"/>
+              <w:rPr>
+                <w14:ligatures w14:val="standard"/>
+              </w:rPr>
+            </w:pPr>
+            <w:r>
+              <w:rPr>
+                <w14:ligatures w14:val="standard"/>
+              </w:rPr>
+              <w:t>0.130</w:t>
+            </w:r>
+          </w:p>
+        </w:tc>
+      </w:tr>
+    </w:tbl>
     <w:p>
       <w:pPr>
         <w:pStyle w:val="AckPara"/>
@@ -2710,50 +4843,39 @@
         </w:rPr>
         <w:t xml:space="preserve">. 2024. Book Ban Data. Retrieved March 18, 2025, from </w:t>
       </w:r>
-      <w:hyperlink r:id="rId13" w:history="1">
-        <w:r>
-          <w:rPr>
-            <w:rStyle w:val="Hyperlink"/>
-            <w:rFonts w:eastAsia="Times New Roman"/>
-            <w:sz w:val="16"/>
-            <w:szCs w:val="16"/>
-          </w:rPr>
-          <w:t>https://www.ala.org/bbooks/book-ban-data</w:t>
-        </w:r>
-      </w:hyperlink>
       <w:r>
         <w:rPr>
           <w:rFonts w:eastAsia="Times New Roman"/>
           <w:sz w:val="16"/>
           <w:szCs w:val="16"/>
         </w:rPr>
-        <w:t>.</w:t>
-      </w:r>
-    </w:p>
-    <w:p>
-      <w:pPr>
-        <w:pStyle w:val="Bibentry"/>
+        <w:t>https://www.ala.org/bbooks/book-ban-data</w:t>
+      </w:r>
+      <w:r>
         <w:rPr>
           <w:rFonts w:eastAsia="Times New Roman"/>
           <w:sz w:val="16"/>
           <w:szCs w:val="16"/>
         </w:rPr>
-      </w:pPr>
-      <w:r>
+        <w:t>.</w:t>
+      </w:r>
+    </w:p>
+    <w:p>
+      <w:pPr>
+        <w:pStyle w:val="Bibentry"/>
         <w:rPr>
           <w:rFonts w:eastAsia="Times New Roman"/>
           <w:sz w:val="16"/>
           <w:szCs w:val="16"/>
         </w:rPr>
-        <w:t>[2]</w:t>
-      </w:r>
+      </w:pPr>
       <w:r>
         <w:rPr>
           <w:rFonts w:eastAsia="Times New Roman"/>
           <w:sz w:val="16"/>
           <w:szCs w:val="16"/>
         </w:rPr>
-        <w:tab/>
+        <w:t>[2]</w:t>
       </w:r>
       <w:r>
         <w:rPr>
@@ -2761,7 +4883,7 @@
           <w:sz w:val="16"/>
           <w:szCs w:val="16"/>
         </w:rPr>
-        <w:t xml:space="preserve">Carroll, S. 2020. The role of Catcher in the Rye in John Lennon’s assassination. Medium. Retrieved March </w:t>
+        <w:tab/>
       </w:r>
       <w:r>
         <w:rPr>
@@ -2769,7 +4891,7 @@
           <w:sz w:val="16"/>
           <w:szCs w:val="16"/>
         </w:rPr>
-        <w:t>28</w:t>
+        <w:t xml:space="preserve">Carroll, S. 2020. The role of Catcher in the Rye in John Lennon’s assassination. Medium. Retrieved March </w:t>
       </w:r>
       <w:r>
         <w:rPr>
@@ -2777,78 +4899,67 @@
           <w:sz w:val="16"/>
           <w:szCs w:val="16"/>
         </w:rPr>
-        <w:t xml:space="preserve">, 2025, from </w:t>
-      </w:r>
-      <w:hyperlink r:id="rId14" w:history="1">
-        <w:r>
-          <w:rPr>
-            <w:rStyle w:val="Hyperlink"/>
-            <w:rFonts w:eastAsia="Times New Roman"/>
-            <w:sz w:val="16"/>
-            <w:szCs w:val="16"/>
-          </w:rPr>
-          <w:t>https://medium.com/@sec220/the-role-of-catcher-in-the-rye-in-john-lennons-assassination-4216033a75ed</w:t>
-        </w:r>
-      </w:hyperlink>
-    </w:p>
-    <w:p>
-      <w:pPr>
-        <w:pStyle w:val="Bibentry"/>
+        <w:t>28</w:t>
+      </w:r>
+      <w:r>
         <w:rPr>
           <w:rFonts w:eastAsia="Times New Roman"/>
           <w:sz w:val="16"/>
           <w:szCs w:val="16"/>
         </w:rPr>
-      </w:pPr>
+        <w:t xml:space="preserve">, 2025, from </w:t>
+      </w:r>
       <w:r>
         <w:rPr>
           <w:rFonts w:eastAsia="Times New Roman"/>
           <w:sz w:val="16"/>
           <w:szCs w:val="16"/>
         </w:rPr>
-        <w:t>[3]</w:t>
-      </w:r>
-      <w:r>
+        <w:t>https://medium.com/@sec220/the-role-of-catcher-in-the-rye-in-john-lennons-assassination-4216033a75ed</w:t>
+      </w:r>
+    </w:p>
+    <w:p>
+      <w:pPr>
+        <w:pStyle w:val="Bibentry"/>
         <w:rPr>
           <w:rFonts w:eastAsia="Times New Roman"/>
           <w:sz w:val="16"/>
           <w:szCs w:val="16"/>
         </w:rPr>
-        <w:tab/>
-      </w:r>
-      <w:proofErr w:type="spellStart"/>
+      </w:pPr>
       <w:r>
         <w:rPr>
           <w:rFonts w:eastAsia="Times New Roman"/>
           <w:sz w:val="16"/>
           <w:szCs w:val="16"/>
         </w:rPr>
-        <w:t>Frangedis</w:t>
-      </w:r>
-      <w:proofErr w:type="spellEnd"/>
+        <w:t>[3]</w:t>
+      </w:r>
       <w:r>
         <w:rPr>
           <w:rFonts w:eastAsia="Times New Roman"/>
           <w:sz w:val="16"/>
           <w:szCs w:val="16"/>
         </w:rPr>
-        <w:t xml:space="preserve">, H. </w:t>
-      </w:r>
+        <w:tab/>
+      </w:r>
+      <w:proofErr w:type="spellStart"/>
       <w:r>
         <w:rPr>
           <w:rFonts w:eastAsia="Times New Roman"/>
           <w:sz w:val="16"/>
           <w:szCs w:val="16"/>
         </w:rPr>
-        <w:t>(1988). Dealing with the Controversial Elements in “The Catcher in the Rye”</w:t>
-      </w:r>
+        <w:t>Frangedis</w:t>
+      </w:r>
+      <w:proofErr w:type="spellEnd"/>
       <w:r>
         <w:rPr>
           <w:rFonts w:eastAsia="Times New Roman"/>
           <w:sz w:val="16"/>
           <w:szCs w:val="16"/>
         </w:rPr>
-        <w:t>. The English Journal</w:t>
+        <w:t xml:space="preserve">, H. </w:t>
       </w:r>
       <w:r>
         <w:rPr>
@@ -2856,7 +4967,7 @@
           <w:sz w:val="16"/>
           <w:szCs w:val="16"/>
         </w:rPr>
-        <w:t xml:space="preserve">, </w:t>
+        <w:t>(1988). Dealing with the Controversial Elements in “The Catcher in the Rye”</w:t>
       </w:r>
       <w:r>
         <w:rPr>
@@ -2864,7 +4975,7 @@
           <w:sz w:val="16"/>
           <w:szCs w:val="16"/>
         </w:rPr>
-        <w:t>Vol.</w:t>
+        <w:t>. The English Journal</w:t>
       </w:r>
       <w:r>
         <w:rPr>
@@ -2872,7 +4983,7 @@
           <w:sz w:val="16"/>
           <w:szCs w:val="16"/>
         </w:rPr>
-        <w:t xml:space="preserve"> 77, No.7</w:t>
+        <w:t xml:space="preserve">, </w:t>
       </w:r>
       <w:r>
         <w:rPr>
@@ -2880,36 +4991,23 @@
           <w:sz w:val="16"/>
           <w:szCs w:val="16"/>
         </w:rPr>
-        <w:t xml:space="preserve">, 72-75, </w:t>
-      </w:r>
-      <w:hyperlink r:id="rId15" w:history="1">
-        <w:r>
-          <w:rPr>
-            <w:rStyle w:val="Hyperlink"/>
-            <w:rFonts w:eastAsia="Times New Roman"/>
-            <w:sz w:val="16"/>
-            <w:szCs w:val="16"/>
-          </w:rPr>
-          <w:t>https://doi.org/10.2307/818945</w:t>
-        </w:r>
-      </w:hyperlink>
-    </w:p>
-    <w:p>
-      <w:pPr>
-        <w:pStyle w:val="Bibentry"/>
+        <w:t>Vol.</w:t>
+      </w:r>
+      <w:r>
         <w:rPr>
           <w:rFonts w:eastAsia="Times New Roman"/>
           <w:sz w:val="16"/>
           <w:szCs w:val="16"/>
         </w:rPr>
-      </w:pPr>
+        <w:t xml:space="preserve"> 77, No.7</w:t>
+      </w:r>
       <w:r>
         <w:rPr>
           <w:rFonts w:eastAsia="Times New Roman"/>
           <w:sz w:val="16"/>
           <w:szCs w:val="16"/>
         </w:rPr>
-        <w:t>[4]</w:t>
+        <w:t xml:space="preserve">, 72-75, </w:t>
       </w:r>
       <w:r>
         <w:rPr>
@@ -2917,23 +5015,25 @@
           <w:sz w:val="16"/>
           <w:szCs w:val="16"/>
         </w:rPr>
-        <w:tab/>
-      </w:r>
-      <w:r>
+        <w:t>https://doi.org/10.2307/818945</w:t>
+      </w:r>
+    </w:p>
+    <w:p>
+      <w:pPr>
+        <w:pStyle w:val="Bibentry"/>
         <w:rPr>
           <w:rFonts w:eastAsia="Times New Roman"/>
           <w:sz w:val="16"/>
           <w:szCs w:val="16"/>
         </w:rPr>
-        <w:t xml:space="preserve">Duncan, S.P., Chen, H. </w:t>
-      </w:r>
+      </w:pPr>
       <w:r>
         <w:rPr>
           <w:rFonts w:eastAsia="Times New Roman"/>
           <w:sz w:val="16"/>
           <w:szCs w:val="16"/>
         </w:rPr>
-        <w:t xml:space="preserve">(2023). </w:t>
+        <w:t>[4]</w:t>
       </w:r>
       <w:r>
         <w:rPr>
@@ -2941,7 +5041,7 @@
           <w:sz w:val="16"/>
           <w:szCs w:val="16"/>
         </w:rPr>
-        <w:t>Detecting Network-based Internet Censorship via Latent Feature Representation Learning</w:t>
+        <w:tab/>
       </w:r>
       <w:r>
         <w:rPr>
@@ -2949,7 +5049,7 @@
           <w:sz w:val="16"/>
           <w:szCs w:val="16"/>
         </w:rPr>
-        <w:t xml:space="preserve">. Computers &amp; Security, Vol. </w:t>
+        <w:t xml:space="preserve">Duncan, S.P., Chen, H. </w:t>
       </w:r>
       <w:r>
         <w:rPr>
@@ -2957,7 +5057,7 @@
           <w:sz w:val="16"/>
           <w:szCs w:val="16"/>
         </w:rPr>
-        <w:t xml:space="preserve">128, </w:t>
+        <w:t xml:space="preserve">(2023). </w:t>
       </w:r>
       <w:r>
         <w:rPr>
@@ -2965,6 +5065,30 @@
           <w:sz w:val="16"/>
           <w:szCs w:val="16"/>
         </w:rPr>
+        <w:t>Detecting Network-based Internet Censorship via Latent Feature Representation Learning</w:t>
+      </w:r>
+      <w:r>
+        <w:rPr>
+          <w:rFonts w:eastAsia="Times New Roman"/>
+          <w:sz w:val="16"/>
+          <w:szCs w:val="16"/>
+        </w:rPr>
+        <w:t xml:space="preserve">. Computers &amp; Security, Vol. </w:t>
+      </w:r>
+      <w:r>
+        <w:rPr>
+          <w:rFonts w:eastAsia="Times New Roman"/>
+          <w:sz w:val="16"/>
+          <w:szCs w:val="16"/>
+        </w:rPr>
+        <w:t xml:space="preserve">128, </w:t>
+      </w:r>
+      <w:r>
+        <w:rPr>
+          <w:rFonts w:eastAsia="Times New Roman"/>
+          <w:sz w:val="16"/>
+          <w:szCs w:val="16"/>
+        </w:rPr>
         <w:t>https://doi.org/10.48550/arXiv.2209.05152</w:t>
       </w:r>
     </w:p>
@@ -3033,37 +5157,16 @@
           <w:sz w:val="16"/>
           <w:szCs w:val="16"/>
         </w:rPr>
-        <w:t xml:space="preserve">, J., Goncalves, M., Sargsyan, K., Carter, A. M., &amp; Sherrill-Mix, S. (2024). Book </w:t>
-      </w:r>
-      <w:proofErr w:type="gramStart"/>
+        <w:t xml:space="preserve">, J., Goncalves, M., Sargsyan, K., Carter, A. M., &amp; Sherrill-Mix, S. (2024). Book bans in political context: Evidence from US schools. PNAS Nexus, 3(6), pgae197. </w:t>
+      </w:r>
       <w:r>
         <w:rPr>
           <w:rFonts w:eastAsia="Times New Roman"/>
           <w:sz w:val="16"/>
           <w:szCs w:val="16"/>
         </w:rPr>
-        <w:t>bans in</w:t>
-      </w:r>
-      <w:proofErr w:type="gramEnd"/>
-      <w:r>
-        <w:rPr>
-          <w:rFonts w:eastAsia="Times New Roman"/>
-          <w:sz w:val="16"/>
-          <w:szCs w:val="16"/>
-        </w:rPr>
-        <w:t xml:space="preserve"> political context: Evidence from US schools. PNAS Nexus, 3(6), pgae197. </w:t>
-      </w:r>
-      <w:hyperlink r:id="rId16" w:history="1">
-        <w:r>
-          <w:rPr>
-            <w:rStyle w:val="Hyperlink"/>
-            <w:rFonts w:eastAsia="Times New Roman"/>
-            <w:sz w:val="16"/>
-            <w:szCs w:val="16"/>
-          </w:rPr>
-          <w:t>https://doi.org/10.1093/pnasnexus/pgae197</w:t>
-        </w:r>
-      </w:hyperlink>
+        <w:t>https://doi.org/10.1093/pnasnexus/pgae197</w:t>
+      </w:r>
     </w:p>
     <w:p>
       <w:pPr>
@@ -3826,7 +5929,6 @@
             </w:rPr>
             <w:t xml:space="preserve">, </w:t>
           </w:r>
-          <w:proofErr w:type="gramStart"/>
           <w:r>
             <w:rPr>
               <w:rFonts w:ascii="Linux Biolinum" w:hAnsi="Linux Biolinum" w:cs="Linux Biolinum"/>
@@ -3837,14 +5939,7 @@
             <w:rPr>
               <w:rFonts w:ascii="Linux Biolinum" w:hAnsi="Linux Biolinum" w:cs="Linux Biolinum"/>
             </w:rPr>
-            <w:t>,</w:t>
-          </w:r>
-          <w:proofErr w:type="gramEnd"/>
-          <w:r>
-            <w:rPr>
-              <w:rFonts w:ascii="Linux Biolinum" w:hAnsi="Linux Biolinum" w:cs="Linux Biolinum"/>
-            </w:rPr>
-            <w:t xml:space="preserve"> 20</w:t>
+            <w:t>, 20</w:t>
           </w:r>
           <w:r>
             <w:rPr>
@@ -4015,7 +6110,6 @@
             </w:rPr>
             <w:t xml:space="preserve">, </w:t>
           </w:r>
-          <w:proofErr w:type="gramStart"/>
           <w:r>
             <w:rPr>
               <w:rFonts w:ascii="Linux Biolinum" w:hAnsi="Linux Biolinum" w:cs="Linux Biolinum"/>
@@ -4026,14 +6120,7 @@
             <w:rPr>
               <w:rFonts w:ascii="Linux Biolinum" w:hAnsi="Linux Biolinum" w:cs="Linux Biolinum"/>
             </w:rPr>
-            <w:t>,</w:t>
-          </w:r>
-          <w:proofErr w:type="gramEnd"/>
-          <w:r>
-            <w:rPr>
-              <w:rFonts w:ascii="Linux Biolinum" w:hAnsi="Linux Biolinum" w:cs="Linux Biolinum"/>
-            </w:rPr>
-            <w:t xml:space="preserve"> 20</w:t>
+            <w:t>, 20</w:t>
           </w:r>
           <w:r>
             <w:rPr>
@@ -8367,7 +10454,7 @@
     <w:link w:val="FigureCaptionChar"/>
     <w:autoRedefine/>
     <w:qFormat/>
-    <w:rsid w:val="00586A35"/>
+    <w:rsid w:val="00C66D6A"/>
     <w:pPr>
       <w:spacing w:before="220" w:after="240"/>
       <w:jc w:val="center"/>
@@ -8375,22 +10462,22 @@
     <w:rPr>
       <w:rFonts w:ascii="Linux Libertine" w:eastAsiaTheme="minorHAnsi" w:hAnsi="Linux Libertine" w:cs="Linux Libertine"/>
       <w:b/>
-      <w:sz w:val="18"/>
-      <w:szCs w:val="22"/>
+      <w:szCs w:val="24"/>
       <w:lang w:val="en-US" w:eastAsia="en-US"/>
+      <w14:ligatures w14:val="standard"/>
     </w:rPr>
   </w:style>
   <w:style w:type="character" w:customStyle="1" w:styleId="FigureCaptionChar">
     <w:name w:val="FigureCaption Char"/>
     <w:basedOn w:val="DefaultParagraphFont"/>
     <w:link w:val="FigureCaption"/>
-    <w:rsid w:val="00586A35"/>
+    <w:rsid w:val="00C66D6A"/>
     <w:rPr>
       <w:rFonts w:ascii="Linux Libertine" w:eastAsiaTheme="minorHAnsi" w:hAnsi="Linux Libertine" w:cs="Linux Libertine"/>
       <w:b/>
-      <w:sz w:val="18"/>
-      <w:szCs w:val="22"/>
+      <w:szCs w:val="24"/>
       <w:lang w:val="en-US" w:eastAsia="en-US"/>
+      <w14:ligatures w14:val="standard"/>
     </w:rPr>
   </w:style>
   <w:style w:type="character" w:customStyle="1" w:styleId="FirstName">
@@ -12630,10 +14717,6 @@
 </file>
 
 <file path=customXml/item1.xml><?xml version="1.0" encoding="utf-8"?>
-<b:Sources xmlns:b="http://schemas.openxmlformats.org/officeDocument/2006/bibliography" xmlns="http://schemas.openxmlformats.org/officeDocument/2006/bibliography" SelectedStyle="\APA.XSL" StyleName="APA"/>
-</file>
-
-<file path=customXml/item2.xml><?xml version="1.0" encoding="utf-8"?>
 <Workflow version="v.1.13">
   <Filtration versionrequired="True" status="DONE" StartTime="25-07-2014 13:27:04" EndTime="25-07-2014 13:28:29">
     <Mandatory>
@@ -12811,16 +14894,20 @@
 </Workflow>
 </file>
 
+<file path=customXml/item2.xml><?xml version="1.0" encoding="utf-8"?>
+<b:Sources xmlns:b="http://schemas.openxmlformats.org/officeDocument/2006/bibliography" xmlns="http://schemas.openxmlformats.org/officeDocument/2006/bibliography" SelectedStyle="\APA.XSL" StyleName="APA"/>
+</file>
+
 <file path=customXml/itemProps1.xml><?xml version="1.0" encoding="utf-8"?>
+<ds:datastoreItem xmlns:ds="http://schemas.openxmlformats.org/officeDocument/2006/customXml" ds:itemID="{4D45DBA2-DCF6-46BF-858B-9A8CC8161B4D}">
+  <ds:schemaRefs/>
+</ds:datastoreItem>
+</file>
+
+<file path=customXml/itemProps2.xml><?xml version="1.0" encoding="utf-8"?>
 <ds:datastoreItem xmlns:ds="http://schemas.openxmlformats.org/officeDocument/2006/customXml" ds:itemID="{B589180B-96F4-4B3D-93D7-E2C64345EF74}">
   <ds:schemaRefs>
     <ds:schemaRef ds:uri="http://schemas.openxmlformats.org/officeDocument/2006/bibliography"/>
   </ds:schemaRefs>
 </ds:datastoreItem>
-</file>
-
-<file path=customXml/itemProps2.xml><?xml version="1.0" encoding="utf-8"?>
-<ds:datastoreItem xmlns:ds="http://schemas.openxmlformats.org/officeDocument/2006/customXml" ds:itemID="{4D45DBA2-DCF6-46BF-858B-9A8CC8161B4D}">
-  <ds:schemaRefs/>
-</ds:datastoreItem>
 </file>
</xml_diff>